<commit_message>
Modify The Evaluation Section Of The Sixth Chapter
</commit_message>
<xml_diff>
--- a/Graduation Project.docx
+++ b/Graduation Project.docx
@@ -1184,6 +1184,7 @@
     <w:p>
       <w:pPr>
         <w:bidi/>
+        <w:spacing w:line="480" w:lineRule="auto"/>
         <w:jc w:val="both"/>
         <w:rPr>
           <w:rFonts w:ascii="Segoe UI Light" w:eastAsia="Calibri" w:hAnsi="Segoe UI Light" w:cs="Segoe UI Light"/>
@@ -1216,6 +1217,7 @@
     <w:p>
       <w:pPr>
         <w:bidi/>
+        <w:spacing w:line="480" w:lineRule="auto"/>
         <w:jc w:val="both"/>
         <w:rPr>
           <w:rFonts w:ascii="Segoe UI Light" w:eastAsia="Calibri" w:hAnsi="Segoe UI Light" w:cs="Segoe UI Light"/>
@@ -1286,6 +1288,7 @@
     <w:p>
       <w:pPr>
         <w:bidi/>
+        <w:spacing w:line="480" w:lineRule="auto"/>
         <w:jc w:val="both"/>
         <w:rPr>
           <w:rFonts w:ascii="Segoe UI Light" w:eastAsia="Calibri" w:hAnsi="Segoe UI Light" w:cs="Segoe UI Light"/>
@@ -1327,6 +1330,7 @@
     <w:p>
       <w:pPr>
         <w:bidi/>
+        <w:spacing w:line="480" w:lineRule="auto"/>
         <w:jc w:val="both"/>
         <w:rPr>
           <w:rFonts w:ascii="Segoe UI Light" w:eastAsia="Calibri" w:hAnsi="Segoe UI Light" w:cs="Segoe UI Light"/>
@@ -1365,45 +1369,6 @@
         </w:rPr>
         <w:t xml:space="preserve"> قادر على اكتشاف غياب أو وجود سرطان الرئة بدقة 98.9٪.</w:t>
       </w:r>
-    </w:p>
-    <w:p>
-      <w:pPr>
-        <w:bidi/>
-        <w:jc w:val="both"/>
-        <w:rPr>
-          <w:rFonts w:ascii="Segoe UI Light" w:eastAsia="Calibri" w:hAnsi="Segoe UI Light" w:cs="Segoe UI Light"/>
-          <w:sz w:val="24"/>
-          <w:szCs w:val="24"/>
-          <w:rtl/>
-          <w:lang w:eastAsia="en-GB"/>
-        </w:rPr>
-      </w:pPr>
-    </w:p>
-    <w:p>
-      <w:pPr>
-        <w:bidi/>
-        <w:jc w:val="both"/>
-        <w:rPr>
-          <w:rFonts w:ascii="Segoe UI Light" w:eastAsia="Calibri" w:hAnsi="Segoe UI Light" w:cs="Segoe UI Light"/>
-          <w:sz w:val="24"/>
-          <w:szCs w:val="24"/>
-          <w:rtl/>
-          <w:lang w:eastAsia="en-GB"/>
-        </w:rPr>
-      </w:pPr>
-    </w:p>
-    <w:p>
-      <w:pPr>
-        <w:bidi/>
-        <w:jc w:val="both"/>
-        <w:rPr>
-          <w:rFonts w:ascii="Segoe UI Light" w:eastAsia="Calibri" w:hAnsi="Segoe UI Light" w:cs="Segoe UI Light"/>
-          <w:sz w:val="24"/>
-          <w:szCs w:val="24"/>
-          <w:rtl/>
-          <w:lang w:eastAsia="en-GB"/>
-        </w:rPr>
-      </w:pPr>
     </w:p>
     <w:p>
       <w:pPr>
@@ -6179,16 +6144,7 @@
           <w:szCs w:val="24"/>
           <w:lang w:eastAsia="en-GB"/>
         </w:rPr>
-        <w:t>2</w:t>
-      </w:r>
-      <w:r>
-        <w:rPr>
-          <w:rFonts w:ascii="Segoe UI Light" w:eastAsia="Calibri" w:hAnsi="Segoe UI Light" w:cs="Segoe UI Light"/>
-          <w:sz w:val="24"/>
-          <w:szCs w:val="24"/>
-          <w:lang w:eastAsia="en-GB"/>
-        </w:rPr>
-        <w:t>6</w:t>
+        <w:t>26</w:t>
       </w:r>
     </w:p>
     <w:p>
@@ -6290,7 +6246,7 @@
           <w:szCs w:val="24"/>
           <w:lang w:eastAsia="en-GB"/>
         </w:rPr>
-        <w:t>7</w:t>
+        <w:t>8</w:t>
       </w:r>
     </w:p>
     <w:p>
@@ -6439,7 +6395,7 @@
           <w:szCs w:val="24"/>
           <w:lang w:eastAsia="en-GB"/>
         </w:rPr>
-        <w:t>8</w:t>
+        <w:t>9</w:t>
       </w:r>
       <w:r>
         <w:rPr>
@@ -6483,18 +6439,7 @@
           <w:szCs w:val="24"/>
           <w:lang w:eastAsia="en-GB"/>
         </w:rPr>
-        <w:t>2</w:t>
-      </w:r>
-      <w:r>
-        <w:rPr>
-          <w:rFonts w:ascii="Segoe UI Light" w:eastAsia="Calibri" w:hAnsi="Segoe UI Light" w:cs="Segoe UI Light"/>
-          <w:b/>
-          <w:bCs/>
-          <w:sz w:val="24"/>
-          <w:szCs w:val="24"/>
-          <w:lang w:eastAsia="en-GB"/>
-        </w:rPr>
-        <w:t>9</w:t>
+        <w:t>30</w:t>
       </w:r>
     </w:p>
     <w:p>
@@ -6579,16 +6524,7 @@
           <w:szCs w:val="24"/>
           <w:lang w:eastAsia="en-GB"/>
         </w:rPr>
-        <w:t>2</w:t>
-      </w:r>
-      <w:r>
-        <w:rPr>
-          <w:rFonts w:ascii="Segoe UI Light" w:eastAsia="Calibri" w:hAnsi="Segoe UI Light" w:cs="Segoe UI Light"/>
-          <w:sz w:val="24"/>
-          <w:szCs w:val="24"/>
-          <w:lang w:eastAsia="en-GB"/>
-        </w:rPr>
-        <w:t>9</w:t>
+        <w:t>30</w:t>
       </w:r>
     </w:p>
     <w:p>
@@ -6726,16 +6662,7 @@
           <w:szCs w:val="24"/>
           <w:lang w:eastAsia="en-GB"/>
         </w:rPr>
-        <w:t>2</w:t>
-      </w:r>
-      <w:r>
-        <w:rPr>
-          <w:rFonts w:ascii="Segoe UI Light" w:eastAsia="Calibri" w:hAnsi="Segoe UI Light" w:cs="Segoe UI Light"/>
-          <w:sz w:val="24"/>
-          <w:szCs w:val="24"/>
-          <w:lang w:eastAsia="en-GB"/>
-        </w:rPr>
-        <w:t>9</w:t>
+        <w:t>30</w:t>
       </w:r>
     </w:p>
     <w:p>
@@ -6847,16 +6774,7 @@
           <w:szCs w:val="24"/>
           <w:lang w:eastAsia="en-GB"/>
         </w:rPr>
-        <w:t>2</w:t>
-      </w:r>
-      <w:r>
-        <w:rPr>
-          <w:rFonts w:ascii="Segoe UI Light" w:eastAsia="Calibri" w:hAnsi="Segoe UI Light" w:cs="Segoe UI Light"/>
-          <w:sz w:val="24"/>
-          <w:szCs w:val="24"/>
-          <w:lang w:eastAsia="en-GB"/>
-        </w:rPr>
-        <w:t>9</w:t>
+        <w:t>30</w:t>
       </w:r>
     </w:p>
     <w:p>
@@ -6915,7 +6833,18 @@
           <w:szCs w:val="24"/>
           <w:lang w:eastAsia="en-GB"/>
         </w:rPr>
-        <w:t>30</w:t>
+        <w:t>3</w:t>
+      </w:r>
+      <w:r>
+        <w:rPr>
+          <w:rFonts w:ascii="Segoe UI Light" w:eastAsia="Calibri" w:hAnsi="Segoe UI Light" w:cs="Segoe UI Light"/>
+          <w:b/>
+          <w:bCs/>
+          <w:sz w:val="24"/>
+          <w:szCs w:val="24"/>
+          <w:lang w:eastAsia="en-GB"/>
+        </w:rPr>
+        <w:t>1</w:t>
       </w:r>
     </w:p>
     <w:p>
@@ -12200,7 +12129,6 @@
                 <w:rFonts w:ascii="Segoe UI Light" w:hAnsi="Segoe UI Light" w:cs="Segoe UI Light"/>
                 <w:sz w:val="18"/>
                 <w:szCs w:val="18"/>
-                <w:rtl/>
               </w:rPr>
             </w:pPr>
             <w:r>
@@ -12211,6 +12139,17 @@
               </w:rPr>
               <w:t>Lung cancer detection using biomarkers</w:t>
             </w:r>
+          </w:p>
+          <w:p>
+            <w:pPr>
+              <w:cnfStyle w:val="000000000000" w:firstRow="0" w:lastRow="0" w:firstColumn="0" w:lastColumn="0" w:oddVBand="0" w:evenVBand="0" w:oddHBand="0" w:evenHBand="0" w:firstRowFirstColumn="0" w:firstRowLastColumn="0" w:lastRowFirstColumn="0" w:lastRowLastColumn="0"/>
+              <w:rPr>
+                <w:rFonts w:ascii="Segoe UI Light" w:hAnsi="Segoe UI Light" w:cs="Segoe UI Light"/>
+                <w:sz w:val="18"/>
+                <w:szCs w:val="18"/>
+                <w:rtl/>
+              </w:rPr>
+            </w:pPr>
           </w:p>
         </w:tc>
         <w:tc>
@@ -21577,7 +21516,7 @@
           </mc:Choice>
           <mc:Fallback>
             <w:pict>
-              <v:roundrect w14:anchorId="560AC90B" id="Rectangle: Rounded Corners 7" o:spid="_x0000_s1026" style="position:absolute;left:0;text-align:left;margin-left:393.55pt;margin-top:55.95pt;width:444.75pt;height:25.5pt;z-index:251682816;visibility:visible;mso-wrap-style:square;mso-width-percent:0;mso-height-percent:0;mso-wrap-distance-left:9pt;mso-wrap-distance-top:0;mso-wrap-distance-right:9pt;mso-wrap-distance-bottom:0;mso-position-horizontal:right;mso-position-horizontal-relative:margin;mso-position-vertical:absolute;mso-position-vertical-relative:text;mso-width-percent:0;mso-height-percent:0;mso-width-relative:margin;mso-height-relative:margin;v-text-anchor:middle" arcsize="8829f" o:gfxdata="UEsDBBQABgAIAAAAIQC2gziS/gAAAOEBAAATAAAAW0NvbnRlbnRfVHlwZXNdLnhtbJSRQU7DMBBF&#10;90jcwfIWJU67QAgl6YK0S0CoHGBkTxKLZGx5TGhvj5O2G0SRWNoz/78nu9wcxkFMGNg6quQqL6RA&#10;0s5Y6ir5vt9lD1JwBDIwOMJKHpHlpr69KfdHjyxSmriSfYz+USnWPY7AufNIadK6MEJMx9ApD/oD&#10;OlTrorhX2lFEilmcO2RdNtjC5xDF9pCuTyYBB5bi6bQ4syoJ3g9WQ0ymaiLzg5KdCXlKLjvcW893&#10;SUOqXwnz5DrgnHtJTxOsQfEKIT7DmDSUCaxw7Rqn8787ZsmRM9e2VmPeBN4uqYvTtW7jvijg9N/y&#10;JsXecLq0q+WD6m8AAAD//wMAUEsDBBQABgAIAAAAIQA4/SH/1gAAAJQBAAALAAAAX3JlbHMvLnJl&#10;bHOkkMFqwzAMhu+DvYPRfXGawxijTi+j0GvpHsDYimMaW0Yy2fr2M4PBMnrbUb/Q94l/f/hMi1qR&#10;JVI2sOt6UJgd+ZiDgffL8ekFlFSbvV0oo4EbChzGx4f9GRdb25HMsYhqlCwG5lrLq9biZkxWOiqY&#10;22YiTra2kYMu1l1tQD30/bPm3wwYN0x18gb45AdQl1tp5j/sFB2T0FQ7R0nTNEV3j6o9feQzro1i&#10;OWA14Fm+Q8a1a8+Bvu/d/dMb2JY5uiPbhG/ktn4cqGU/er3pcvwCAAD//wMAUEsDBBQABgAIAAAA&#10;IQBgtudgogIAALMFAAAOAAAAZHJzL2Uyb0RvYy54bWysVEtPGzEQvlfqf7B8L7t5AY3YoAhEVYkC&#10;AirOjtfObmV7XNvJJv31jL2PhBb1UPXi9by+8Xw7MxeXO63IVjhfgyno6CSnRBgOZW3WBf3+fPPp&#10;nBIfmCmZAiMKuheeXi4+frho7FyMoQJVCkcQxPh5YwtahWDnWeZ5JTTzJ2CFQaMEp1lA0a2z0rEG&#10;0bXKxnl+mjXgSuuAC+9Re90a6SLhSyl4uJfSi0BUQfFtIZ0unat4ZosLNl87Zquad89g//AKzWqD&#10;SQeoaxYY2bj6DyhdcwceZDjhoDOQsuYi1YDVjPLfqnmqmBWpFiTH24Em//9g+d32yT44pKGxfu7x&#10;GqvYSafjF99Hdoms/UCW2AXCUTk7nZ5PxjNKONom48n5LLGZHaKt8+GLAE3ipaAONqZ8xD+SiGLb&#10;Wx8SYyUxTGNrsPIHJVIr5H/LFBlNpmeT+H8QsXPGW48ZIw3c1EqlP6hMVHhQdRl1SYgtJK6UI4hW&#10;0NV6lPKqjf4GZas7m+V5/+jUcdE9JTxCwqQRPTvwk25hr0RMo8yjkKQukZFxSjAAtTkY58KENrev&#10;WCladcz8fuoEGJElFjJgdwBva+qxW5I6/xgqUucPwfnfHtYGDxEpM5gwBOvagHsPQGFVXebWvyep&#10;pSaytIJy/+CIg3buvOU3NfbCLfPhgTn80TiSuDzCPR5SQVNQ6G6UVOB+vaeP/tj/aKWkwcEtqP+5&#10;YU5Qor4anIzPo+k0TnoSprOzMQru2LI6tpiNvgJsjxGuKcvTNfoH1WulA/2CO2YZs6KJGY65C8qD&#10;64Wr0C4U3FJcLJfJDafbsnBrniyP4JHV2LrPuxfmbDcQAUfpDvoh77q8ZfTgGyMNLDcBZB2i8cBr&#10;J+BmwNub1XMsJ6/Drl28AgAA//8DAFBLAwQUAAYACAAAACEAaNGlmt4AAAAIAQAADwAAAGRycy9k&#10;b3ducmV2LnhtbEyPQU+DQBCF7yb+h82YeDF2gYQGkKWpTRq9Wo2Nt4FdgZSdRXZL8d87nvQ47728&#10;+V65WewgZjP53pGCeBWBMNQ43VOr4O11f5+B8AFJ4+DIKPg2HjbV9VWJhXYXejHzIbSCS8gXqKAL&#10;YSyk9E1nLPqVGw2x9+kmi4HPqZV6wguX20EmUbSWFnviDx2OZteZ5nQ4WwVfWzzu3ut0Pu6T9PH5&#10;VKdP8d2HUrc3y/YBRDBL+AvDLz6jQ8VMtTuT9mJQwEMCq3Gcg2A7y/IURM3KOslBVqX8P6D6AQAA&#10;//8DAFBLAQItABQABgAIAAAAIQC2gziS/gAAAOEBAAATAAAAAAAAAAAAAAAAAAAAAABbQ29udGVu&#10;dF9UeXBlc10ueG1sUEsBAi0AFAAGAAgAAAAhADj9If/WAAAAlAEAAAsAAAAAAAAAAAAAAAAALwEA&#10;AF9yZWxzLy5yZWxzUEsBAi0AFAAGAAgAAAAhAGC252CiAgAAswUAAA4AAAAAAAAAAAAAAAAALgIA&#10;AGRycy9lMm9Eb2MueG1sUEsBAi0AFAAGAAgAAAAhAGjRpZreAAAACAEAAA8AAAAAAAAAAAAAAAAA&#10;/AQAAGRycy9kb3ducmV2LnhtbFBLBQYAAAAABAAEAPMAAAAHBgAAAAA=&#10;" filled="f" strokecolor="#bfbfbf [2412]" strokeweight="2pt">
+              <v:roundrect w14:anchorId="03DDD77F" id="Rectangle: Rounded Corners 7" o:spid="_x0000_s1026" style="position:absolute;left:0;text-align:left;margin-left:393.55pt;margin-top:55.95pt;width:444.75pt;height:25.5pt;z-index:251682816;visibility:visible;mso-wrap-style:square;mso-width-percent:0;mso-height-percent:0;mso-wrap-distance-left:9pt;mso-wrap-distance-top:0;mso-wrap-distance-right:9pt;mso-wrap-distance-bottom:0;mso-position-horizontal:right;mso-position-horizontal-relative:margin;mso-position-vertical:absolute;mso-position-vertical-relative:text;mso-width-percent:0;mso-height-percent:0;mso-width-relative:margin;mso-height-relative:margin;v-text-anchor:middle" arcsize="8829f" o:gfxdata="UEsDBBQABgAIAAAAIQC2gziS/gAAAOEBAAATAAAAW0NvbnRlbnRfVHlwZXNdLnhtbJSRQU7DMBBF&#10;90jcwfIWJU67QAgl6YK0S0CoHGBkTxKLZGx5TGhvj5O2G0SRWNoz/78nu9wcxkFMGNg6quQqL6RA&#10;0s5Y6ir5vt9lD1JwBDIwOMJKHpHlpr69KfdHjyxSmriSfYz+USnWPY7AufNIadK6MEJMx9ApD/oD&#10;OlTrorhX2lFEilmcO2RdNtjC5xDF9pCuTyYBB5bi6bQ4syoJ3g9WQ0ymaiLzg5KdCXlKLjvcW893&#10;SUOqXwnz5DrgnHtJTxOsQfEKIT7DmDSUCaxw7Rqn8787ZsmRM9e2VmPeBN4uqYvTtW7jvijg9N/y&#10;JsXecLq0q+WD6m8AAAD//wMAUEsDBBQABgAIAAAAIQA4/SH/1gAAAJQBAAALAAAAX3JlbHMvLnJl&#10;bHOkkMFqwzAMhu+DvYPRfXGawxijTi+j0GvpHsDYimMaW0Yy2fr2M4PBMnrbUb/Q94l/f/hMi1qR&#10;JVI2sOt6UJgd+ZiDgffL8ekFlFSbvV0oo4EbChzGx4f9GRdb25HMsYhqlCwG5lrLq9biZkxWOiqY&#10;22YiTra2kYMu1l1tQD30/bPm3wwYN0x18gb45AdQl1tp5j/sFB2T0FQ7R0nTNEV3j6o9feQzro1i&#10;OWA14Fm+Q8a1a8+Bvu/d/dMb2JY5uiPbhG/ktn4cqGU/er3pcvwCAAD//wMAUEsDBBQABgAIAAAA&#10;IQBgtudgogIAALMFAAAOAAAAZHJzL2Uyb0RvYy54bWysVEtPGzEQvlfqf7B8L7t5AY3YoAhEVYkC&#10;AirOjtfObmV7XNvJJv31jL2PhBb1UPXi9by+8Xw7MxeXO63IVjhfgyno6CSnRBgOZW3WBf3+fPPp&#10;nBIfmCmZAiMKuheeXi4+frho7FyMoQJVCkcQxPh5YwtahWDnWeZ5JTTzJ2CFQaMEp1lA0a2z0rEG&#10;0bXKxnl+mjXgSuuAC+9Re90a6SLhSyl4uJfSi0BUQfFtIZ0unat4ZosLNl87Zquad89g//AKzWqD&#10;SQeoaxYY2bj6DyhdcwceZDjhoDOQsuYi1YDVjPLfqnmqmBWpFiTH24Em//9g+d32yT44pKGxfu7x&#10;GqvYSafjF99Hdoms/UCW2AXCUTk7nZ5PxjNKONom48n5LLGZHaKt8+GLAE3ipaAONqZ8xD+SiGLb&#10;Wx8SYyUxTGNrsPIHJVIr5H/LFBlNpmeT+H8QsXPGW48ZIw3c1EqlP6hMVHhQdRl1SYgtJK6UI4hW&#10;0NV6lPKqjf4GZas7m+V5/+jUcdE9JTxCwqQRPTvwk25hr0RMo8yjkKQukZFxSjAAtTkY58KENrev&#10;WCladcz8fuoEGJElFjJgdwBva+qxW5I6/xgqUucPwfnfHtYGDxEpM5gwBOvagHsPQGFVXebWvyep&#10;pSaytIJy/+CIg3buvOU3NfbCLfPhgTn80TiSuDzCPR5SQVNQ6G6UVOB+vaeP/tj/aKWkwcEtqP+5&#10;YU5Qor4anIzPo+k0TnoSprOzMQru2LI6tpiNvgJsjxGuKcvTNfoH1WulA/2CO2YZs6KJGY65C8qD&#10;64Wr0C4U3FJcLJfJDafbsnBrniyP4JHV2LrPuxfmbDcQAUfpDvoh77q8ZfTgGyMNLDcBZB2i8cBr&#10;J+BmwNub1XMsJ6/Drl28AgAA//8DAFBLAwQUAAYACAAAACEAaNGlmt4AAAAIAQAADwAAAGRycy9k&#10;b3ducmV2LnhtbEyPQU+DQBCF7yb+h82YeDF2gYQGkKWpTRq9Wo2Nt4FdgZSdRXZL8d87nvQ47728&#10;+V65WewgZjP53pGCeBWBMNQ43VOr4O11f5+B8AFJ4+DIKPg2HjbV9VWJhXYXejHzIbSCS8gXqKAL&#10;YSyk9E1nLPqVGw2x9+kmi4HPqZV6wguX20EmUbSWFnviDx2OZteZ5nQ4WwVfWzzu3ut0Pu6T9PH5&#10;VKdP8d2HUrc3y/YBRDBL+AvDLz6jQ8VMtTuT9mJQwEMCq3Gcg2A7y/IURM3KOslBVqX8P6D6AQAA&#10;//8DAFBLAQItABQABgAIAAAAIQC2gziS/gAAAOEBAAATAAAAAAAAAAAAAAAAAAAAAABbQ29udGVu&#10;dF9UeXBlc10ueG1sUEsBAi0AFAAGAAgAAAAhADj9If/WAAAAlAEAAAsAAAAAAAAAAAAAAAAALwEA&#10;AF9yZWxzLy5yZWxzUEsBAi0AFAAGAAgAAAAhAGC252CiAgAAswUAAA4AAAAAAAAAAAAAAAAALgIA&#10;AGRycy9lMm9Eb2MueG1sUEsBAi0AFAAGAAgAAAAhAGjRpZreAAAACAEAAA8AAAAAAAAAAAAAAAAA&#10;/AQAAGRycy9kb3ducmV2LnhtbFBLBQYAAAAABAAEAPMAAAAHBgAAAAA=&#10;" filled="f" strokecolor="#bfbfbf [2412]" strokeweight="2pt">
                 <w10:wrap anchorx="margin"/>
               </v:roundrect>
             </w:pict>
@@ -21635,6 +21574,1255 @@
     </w:p>
     <w:p>
       <w:pPr>
+        <w:rPr>
+          <w:rFonts w:ascii="Segoe UI Light" w:eastAsia="Calibri" w:hAnsi="Segoe UI Light" w:cs="Segoe UI Light"/>
+          <w:sz w:val="24"/>
+          <w:szCs w:val="24"/>
+          <w:rtl/>
+          <w:lang w:eastAsia="en-GB"/>
+        </w:rPr>
+      </w:pPr>
+      <w:r>
+        <w:rPr>
+          <w:rFonts w:ascii="Segoe UI Light" w:eastAsia="Calibri" w:hAnsi="Segoe UI Light" w:cs="Segoe UI Light"/>
+          <w:sz w:val="24"/>
+          <w:szCs w:val="24"/>
+          <w:lang w:eastAsia="en-GB"/>
+        </w:rPr>
+        <w:t>Table (6.3)</w:t>
+      </w:r>
+      <w:r>
+        <w:rPr>
+          <w:rFonts w:ascii="Segoe UI Light" w:eastAsia="Calibri" w:hAnsi="Segoe UI Light" w:cs="Segoe UI Light"/>
+          <w:sz w:val="24"/>
+          <w:szCs w:val="24"/>
+          <w:lang w:eastAsia="en-GB"/>
+        </w:rPr>
+        <w:t xml:space="preserve"> :</w:t>
+      </w:r>
+      <w:r>
+        <w:rPr>
+          <w:rFonts w:ascii="Segoe UI Light" w:eastAsia="Calibri" w:hAnsi="Segoe UI Light" w:cs="Segoe UI Light"/>
+          <w:sz w:val="24"/>
+          <w:szCs w:val="24"/>
+          <w:lang w:eastAsia="en-GB"/>
+        </w:rPr>
+        <w:t xml:space="preserve"> </w:t>
+      </w:r>
+      <w:bookmarkStart w:id="23" w:name="_Hlk111395301"/>
+      <w:r>
+        <w:rPr>
+          <w:rFonts w:ascii="Segoe UI Light" w:eastAsia="Calibri" w:hAnsi="Segoe UI Light" w:cs="Segoe UI Light"/>
+          <w:sz w:val="24"/>
+          <w:szCs w:val="24"/>
+          <w:lang w:eastAsia="en-GB"/>
+        </w:rPr>
+        <w:t>R</w:t>
+      </w:r>
+      <w:r>
+        <w:rPr>
+          <w:rFonts w:ascii="Segoe UI Light" w:eastAsia="Calibri" w:hAnsi="Segoe UI Light" w:cs="Segoe UI Light"/>
+          <w:sz w:val="24"/>
+          <w:szCs w:val="24"/>
+          <w:lang w:eastAsia="en-GB"/>
+        </w:rPr>
+        <w:t>epresents the accuracy of the models</w:t>
+      </w:r>
+      <w:bookmarkEnd w:id="23"/>
+      <w:r>
+        <w:rPr>
+          <w:rFonts w:ascii="Segoe UI Light" w:eastAsia="Calibri" w:hAnsi="Segoe UI Light" w:cs="Segoe UI Light"/>
+          <w:sz w:val="24"/>
+          <w:szCs w:val="24"/>
+          <w:lang w:eastAsia="en-GB"/>
+        </w:rPr>
+        <w:t xml:space="preserve"> .</w:t>
+      </w:r>
+    </w:p>
+    <w:tbl>
+      <w:tblPr>
+        <w:tblStyle w:val="GridTable4-Accent1"/>
+        <w:tblW w:w="0" w:type="auto"/>
+        <w:tblLook w:val="04A0" w:firstRow="1" w:lastRow="0" w:firstColumn="1" w:lastColumn="0" w:noHBand="0" w:noVBand="1"/>
+      </w:tblPr>
+      <w:tblGrid>
+        <w:gridCol w:w="704"/>
+        <w:gridCol w:w="5954"/>
+        <w:gridCol w:w="2074"/>
+      </w:tblGrid>
+      <w:tr>
+        <w:trPr>
+          <w:cnfStyle w:val="100000000000" w:firstRow="1" w:lastRow="0" w:firstColumn="0" w:lastColumn="0" w:oddVBand="0" w:evenVBand="0" w:oddHBand="0" w:evenHBand="0" w:firstRowFirstColumn="0" w:firstRowLastColumn="0" w:lastRowFirstColumn="0" w:lastRowLastColumn="0"/>
+        </w:trPr>
+        <w:tc>
+          <w:tcPr>
+            <w:cnfStyle w:val="001000000000" w:firstRow="0" w:lastRow="0" w:firstColumn="1" w:lastColumn="0" w:oddVBand="0" w:evenVBand="0" w:oddHBand="0" w:evenHBand="0" w:firstRowFirstColumn="0" w:firstRowLastColumn="0" w:lastRowFirstColumn="0" w:lastRowLastColumn="0"/>
+            <w:tcW w:w="704" w:type="dxa"/>
+            <w:tcBorders>
+              <w:right w:val="single" w:sz="4" w:space="0" w:color="FFFFFF" w:themeColor="background1"/>
+            </w:tcBorders>
+            <w:vAlign w:val="center"/>
+          </w:tcPr>
+          <w:p>
+            <w:pPr>
+              <w:spacing w:line="360" w:lineRule="auto"/>
+              <w:jc w:val="center"/>
+              <w:rPr>
+                <w:rFonts w:ascii="Segoe UI Light" w:eastAsia="Calibri" w:hAnsi="Segoe UI Light" w:cs="Segoe UI Light"/>
+                <w:sz w:val="24"/>
+                <w:szCs w:val="24"/>
+                <w:lang w:eastAsia="en-GB"/>
+              </w:rPr>
+            </w:pPr>
+            <w:r>
+              <w:rPr>
+                <w:rFonts w:ascii="Segoe UI Light" w:eastAsia="Calibri" w:hAnsi="Segoe UI Light" w:cs="Segoe UI Light"/>
+                <w:sz w:val="24"/>
+                <w:szCs w:val="24"/>
+                <w:lang w:eastAsia="en-GB"/>
+              </w:rPr>
+              <w:t>ID</w:t>
+            </w:r>
+          </w:p>
+        </w:tc>
+        <w:tc>
+          <w:tcPr>
+            <w:tcW w:w="5954" w:type="dxa"/>
+            <w:tcBorders>
+              <w:right w:val="single" w:sz="4" w:space="0" w:color="FFFFFF" w:themeColor="background1"/>
+            </w:tcBorders>
+            <w:vAlign w:val="center"/>
+          </w:tcPr>
+          <w:p>
+            <w:pPr>
+              <w:spacing w:line="360" w:lineRule="auto"/>
+              <w:jc w:val="center"/>
+              <w:cnfStyle w:val="100000000000" w:firstRow="1" w:lastRow="0" w:firstColumn="0" w:lastColumn="0" w:oddVBand="0" w:evenVBand="0" w:oddHBand="0" w:evenHBand="0" w:firstRowFirstColumn="0" w:firstRowLastColumn="0" w:lastRowFirstColumn="0" w:lastRowLastColumn="0"/>
+              <w:rPr>
+                <w:rFonts w:ascii="Segoe UI Light" w:eastAsia="Calibri" w:hAnsi="Segoe UI Light" w:cs="Segoe UI Light"/>
+                <w:sz w:val="24"/>
+                <w:szCs w:val="24"/>
+                <w:lang w:eastAsia="en-GB"/>
+              </w:rPr>
+            </w:pPr>
+            <w:r>
+              <w:rPr>
+                <w:rFonts w:ascii="Segoe UI Light" w:eastAsia="Calibri" w:hAnsi="Segoe UI Light" w:cs="Segoe UI Light"/>
+                <w:sz w:val="24"/>
+                <w:szCs w:val="24"/>
+                <w:lang w:eastAsia="en-GB"/>
+              </w:rPr>
+              <w:t>A</w:t>
+            </w:r>
+            <w:r>
+              <w:rPr>
+                <w:rFonts w:ascii="Segoe UI Light" w:eastAsia="Calibri" w:hAnsi="Segoe UI Light" w:cs="Segoe UI Light"/>
+                <w:sz w:val="24"/>
+                <w:szCs w:val="24"/>
+                <w:lang w:eastAsia="en-GB"/>
+              </w:rPr>
+              <w:t>lgorithm</w:t>
+            </w:r>
+          </w:p>
+        </w:tc>
+        <w:tc>
+          <w:tcPr>
+            <w:tcW w:w="2074" w:type="dxa"/>
+            <w:tcBorders>
+              <w:left w:val="single" w:sz="4" w:space="0" w:color="FFFFFF" w:themeColor="background1"/>
+            </w:tcBorders>
+            <w:vAlign w:val="center"/>
+          </w:tcPr>
+          <w:p>
+            <w:pPr>
+              <w:spacing w:line="360" w:lineRule="auto"/>
+              <w:jc w:val="center"/>
+              <w:cnfStyle w:val="100000000000" w:firstRow="1" w:lastRow="0" w:firstColumn="0" w:lastColumn="0" w:oddVBand="0" w:evenVBand="0" w:oddHBand="0" w:evenHBand="0" w:firstRowFirstColumn="0" w:firstRowLastColumn="0" w:lastRowFirstColumn="0" w:lastRowLastColumn="0"/>
+              <w:rPr>
+                <w:rFonts w:ascii="Segoe UI Light" w:eastAsia="Calibri" w:hAnsi="Segoe UI Light" w:cs="Segoe UI Light"/>
+                <w:sz w:val="24"/>
+                <w:szCs w:val="24"/>
+                <w:lang w:eastAsia="en-GB"/>
+              </w:rPr>
+            </w:pPr>
+            <w:r>
+              <w:rPr>
+                <w:rFonts w:ascii="Segoe UI Light" w:eastAsia="Calibri" w:hAnsi="Segoe UI Light" w:cs="Segoe UI Light"/>
+                <w:sz w:val="24"/>
+                <w:szCs w:val="24"/>
+                <w:lang w:eastAsia="en-GB"/>
+              </w:rPr>
+              <w:t>Accuracy</w:t>
+            </w:r>
+          </w:p>
+        </w:tc>
+      </w:tr>
+      <w:tr>
+        <w:trPr>
+          <w:cnfStyle w:val="000000100000" w:firstRow="0" w:lastRow="0" w:firstColumn="0" w:lastColumn="0" w:oddVBand="0" w:evenVBand="0" w:oddHBand="1" w:evenHBand="0" w:firstRowFirstColumn="0" w:firstRowLastColumn="0" w:lastRowFirstColumn="0" w:lastRowLastColumn="0"/>
+        </w:trPr>
+        <w:tc>
+          <w:tcPr>
+            <w:cnfStyle w:val="001000000000" w:firstRow="0" w:lastRow="0" w:firstColumn="1" w:lastColumn="0" w:oddVBand="0" w:evenVBand="0" w:oddHBand="0" w:evenHBand="0" w:firstRowFirstColumn="0" w:firstRowLastColumn="0" w:lastRowFirstColumn="0" w:lastRowLastColumn="0"/>
+            <w:tcW w:w="704" w:type="dxa"/>
+            <w:vAlign w:val="center"/>
+          </w:tcPr>
+          <w:p>
+            <w:pPr>
+              <w:spacing w:line="360" w:lineRule="auto"/>
+              <w:jc w:val="center"/>
+            </w:pPr>
+            <w:r>
+              <w:t>[</w:t>
+            </w:r>
+            <w:r>
+              <w:rPr>
+                <w:rStyle w:val="Hyperlink"/>
+              </w:rPr>
+              <w:t>1</w:t>
+            </w:r>
+            <w:r>
+              <w:t>]</w:t>
+            </w:r>
+          </w:p>
+        </w:tc>
+        <w:tc>
+          <w:tcPr>
+            <w:tcW w:w="5954" w:type="dxa"/>
+          </w:tcPr>
+          <w:p>
+            <w:pPr>
+              <w:spacing w:line="360" w:lineRule="auto"/>
+              <w:cnfStyle w:val="000000100000" w:firstRow="0" w:lastRow="0" w:firstColumn="0" w:lastColumn="0" w:oddVBand="0" w:evenVBand="0" w:oddHBand="1" w:evenHBand="0" w:firstRowFirstColumn="0" w:firstRowLastColumn="0" w:lastRowFirstColumn="0" w:lastRowLastColumn="0"/>
+              <w:rPr>
+                <w:rFonts w:ascii="Segoe UI Light" w:eastAsia="Calibri" w:hAnsi="Segoe UI Light" w:cs="Segoe UI Light"/>
+                <w:lang w:eastAsia="en-GB"/>
+              </w:rPr>
+            </w:pPr>
+            <w:r>
+              <w:rPr>
+                <w:rFonts w:ascii="Segoe UI Light" w:eastAsia="Calibri" w:hAnsi="Segoe UI Light" w:cs="Segoe UI Light"/>
+                <w:lang w:eastAsia="en-GB"/>
+              </w:rPr>
+              <w:t>Deep Learning Approach</w:t>
+            </w:r>
+          </w:p>
+        </w:tc>
+        <w:tc>
+          <w:tcPr>
+            <w:tcW w:w="2074" w:type="dxa"/>
+            <w:vAlign w:val="center"/>
+          </w:tcPr>
+          <w:p>
+            <w:pPr>
+              <w:spacing w:line="360" w:lineRule="auto"/>
+              <w:jc w:val="center"/>
+              <w:cnfStyle w:val="000000100000" w:firstRow="0" w:lastRow="0" w:firstColumn="0" w:lastColumn="0" w:oddVBand="0" w:evenVBand="0" w:oddHBand="1" w:evenHBand="0" w:firstRowFirstColumn="0" w:firstRowLastColumn="0" w:lastRowFirstColumn="0" w:lastRowLastColumn="0"/>
+              <w:rPr>
+                <w:rFonts w:ascii="Segoe UI Light" w:eastAsia="Calibri" w:hAnsi="Segoe UI Light" w:cs="Segoe UI Light"/>
+                <w:lang w:eastAsia="en-GB"/>
+              </w:rPr>
+            </w:pPr>
+            <w:r>
+              <w:rPr>
+                <w:rFonts w:ascii="Segoe UI Light" w:eastAsia="Calibri" w:hAnsi="Segoe UI Light" w:cs="Segoe UI Light"/>
+                <w:lang w:eastAsia="en-GB"/>
+              </w:rPr>
+              <w:t>74.43 %</w:t>
+            </w:r>
+          </w:p>
+        </w:tc>
+      </w:tr>
+      <w:tr>
+        <w:tc>
+          <w:tcPr>
+            <w:cnfStyle w:val="001000000000" w:firstRow="0" w:lastRow="0" w:firstColumn="1" w:lastColumn="0" w:oddVBand="0" w:evenVBand="0" w:oddHBand="0" w:evenHBand="0" w:firstRowFirstColumn="0" w:firstRowLastColumn="0" w:lastRowFirstColumn="0" w:lastRowLastColumn="0"/>
+            <w:tcW w:w="704" w:type="dxa"/>
+            <w:vAlign w:val="center"/>
+          </w:tcPr>
+          <w:p>
+            <w:pPr>
+              <w:spacing w:line="360" w:lineRule="auto"/>
+              <w:jc w:val="center"/>
+            </w:pPr>
+            <w:r>
+              <w:t>[</w:t>
+            </w:r>
+            <w:r>
+              <w:rPr>
+                <w:rStyle w:val="Hyperlink"/>
+              </w:rPr>
+              <w:t>2</w:t>
+            </w:r>
+            <w:r>
+              <w:t>]</w:t>
+            </w:r>
+          </w:p>
+        </w:tc>
+        <w:tc>
+          <w:tcPr>
+            <w:tcW w:w="5954" w:type="dxa"/>
+          </w:tcPr>
+          <w:p>
+            <w:pPr>
+              <w:spacing w:line="360" w:lineRule="auto"/>
+              <w:cnfStyle w:val="000000000000" w:firstRow="0" w:lastRow="0" w:firstColumn="0" w:lastColumn="0" w:oddVBand="0" w:evenVBand="0" w:oddHBand="0" w:evenHBand="0" w:firstRowFirstColumn="0" w:firstRowLastColumn="0" w:lastRowFirstColumn="0" w:lastRowLastColumn="0"/>
+              <w:rPr>
+                <w:rFonts w:ascii="Segoe UI Light" w:eastAsia="Calibri" w:hAnsi="Segoe UI Light" w:cs="Segoe UI Light"/>
+                <w:lang w:eastAsia="en-GB"/>
+              </w:rPr>
+            </w:pPr>
+            <w:r>
+              <w:rPr>
+                <w:rFonts w:ascii="Segoe UI Light" w:eastAsia="Calibri" w:hAnsi="Segoe UI Light" w:cs="Segoe UI Light"/>
+                <w:lang w:eastAsia="en-GB"/>
+              </w:rPr>
+              <w:t>Subtraction method between two serial mass chest radiographs is proposed.</w:t>
+            </w:r>
+          </w:p>
+        </w:tc>
+        <w:tc>
+          <w:tcPr>
+            <w:tcW w:w="2074" w:type="dxa"/>
+            <w:vAlign w:val="center"/>
+          </w:tcPr>
+          <w:p>
+            <w:pPr>
+              <w:spacing w:line="360" w:lineRule="auto"/>
+              <w:jc w:val="center"/>
+              <w:cnfStyle w:val="000000000000" w:firstRow="0" w:lastRow="0" w:firstColumn="0" w:lastColumn="0" w:oddVBand="0" w:evenVBand="0" w:oddHBand="0" w:evenHBand="0" w:firstRowFirstColumn="0" w:firstRowLastColumn="0" w:lastRowFirstColumn="0" w:lastRowLastColumn="0"/>
+              <w:rPr>
+                <w:rFonts w:ascii="Segoe UI Light" w:eastAsia="Calibri" w:hAnsi="Segoe UI Light" w:cs="Segoe UI Light"/>
+                <w:lang w:eastAsia="en-GB"/>
+              </w:rPr>
+            </w:pPr>
+            <w:r>
+              <w:rPr>
+                <w:rFonts w:ascii="Segoe UI Light" w:eastAsia="Calibri" w:hAnsi="Segoe UI Light" w:cs="Segoe UI Light"/>
+                <w:lang w:eastAsia="en-GB"/>
+              </w:rPr>
+              <w:t>60.1 %</w:t>
+            </w:r>
+          </w:p>
+        </w:tc>
+      </w:tr>
+      <w:tr>
+        <w:trPr>
+          <w:cnfStyle w:val="000000100000" w:firstRow="0" w:lastRow="0" w:firstColumn="0" w:lastColumn="0" w:oddVBand="0" w:evenVBand="0" w:oddHBand="1" w:evenHBand="0" w:firstRowFirstColumn="0" w:firstRowLastColumn="0" w:lastRowFirstColumn="0" w:lastRowLastColumn="0"/>
+        </w:trPr>
+        <w:tc>
+          <w:tcPr>
+            <w:cnfStyle w:val="001000000000" w:firstRow="0" w:lastRow="0" w:firstColumn="1" w:lastColumn="0" w:oddVBand="0" w:evenVBand="0" w:oddHBand="0" w:evenHBand="0" w:firstRowFirstColumn="0" w:firstRowLastColumn="0" w:lastRowFirstColumn="0" w:lastRowLastColumn="0"/>
+            <w:tcW w:w="704" w:type="dxa"/>
+            <w:vAlign w:val="center"/>
+          </w:tcPr>
+          <w:p>
+            <w:pPr>
+              <w:spacing w:line="360" w:lineRule="auto"/>
+              <w:jc w:val="center"/>
+            </w:pPr>
+            <w:r>
+              <w:t>[</w:t>
+            </w:r>
+            <w:r>
+              <w:rPr>
+                <w:rStyle w:val="Hyperlink"/>
+              </w:rPr>
+              <w:t>3</w:t>
+            </w:r>
+            <w:r>
+              <w:t>]</w:t>
+            </w:r>
+          </w:p>
+        </w:tc>
+        <w:tc>
+          <w:tcPr>
+            <w:tcW w:w="5954" w:type="dxa"/>
+          </w:tcPr>
+          <w:p>
+            <w:pPr>
+              <w:spacing w:line="360" w:lineRule="auto"/>
+              <w:cnfStyle w:val="000000100000" w:firstRow="0" w:lastRow="0" w:firstColumn="0" w:lastColumn="0" w:oddVBand="0" w:evenVBand="0" w:oddHBand="1" w:evenHBand="0" w:firstRowFirstColumn="0" w:firstRowLastColumn="0" w:lastRowFirstColumn="0" w:lastRowLastColumn="0"/>
+              <w:rPr>
+                <w:rFonts w:ascii="Segoe UI Light" w:eastAsia="Calibri" w:hAnsi="Segoe UI Light" w:cs="Segoe UI Light"/>
+                <w:lang w:eastAsia="en-GB"/>
+              </w:rPr>
+            </w:pPr>
+            <w:r>
+              <w:rPr>
+                <w:rFonts w:ascii="Segoe UI Light" w:eastAsia="Calibri" w:hAnsi="Segoe UI Light" w:cs="Segoe UI Light"/>
+                <w:lang w:eastAsia="en-GB"/>
+              </w:rPr>
+              <w:t>Deep Learning</w:t>
+            </w:r>
+          </w:p>
+        </w:tc>
+        <w:tc>
+          <w:tcPr>
+            <w:tcW w:w="2074" w:type="dxa"/>
+            <w:vAlign w:val="center"/>
+          </w:tcPr>
+          <w:p>
+            <w:pPr>
+              <w:spacing w:line="360" w:lineRule="auto"/>
+              <w:jc w:val="center"/>
+              <w:cnfStyle w:val="000000100000" w:firstRow="0" w:lastRow="0" w:firstColumn="0" w:lastColumn="0" w:oddVBand="0" w:evenVBand="0" w:oddHBand="1" w:evenHBand="0" w:firstRowFirstColumn="0" w:firstRowLastColumn="0" w:lastRowFirstColumn="0" w:lastRowLastColumn="0"/>
+              <w:rPr>
+                <w:rFonts w:ascii="Segoe UI Light" w:eastAsia="Calibri" w:hAnsi="Segoe UI Light" w:cs="Segoe UI Light"/>
+                <w:lang w:eastAsia="en-GB"/>
+              </w:rPr>
+            </w:pPr>
+            <w:r>
+              <w:rPr>
+                <w:rFonts w:ascii="Segoe UI Light" w:eastAsia="Calibri" w:hAnsi="Segoe UI Light" w:cs="Segoe UI Light"/>
+                <w:lang w:eastAsia="en-GB"/>
+              </w:rPr>
+              <w:t>84 %</w:t>
+            </w:r>
+          </w:p>
+        </w:tc>
+      </w:tr>
+      <w:tr>
+        <w:tc>
+          <w:tcPr>
+            <w:cnfStyle w:val="001000000000" w:firstRow="0" w:lastRow="0" w:firstColumn="1" w:lastColumn="0" w:oddVBand="0" w:evenVBand="0" w:oddHBand="0" w:evenHBand="0" w:firstRowFirstColumn="0" w:firstRowLastColumn="0" w:lastRowFirstColumn="0" w:lastRowLastColumn="0"/>
+            <w:tcW w:w="704" w:type="dxa"/>
+            <w:vAlign w:val="center"/>
+          </w:tcPr>
+          <w:p>
+            <w:pPr>
+              <w:spacing w:line="360" w:lineRule="auto"/>
+              <w:jc w:val="center"/>
+            </w:pPr>
+            <w:r>
+              <w:t>[</w:t>
+            </w:r>
+            <w:r>
+              <w:rPr>
+                <w:rStyle w:val="Hyperlink"/>
+              </w:rPr>
+              <w:t>4</w:t>
+            </w:r>
+            <w:r>
+              <w:t>]</w:t>
+            </w:r>
+          </w:p>
+        </w:tc>
+        <w:tc>
+          <w:tcPr>
+            <w:tcW w:w="5954" w:type="dxa"/>
+          </w:tcPr>
+          <w:p>
+            <w:pPr>
+              <w:spacing w:line="360" w:lineRule="auto"/>
+              <w:cnfStyle w:val="000000000000" w:firstRow="0" w:lastRow="0" w:firstColumn="0" w:lastColumn="0" w:oddVBand="0" w:evenVBand="0" w:oddHBand="0" w:evenHBand="0" w:firstRowFirstColumn="0" w:firstRowLastColumn="0" w:lastRowFirstColumn="0" w:lastRowLastColumn="0"/>
+              <w:rPr>
+                <w:rFonts w:ascii="Segoe UI Light" w:eastAsia="Calibri" w:hAnsi="Segoe UI Light" w:cs="Segoe UI Light"/>
+                <w:lang w:eastAsia="en-GB"/>
+              </w:rPr>
+            </w:pPr>
+            <w:r>
+              <w:rPr>
+                <w:rFonts w:ascii="Segoe UI Light" w:eastAsia="Calibri" w:hAnsi="Segoe UI Light" w:cs="Segoe UI Light"/>
+                <w:lang w:eastAsia="en-GB"/>
+              </w:rPr>
+              <w:t>(Deep Learning) using deep learning-based surface-enhanced Raman spectroscopy (SERS) of the exosomes.</w:t>
+            </w:r>
+          </w:p>
+        </w:tc>
+        <w:tc>
+          <w:tcPr>
+            <w:tcW w:w="2074" w:type="dxa"/>
+            <w:vAlign w:val="center"/>
+          </w:tcPr>
+          <w:p>
+            <w:pPr>
+              <w:spacing w:line="360" w:lineRule="auto"/>
+              <w:jc w:val="center"/>
+              <w:cnfStyle w:val="000000000000" w:firstRow="0" w:lastRow="0" w:firstColumn="0" w:lastColumn="0" w:oddVBand="0" w:evenVBand="0" w:oddHBand="0" w:evenHBand="0" w:firstRowFirstColumn="0" w:firstRowLastColumn="0" w:lastRowFirstColumn="0" w:lastRowLastColumn="0"/>
+              <w:rPr>
+                <w:rFonts w:ascii="Segoe UI Light" w:eastAsia="Calibri" w:hAnsi="Segoe UI Light" w:cs="Segoe UI Light"/>
+                <w:lang w:eastAsia="en-GB"/>
+              </w:rPr>
+            </w:pPr>
+            <w:r>
+              <w:rPr>
+                <w:rFonts w:ascii="Segoe UI Light" w:eastAsia="Calibri" w:hAnsi="Segoe UI Light" w:cs="Segoe UI Light"/>
+                <w:lang w:eastAsia="en-GB"/>
+              </w:rPr>
+              <w:t>95 %</w:t>
+            </w:r>
+          </w:p>
+        </w:tc>
+      </w:tr>
+      <w:tr>
+        <w:trPr>
+          <w:cnfStyle w:val="000000100000" w:firstRow="0" w:lastRow="0" w:firstColumn="0" w:lastColumn="0" w:oddVBand="0" w:evenVBand="0" w:oddHBand="1" w:evenHBand="0" w:firstRowFirstColumn="0" w:firstRowLastColumn="0" w:lastRowFirstColumn="0" w:lastRowLastColumn="0"/>
+        </w:trPr>
+        <w:tc>
+          <w:tcPr>
+            <w:cnfStyle w:val="001000000000" w:firstRow="0" w:lastRow="0" w:firstColumn="1" w:lastColumn="0" w:oddVBand="0" w:evenVBand="0" w:oddHBand="0" w:evenHBand="0" w:firstRowFirstColumn="0" w:firstRowLastColumn="0" w:lastRowFirstColumn="0" w:lastRowLastColumn="0"/>
+            <w:tcW w:w="704" w:type="dxa"/>
+            <w:vAlign w:val="center"/>
+          </w:tcPr>
+          <w:p>
+            <w:pPr>
+              <w:spacing w:line="360" w:lineRule="auto"/>
+              <w:jc w:val="center"/>
+            </w:pPr>
+            <w:r>
+              <w:t>[</w:t>
+            </w:r>
+            <w:r>
+              <w:rPr>
+                <w:rStyle w:val="Hyperlink"/>
+              </w:rPr>
+              <w:t>5</w:t>
+            </w:r>
+            <w:r>
+              <w:t>]</w:t>
+            </w:r>
+          </w:p>
+        </w:tc>
+        <w:tc>
+          <w:tcPr>
+            <w:tcW w:w="5954" w:type="dxa"/>
+          </w:tcPr>
+          <w:p>
+            <w:pPr>
+              <w:spacing w:line="360" w:lineRule="auto"/>
+              <w:cnfStyle w:val="000000100000" w:firstRow="0" w:lastRow="0" w:firstColumn="0" w:lastColumn="0" w:oddVBand="0" w:evenVBand="0" w:oddHBand="1" w:evenHBand="0" w:firstRowFirstColumn="0" w:firstRowLastColumn="0" w:lastRowFirstColumn="0" w:lastRowLastColumn="0"/>
+              <w:rPr>
+                <w:rFonts w:ascii="Segoe UI Light" w:eastAsia="Calibri" w:hAnsi="Segoe UI Light" w:cs="Segoe UI Light"/>
+                <w:lang w:eastAsia="en-GB"/>
+              </w:rPr>
+            </w:pPr>
+            <w:r>
+              <w:rPr>
+                <w:rFonts w:ascii="Segoe UI Light" w:eastAsia="Calibri" w:hAnsi="Segoe UI Light" w:cs="Segoe UI Light"/>
+                <w:lang w:eastAsia="en-GB"/>
+              </w:rPr>
+              <w:t>A</w:t>
+            </w:r>
+            <w:r>
+              <w:rPr>
+                <w:rFonts w:ascii="Segoe UI Light" w:eastAsia="Calibri" w:hAnsi="Segoe UI Light" w:cs="Segoe UI Light"/>
+                <w:lang w:eastAsia="en-GB"/>
+              </w:rPr>
+              <w:t xml:space="preserve">rtificial </w:t>
+            </w:r>
+            <w:r>
+              <w:rPr>
+                <w:rFonts w:ascii="Segoe UI Light" w:eastAsia="Calibri" w:hAnsi="Segoe UI Light" w:cs="Segoe UI Light"/>
+                <w:lang w:eastAsia="en-GB"/>
+              </w:rPr>
+              <w:t>N</w:t>
+            </w:r>
+            <w:r>
+              <w:rPr>
+                <w:rFonts w:ascii="Segoe UI Light" w:eastAsia="Calibri" w:hAnsi="Segoe UI Light" w:cs="Segoe UI Light"/>
+                <w:lang w:eastAsia="en-GB"/>
+              </w:rPr>
+              <w:t xml:space="preserve">eural </w:t>
+            </w:r>
+            <w:r>
+              <w:rPr>
+                <w:rFonts w:ascii="Segoe UI Light" w:eastAsia="Calibri" w:hAnsi="Segoe UI Light" w:cs="Segoe UI Light"/>
+                <w:lang w:eastAsia="en-GB"/>
+              </w:rPr>
+              <w:t>N</w:t>
+            </w:r>
+            <w:r>
+              <w:rPr>
+                <w:rFonts w:ascii="Segoe UI Light" w:eastAsia="Calibri" w:hAnsi="Segoe UI Light" w:cs="Segoe UI Light"/>
+                <w:lang w:eastAsia="en-GB"/>
+              </w:rPr>
+              <w:t>etwork (ANN)</w:t>
+            </w:r>
+          </w:p>
+        </w:tc>
+        <w:tc>
+          <w:tcPr>
+            <w:tcW w:w="2074" w:type="dxa"/>
+            <w:vAlign w:val="center"/>
+          </w:tcPr>
+          <w:p>
+            <w:pPr>
+              <w:spacing w:line="360" w:lineRule="auto"/>
+              <w:jc w:val="center"/>
+              <w:cnfStyle w:val="000000100000" w:firstRow="0" w:lastRow="0" w:firstColumn="0" w:lastColumn="0" w:oddVBand="0" w:evenVBand="0" w:oddHBand="1" w:evenHBand="0" w:firstRowFirstColumn="0" w:firstRowLastColumn="0" w:lastRowFirstColumn="0" w:lastRowLastColumn="0"/>
+              <w:rPr>
+                <w:rFonts w:ascii="Segoe UI Light" w:eastAsia="Calibri" w:hAnsi="Segoe UI Light" w:cs="Segoe UI Light"/>
+                <w:lang w:eastAsia="en-GB"/>
+              </w:rPr>
+            </w:pPr>
+            <w:r>
+              <w:rPr>
+                <w:rFonts w:ascii="Segoe UI Light" w:eastAsia="Calibri" w:hAnsi="Segoe UI Light" w:cs="Segoe UI Light"/>
+                <w:lang w:eastAsia="en-GB"/>
+              </w:rPr>
+              <w:t>60 %</w:t>
+            </w:r>
+          </w:p>
+        </w:tc>
+      </w:tr>
+      <w:tr>
+        <w:tc>
+          <w:tcPr>
+            <w:cnfStyle w:val="001000000000" w:firstRow="0" w:lastRow="0" w:firstColumn="1" w:lastColumn="0" w:oddVBand="0" w:evenVBand="0" w:oddHBand="0" w:evenHBand="0" w:firstRowFirstColumn="0" w:firstRowLastColumn="0" w:lastRowFirstColumn="0" w:lastRowLastColumn="0"/>
+            <w:tcW w:w="704" w:type="dxa"/>
+            <w:vAlign w:val="center"/>
+          </w:tcPr>
+          <w:p>
+            <w:pPr>
+              <w:spacing w:line="360" w:lineRule="auto"/>
+              <w:jc w:val="center"/>
+            </w:pPr>
+            <w:r>
+              <w:t>[</w:t>
+            </w:r>
+            <w:r>
+              <w:rPr>
+                <w:rStyle w:val="Hyperlink"/>
+              </w:rPr>
+              <w:t>6</w:t>
+            </w:r>
+            <w:r>
+              <w:t>]</w:t>
+            </w:r>
+          </w:p>
+        </w:tc>
+        <w:tc>
+          <w:tcPr>
+            <w:tcW w:w="5954" w:type="dxa"/>
+          </w:tcPr>
+          <w:p>
+            <w:pPr>
+              <w:spacing w:line="360" w:lineRule="auto"/>
+              <w:cnfStyle w:val="000000000000" w:firstRow="0" w:lastRow="0" w:firstColumn="0" w:lastColumn="0" w:oddVBand="0" w:evenVBand="0" w:oddHBand="0" w:evenHBand="0" w:firstRowFirstColumn="0" w:firstRowLastColumn="0" w:lastRowFirstColumn="0" w:lastRowLastColumn="0"/>
+              <w:rPr>
+                <w:rFonts w:ascii="Segoe UI Light" w:eastAsia="Calibri" w:hAnsi="Segoe UI Light" w:cs="Segoe UI Light"/>
+                <w:lang w:eastAsia="en-GB"/>
+              </w:rPr>
+            </w:pPr>
+            <w:r>
+              <w:rPr>
+                <w:rFonts w:ascii="Segoe UI Light" w:eastAsia="Calibri" w:hAnsi="Segoe UI Light" w:cs="Segoe UI Light"/>
+                <w:lang w:eastAsia="en-GB"/>
+              </w:rPr>
+              <w:t>A</w:t>
+            </w:r>
+            <w:r>
+              <w:rPr>
+                <w:rFonts w:ascii="Segoe UI Light" w:eastAsia="Calibri" w:hAnsi="Segoe UI Light" w:cs="Segoe UI Light"/>
+                <w:lang w:eastAsia="en-GB"/>
+              </w:rPr>
+              <w:t xml:space="preserve">rtificial </w:t>
+            </w:r>
+            <w:r>
+              <w:rPr>
+                <w:rFonts w:ascii="Segoe UI Light" w:eastAsia="Calibri" w:hAnsi="Segoe UI Light" w:cs="Segoe UI Light"/>
+                <w:lang w:eastAsia="en-GB"/>
+              </w:rPr>
+              <w:t>N</w:t>
+            </w:r>
+            <w:r>
+              <w:rPr>
+                <w:rFonts w:ascii="Segoe UI Light" w:eastAsia="Calibri" w:hAnsi="Segoe UI Light" w:cs="Segoe UI Light"/>
+                <w:lang w:eastAsia="en-GB"/>
+              </w:rPr>
+              <w:t xml:space="preserve">eural </w:t>
+            </w:r>
+            <w:r>
+              <w:rPr>
+                <w:rFonts w:ascii="Segoe UI Light" w:eastAsia="Calibri" w:hAnsi="Segoe UI Light" w:cs="Segoe UI Light"/>
+                <w:lang w:eastAsia="en-GB"/>
+              </w:rPr>
+              <w:t>N</w:t>
+            </w:r>
+            <w:r>
+              <w:rPr>
+                <w:rFonts w:ascii="Segoe UI Light" w:eastAsia="Calibri" w:hAnsi="Segoe UI Light" w:cs="Segoe UI Light"/>
+                <w:lang w:eastAsia="en-GB"/>
+              </w:rPr>
+              <w:t>etwork</w:t>
+            </w:r>
+          </w:p>
+        </w:tc>
+        <w:tc>
+          <w:tcPr>
+            <w:tcW w:w="2074" w:type="dxa"/>
+            <w:vAlign w:val="center"/>
+          </w:tcPr>
+          <w:p>
+            <w:pPr>
+              <w:spacing w:line="360" w:lineRule="auto"/>
+              <w:jc w:val="center"/>
+              <w:cnfStyle w:val="000000000000" w:firstRow="0" w:lastRow="0" w:firstColumn="0" w:lastColumn="0" w:oddVBand="0" w:evenVBand="0" w:oddHBand="0" w:evenHBand="0" w:firstRowFirstColumn="0" w:firstRowLastColumn="0" w:lastRowFirstColumn="0" w:lastRowLastColumn="0"/>
+              <w:rPr>
+                <w:rFonts w:ascii="Segoe UI Light" w:eastAsia="Calibri" w:hAnsi="Segoe UI Light" w:cs="Segoe UI Light"/>
+                <w:lang w:eastAsia="en-GB"/>
+              </w:rPr>
+            </w:pPr>
+            <w:r>
+              <w:rPr>
+                <w:rFonts w:ascii="Segoe UI Light" w:eastAsia="Calibri" w:hAnsi="Segoe UI Light" w:cs="Segoe UI Light"/>
+                <w:lang w:eastAsia="en-GB"/>
+              </w:rPr>
+              <w:t>92.61 %</w:t>
+            </w:r>
+          </w:p>
+        </w:tc>
+      </w:tr>
+      <w:tr>
+        <w:trPr>
+          <w:cnfStyle w:val="000000100000" w:firstRow="0" w:lastRow="0" w:firstColumn="0" w:lastColumn="0" w:oddVBand="0" w:evenVBand="0" w:oddHBand="1" w:evenHBand="0" w:firstRowFirstColumn="0" w:firstRowLastColumn="0" w:lastRowFirstColumn="0" w:lastRowLastColumn="0"/>
+        </w:trPr>
+        <w:tc>
+          <w:tcPr>
+            <w:cnfStyle w:val="001000000000" w:firstRow="0" w:lastRow="0" w:firstColumn="1" w:lastColumn="0" w:oddVBand="0" w:evenVBand="0" w:oddHBand="0" w:evenHBand="0" w:firstRowFirstColumn="0" w:firstRowLastColumn="0" w:lastRowFirstColumn="0" w:lastRowLastColumn="0"/>
+            <w:tcW w:w="704" w:type="dxa"/>
+            <w:vAlign w:val="center"/>
+          </w:tcPr>
+          <w:p>
+            <w:pPr>
+              <w:spacing w:line="360" w:lineRule="auto"/>
+              <w:jc w:val="center"/>
+            </w:pPr>
+            <w:r>
+              <w:t>[</w:t>
+            </w:r>
+            <w:r>
+              <w:rPr>
+                <w:rStyle w:val="Hyperlink"/>
+              </w:rPr>
+              <w:t>7</w:t>
+            </w:r>
+            <w:r>
+              <w:t>]</w:t>
+            </w:r>
+          </w:p>
+        </w:tc>
+        <w:tc>
+          <w:tcPr>
+            <w:tcW w:w="5954" w:type="dxa"/>
+          </w:tcPr>
+          <w:p>
+            <w:pPr>
+              <w:spacing w:line="360" w:lineRule="auto"/>
+              <w:cnfStyle w:val="000000100000" w:firstRow="0" w:lastRow="0" w:firstColumn="0" w:lastColumn="0" w:oddVBand="0" w:evenVBand="0" w:oddHBand="1" w:evenHBand="0" w:firstRowFirstColumn="0" w:firstRowLastColumn="0" w:lastRowFirstColumn="0" w:lastRowLastColumn="0"/>
+              <w:rPr>
+                <w:rFonts w:ascii="Segoe UI Light" w:eastAsia="Calibri" w:hAnsi="Segoe UI Light" w:cs="Segoe UI Light"/>
+                <w:lang w:eastAsia="en-GB"/>
+              </w:rPr>
+            </w:pPr>
+            <w:r>
+              <w:rPr>
+                <w:rFonts w:ascii="Segoe UI Light" w:eastAsia="Calibri" w:hAnsi="Segoe UI Light" w:cs="Segoe UI Light"/>
+                <w:lang w:eastAsia="en-GB"/>
+              </w:rPr>
+              <w:t>support vector machine (SVM</w:t>
+            </w:r>
+            <w:r>
+              <w:rPr>
+                <w:rFonts w:ascii="Segoe UI Light" w:eastAsia="Calibri" w:hAnsi="Segoe UI Light" w:cs="Segoe UI Light"/>
+                <w:lang w:eastAsia="en-GB"/>
+              </w:rPr>
+              <w:t>)</w:t>
+            </w:r>
+          </w:p>
+        </w:tc>
+        <w:tc>
+          <w:tcPr>
+            <w:tcW w:w="2074" w:type="dxa"/>
+            <w:vAlign w:val="center"/>
+          </w:tcPr>
+          <w:p>
+            <w:pPr>
+              <w:spacing w:line="360" w:lineRule="auto"/>
+              <w:jc w:val="center"/>
+              <w:cnfStyle w:val="000000100000" w:firstRow="0" w:lastRow="0" w:firstColumn="0" w:lastColumn="0" w:oddVBand="0" w:evenVBand="0" w:oddHBand="1" w:evenHBand="0" w:firstRowFirstColumn="0" w:firstRowLastColumn="0" w:lastRowFirstColumn="0" w:lastRowLastColumn="0"/>
+              <w:rPr>
+                <w:rFonts w:ascii="Segoe UI Light" w:eastAsia="Calibri" w:hAnsi="Segoe UI Light" w:cs="Segoe UI Light"/>
+                <w:lang w:eastAsia="en-GB"/>
+              </w:rPr>
+            </w:pPr>
+            <w:r>
+              <w:rPr>
+                <w:rFonts w:ascii="Segoe UI Light" w:eastAsia="Calibri" w:hAnsi="Segoe UI Light" w:cs="Segoe UI Light"/>
+                <w:lang w:eastAsia="en-GB"/>
+              </w:rPr>
+              <w:t>84.6 %</w:t>
+            </w:r>
+          </w:p>
+        </w:tc>
+      </w:tr>
+      <w:tr>
+        <w:tc>
+          <w:tcPr>
+            <w:cnfStyle w:val="001000000000" w:firstRow="0" w:lastRow="0" w:firstColumn="1" w:lastColumn="0" w:oddVBand="0" w:evenVBand="0" w:oddHBand="0" w:evenHBand="0" w:firstRowFirstColumn="0" w:firstRowLastColumn="0" w:lastRowFirstColumn="0" w:lastRowLastColumn="0"/>
+            <w:tcW w:w="704" w:type="dxa"/>
+            <w:vAlign w:val="center"/>
+          </w:tcPr>
+          <w:p>
+            <w:pPr>
+              <w:spacing w:line="360" w:lineRule="auto"/>
+              <w:jc w:val="center"/>
+            </w:pPr>
+            <w:r>
+              <w:t>[</w:t>
+            </w:r>
+            <w:r>
+              <w:rPr>
+                <w:rStyle w:val="Hyperlink"/>
+              </w:rPr>
+              <w:t>8</w:t>
+            </w:r>
+            <w:r>
+              <w:t>]</w:t>
+            </w:r>
+          </w:p>
+        </w:tc>
+        <w:tc>
+          <w:tcPr>
+            <w:tcW w:w="5954" w:type="dxa"/>
+          </w:tcPr>
+          <w:p>
+            <w:pPr>
+              <w:spacing w:line="360" w:lineRule="auto"/>
+              <w:cnfStyle w:val="000000000000" w:firstRow="0" w:lastRow="0" w:firstColumn="0" w:lastColumn="0" w:oddVBand="0" w:evenVBand="0" w:oddHBand="0" w:evenHBand="0" w:firstRowFirstColumn="0" w:firstRowLastColumn="0" w:lastRowFirstColumn="0" w:lastRowLastColumn="0"/>
+              <w:rPr>
+                <w:rFonts w:ascii="Segoe UI Light" w:eastAsia="Calibri" w:hAnsi="Segoe UI Light" w:cs="Segoe UI Light"/>
+                <w:lang w:eastAsia="en-GB"/>
+              </w:rPr>
+            </w:pPr>
+            <w:r>
+              <w:rPr>
+                <w:rFonts w:ascii="Segoe UI Light" w:eastAsia="Calibri" w:hAnsi="Segoe UI Light" w:cs="Segoe UI Light"/>
+                <w:lang w:eastAsia="en-GB"/>
+              </w:rPr>
+              <w:t>Lung cancer detection using biomarkers</w:t>
+            </w:r>
+          </w:p>
+        </w:tc>
+        <w:tc>
+          <w:tcPr>
+            <w:tcW w:w="2074" w:type="dxa"/>
+            <w:vAlign w:val="center"/>
+          </w:tcPr>
+          <w:p>
+            <w:pPr>
+              <w:spacing w:line="360" w:lineRule="auto"/>
+              <w:jc w:val="center"/>
+              <w:cnfStyle w:val="000000000000" w:firstRow="0" w:lastRow="0" w:firstColumn="0" w:lastColumn="0" w:oddVBand="0" w:evenVBand="0" w:oddHBand="0" w:evenHBand="0" w:firstRowFirstColumn="0" w:firstRowLastColumn="0" w:lastRowFirstColumn="0" w:lastRowLastColumn="0"/>
+              <w:rPr>
+                <w:rFonts w:ascii="Segoe UI Light" w:eastAsia="Calibri" w:hAnsi="Segoe UI Light" w:cs="Segoe UI Light"/>
+                <w:lang w:eastAsia="en-GB"/>
+              </w:rPr>
+            </w:pPr>
+            <w:r>
+              <w:rPr>
+                <w:rFonts w:ascii="Segoe UI Light" w:eastAsia="Calibri" w:hAnsi="Segoe UI Light" w:cs="Segoe UI Light"/>
+                <w:lang w:eastAsia="en-GB"/>
+              </w:rPr>
+              <w:t>85 %</w:t>
+            </w:r>
+          </w:p>
+        </w:tc>
+      </w:tr>
+      <w:tr>
+        <w:trPr>
+          <w:cnfStyle w:val="000000100000" w:firstRow="0" w:lastRow="0" w:firstColumn="0" w:lastColumn="0" w:oddVBand="0" w:evenVBand="0" w:oddHBand="1" w:evenHBand="0" w:firstRowFirstColumn="0" w:firstRowLastColumn="0" w:lastRowFirstColumn="0" w:lastRowLastColumn="0"/>
+        </w:trPr>
+        <w:tc>
+          <w:tcPr>
+            <w:cnfStyle w:val="001000000000" w:firstRow="0" w:lastRow="0" w:firstColumn="1" w:lastColumn="0" w:oddVBand="0" w:evenVBand="0" w:oddHBand="0" w:evenHBand="0" w:firstRowFirstColumn="0" w:firstRowLastColumn="0" w:lastRowFirstColumn="0" w:lastRowLastColumn="0"/>
+            <w:tcW w:w="704" w:type="dxa"/>
+            <w:vAlign w:val="center"/>
+          </w:tcPr>
+          <w:p>
+            <w:pPr>
+              <w:spacing w:line="360" w:lineRule="auto"/>
+              <w:jc w:val="center"/>
+            </w:pPr>
+            <w:r>
+              <w:t>[</w:t>
+            </w:r>
+            <w:r>
+              <w:rPr>
+                <w:rStyle w:val="Hyperlink"/>
+              </w:rPr>
+              <w:t>9</w:t>
+            </w:r>
+            <w:r>
+              <w:t>]</w:t>
+            </w:r>
+          </w:p>
+        </w:tc>
+        <w:tc>
+          <w:tcPr>
+            <w:tcW w:w="5954" w:type="dxa"/>
+          </w:tcPr>
+          <w:p>
+            <w:pPr>
+              <w:spacing w:line="360" w:lineRule="auto"/>
+              <w:cnfStyle w:val="000000100000" w:firstRow="0" w:lastRow="0" w:firstColumn="0" w:lastColumn="0" w:oddVBand="0" w:evenVBand="0" w:oddHBand="1" w:evenHBand="0" w:firstRowFirstColumn="0" w:firstRowLastColumn="0" w:lastRowFirstColumn="0" w:lastRowLastColumn="0"/>
+              <w:rPr>
+                <w:rFonts w:ascii="Segoe UI Light" w:eastAsia="Calibri" w:hAnsi="Segoe UI Light" w:cs="Segoe UI Light"/>
+                <w:lang w:eastAsia="en-GB"/>
+              </w:rPr>
+            </w:pPr>
+            <w:r>
+              <w:rPr>
+                <w:rFonts w:ascii="Segoe UI Light" w:eastAsia="Calibri" w:hAnsi="Segoe UI Light" w:cs="Segoe UI Light"/>
+                <w:lang w:eastAsia="en-GB"/>
+              </w:rPr>
+              <w:t>ANN</w:t>
+            </w:r>
+          </w:p>
+        </w:tc>
+        <w:tc>
+          <w:tcPr>
+            <w:tcW w:w="2074" w:type="dxa"/>
+            <w:vAlign w:val="center"/>
+          </w:tcPr>
+          <w:p>
+            <w:pPr>
+              <w:spacing w:line="360" w:lineRule="auto"/>
+              <w:jc w:val="center"/>
+              <w:cnfStyle w:val="000000100000" w:firstRow="0" w:lastRow="0" w:firstColumn="0" w:lastColumn="0" w:oddVBand="0" w:evenVBand="0" w:oddHBand="1" w:evenHBand="0" w:firstRowFirstColumn="0" w:firstRowLastColumn="0" w:lastRowFirstColumn="0" w:lastRowLastColumn="0"/>
+              <w:rPr>
+                <w:rFonts w:ascii="Segoe UI Light" w:eastAsia="Calibri" w:hAnsi="Segoe UI Light" w:cs="Segoe UI Light"/>
+                <w:lang w:eastAsia="en-GB"/>
+              </w:rPr>
+            </w:pPr>
+            <w:r>
+              <w:rPr>
+                <w:rFonts w:ascii="Segoe UI Light" w:eastAsia="Calibri" w:hAnsi="Segoe UI Light" w:cs="Segoe UI Light"/>
+                <w:lang w:eastAsia="en-GB"/>
+              </w:rPr>
+              <w:t>95 %</w:t>
+            </w:r>
+          </w:p>
+        </w:tc>
+      </w:tr>
+      <w:tr>
+        <w:tc>
+          <w:tcPr>
+            <w:cnfStyle w:val="001000000000" w:firstRow="0" w:lastRow="0" w:firstColumn="1" w:lastColumn="0" w:oddVBand="0" w:evenVBand="0" w:oddHBand="0" w:evenHBand="0" w:firstRowFirstColumn="0" w:firstRowLastColumn="0" w:lastRowFirstColumn="0" w:lastRowLastColumn="0"/>
+            <w:tcW w:w="704" w:type="dxa"/>
+            <w:vAlign w:val="center"/>
+          </w:tcPr>
+          <w:p>
+            <w:pPr>
+              <w:spacing w:line="360" w:lineRule="auto"/>
+              <w:jc w:val="center"/>
+            </w:pPr>
+            <w:r>
+              <w:rPr>
+                <w:rFonts w:ascii="Segoe UI Light" w:hAnsi="Segoe UI Light" w:cs="Segoe UI Light"/>
+                <w:sz w:val="24"/>
+                <w:szCs w:val="24"/>
+              </w:rPr>
+              <w:t>[</w:t>
+            </w:r>
+            <w:r>
+              <w:rPr>
+                <w:rStyle w:val="Hyperlink"/>
+              </w:rPr>
+              <w:t>10</w:t>
+            </w:r>
+            <w:r>
+              <w:rPr>
+                <w:rFonts w:ascii="Segoe UI Light" w:hAnsi="Segoe UI Light" w:cs="Segoe UI Light"/>
+                <w:sz w:val="24"/>
+                <w:szCs w:val="24"/>
+              </w:rPr>
+              <w:t>]</w:t>
+            </w:r>
+          </w:p>
+        </w:tc>
+        <w:tc>
+          <w:tcPr>
+            <w:tcW w:w="5954" w:type="dxa"/>
+            <w:vAlign w:val="center"/>
+          </w:tcPr>
+          <w:p>
+            <w:pPr>
+              <w:spacing w:line="360" w:lineRule="auto"/>
+              <w:jc w:val="center"/>
+              <w:cnfStyle w:val="000000000000" w:firstRow="0" w:lastRow="0" w:firstColumn="0" w:lastColumn="0" w:oddVBand="0" w:evenVBand="0" w:oddHBand="0" w:evenHBand="0" w:firstRowFirstColumn="0" w:firstRowLastColumn="0" w:lastRowFirstColumn="0" w:lastRowLastColumn="0"/>
+              <w:rPr>
+                <w:rFonts w:ascii="Segoe UI Light" w:eastAsia="Calibri" w:hAnsi="Segoe UI Light" w:cs="Segoe UI Light"/>
+                <w:b/>
+                <w:bCs/>
+                <w:lang w:eastAsia="en-GB"/>
+              </w:rPr>
+            </w:pPr>
+            <w:r>
+              <w:rPr>
+                <w:rFonts w:ascii="Segoe UI Light" w:eastAsia="Calibri" w:hAnsi="Segoe UI Light" w:cs="Segoe UI Light"/>
+                <w:b/>
+                <w:bCs/>
+                <w:color w:val="FF0000"/>
+                <w:lang w:eastAsia="en-GB"/>
+              </w:rPr>
+              <w:t>LCD – CNN Model</w:t>
+            </w:r>
+          </w:p>
+        </w:tc>
+        <w:tc>
+          <w:tcPr>
+            <w:tcW w:w="2074" w:type="dxa"/>
+            <w:vAlign w:val="center"/>
+          </w:tcPr>
+          <w:p>
+            <w:pPr>
+              <w:spacing w:line="360" w:lineRule="auto"/>
+              <w:jc w:val="center"/>
+              <w:cnfStyle w:val="000000000000" w:firstRow="0" w:lastRow="0" w:firstColumn="0" w:lastColumn="0" w:oddVBand="0" w:evenVBand="0" w:oddHBand="0" w:evenHBand="0" w:firstRowFirstColumn="0" w:firstRowLastColumn="0" w:lastRowFirstColumn="0" w:lastRowLastColumn="0"/>
+              <w:rPr>
+                <w:rFonts w:ascii="Segoe UI Light" w:eastAsia="Calibri" w:hAnsi="Segoe UI Light" w:cs="Segoe UI Light"/>
+                <w:b/>
+                <w:bCs/>
+                <w:lang w:eastAsia="en-GB"/>
+              </w:rPr>
+            </w:pPr>
+            <w:r>
+              <w:rPr>
+                <w:rFonts w:ascii="Segoe UI Light" w:eastAsia="Calibri" w:hAnsi="Segoe UI Light" w:cs="Segoe UI Light"/>
+                <w:b/>
+                <w:bCs/>
+                <w:color w:val="FF0000"/>
+                <w:lang w:eastAsia="en-GB"/>
+              </w:rPr>
+              <w:t>98 %</w:t>
+            </w:r>
+          </w:p>
+        </w:tc>
+      </w:tr>
+    </w:tbl>
+    <w:p/>
+    <w:p>
+      <w:r>
+        <w:rPr>
+          <w:noProof/>
+        </w:rPr>
+        <w:lastRenderedPageBreak/>
+        <w:drawing>
+          <wp:inline distT="0" distB="0" distL="0" distR="0" wp14:anchorId="39243374" wp14:editId="2788F359">
+            <wp:extent cx="5486400" cy="3267075"/>
+            <wp:effectExtent l="0" t="0" r="0" b="9525"/>
+            <wp:docPr id="32" name="Chart 32"/>
+            <wp:cNvGraphicFramePr/>
+            <a:graphic xmlns:a="http://schemas.openxmlformats.org/drawingml/2006/main">
+              <a:graphicData uri="http://schemas.openxmlformats.org/drawingml/2006/chart">
+                <c:chart xmlns:c="http://schemas.openxmlformats.org/drawingml/2006/chart" xmlns:r="http://schemas.openxmlformats.org/officeDocument/2006/relationships" r:id="rId23"/>
+              </a:graphicData>
+            </a:graphic>
+          </wp:inline>
+        </w:drawing>
+      </w:r>
+    </w:p>
+    <w:p>
+      <w:pPr>
+        <w:tabs>
+          <w:tab w:val="left" w:pos="5325"/>
+        </w:tabs>
+        <w:spacing w:line="240" w:lineRule="auto"/>
+        <w:jc w:val="center"/>
+        <w:rPr>
+          <w:rFonts w:ascii="Segoe UI Light" w:eastAsia="Calibri" w:hAnsi="Segoe UI Light" w:cs="Segoe UI Light"/>
+          <w:color w:val="000000" w:themeColor="text1"/>
+          <w:sz w:val="24"/>
+          <w:szCs w:val="24"/>
+          <w:lang w:eastAsia="en-GB"/>
+        </w:rPr>
+      </w:pPr>
+      <w:r>
+        <w:rPr>
+          <w:rFonts w:ascii="Segoe UI Light" w:eastAsia="Calibri" w:hAnsi="Segoe UI Light" w:cs="Segoe UI Light"/>
+          <w:color w:val="000000" w:themeColor="text1"/>
+          <w:sz w:val="24"/>
+          <w:szCs w:val="24"/>
+          <w:lang w:eastAsia="en-GB"/>
+        </w:rPr>
+        <w:t>Figure (</w:t>
+      </w:r>
+      <w:r>
+        <w:rPr>
+          <w:rFonts w:ascii="Segoe UI Light" w:eastAsia="Calibri" w:hAnsi="Segoe UI Light" w:cs="Segoe UI Light"/>
+          <w:color w:val="000000" w:themeColor="text1"/>
+          <w:sz w:val="24"/>
+          <w:szCs w:val="24"/>
+          <w:lang w:eastAsia="en-GB"/>
+        </w:rPr>
+        <w:t>6</w:t>
+      </w:r>
+      <w:r>
+        <w:rPr>
+          <w:rFonts w:ascii="Segoe UI Light" w:eastAsia="Calibri" w:hAnsi="Segoe UI Light" w:cs="Segoe UI Light"/>
+          <w:color w:val="000000" w:themeColor="text1"/>
+          <w:sz w:val="24"/>
+          <w:szCs w:val="24"/>
+          <w:lang w:eastAsia="en-GB"/>
+        </w:rPr>
+        <w:t>.</w:t>
+      </w:r>
+      <w:r>
+        <w:rPr>
+          <w:rFonts w:ascii="Segoe UI Light" w:eastAsia="Calibri" w:hAnsi="Segoe UI Light" w:cs="Segoe UI Light"/>
+          <w:color w:val="000000" w:themeColor="text1"/>
+          <w:sz w:val="24"/>
+          <w:szCs w:val="24"/>
+          <w:lang w:eastAsia="en-GB"/>
+        </w:rPr>
+        <w:t>1</w:t>
+      </w:r>
+      <w:r>
+        <w:rPr>
+          <w:rFonts w:ascii="Segoe UI Light" w:eastAsia="Calibri" w:hAnsi="Segoe UI Light" w:cs="Segoe UI Light"/>
+          <w:color w:val="000000" w:themeColor="text1"/>
+          <w:sz w:val="24"/>
+          <w:szCs w:val="24"/>
+          <w:lang w:eastAsia="en-GB"/>
+        </w:rPr>
+        <w:t>)</w:t>
+      </w:r>
+      <w:r>
+        <w:rPr>
+          <w:rFonts w:ascii="Segoe UI Light" w:eastAsia="Calibri" w:hAnsi="Segoe UI Light" w:cs="Segoe UI Light"/>
+          <w:color w:val="000000" w:themeColor="text1"/>
+          <w:sz w:val="24"/>
+          <w:szCs w:val="24"/>
+          <w:lang w:eastAsia="en-GB"/>
+        </w:rPr>
+        <w:t>:</w:t>
+      </w:r>
+      <w:r>
+        <w:rPr>
+          <w:rFonts w:ascii="Segoe UI Light" w:eastAsia="Calibri" w:hAnsi="Segoe UI Light" w:cs="Segoe UI Light"/>
+          <w:color w:val="000000" w:themeColor="text1"/>
+          <w:sz w:val="24"/>
+          <w:szCs w:val="24"/>
+          <w:lang w:eastAsia="en-GB"/>
+        </w:rPr>
+        <w:t xml:space="preserve"> </w:t>
+      </w:r>
+      <w:r>
+        <w:rPr>
+          <w:rFonts w:ascii="Segoe UI Light" w:eastAsia="Calibri" w:hAnsi="Segoe UI Light" w:cs="Segoe UI Light"/>
+          <w:color w:val="000000" w:themeColor="text1"/>
+          <w:sz w:val="24"/>
+          <w:szCs w:val="24"/>
+          <w:lang w:eastAsia="en-GB"/>
+        </w:rPr>
+        <w:t xml:space="preserve">Represents </w:t>
+      </w:r>
+      <w:r>
+        <w:rPr>
+          <w:rFonts w:ascii="Segoe UI Light" w:eastAsia="Calibri" w:hAnsi="Segoe UI Light" w:cs="Segoe UI Light"/>
+          <w:color w:val="000000" w:themeColor="text1"/>
+          <w:sz w:val="24"/>
+          <w:szCs w:val="24"/>
+          <w:lang w:eastAsia="en-GB"/>
+        </w:rPr>
+        <w:t>T</w:t>
+      </w:r>
+      <w:r>
+        <w:rPr>
+          <w:rFonts w:ascii="Segoe UI Light" w:eastAsia="Calibri" w:hAnsi="Segoe UI Light" w:cs="Segoe UI Light"/>
+          <w:color w:val="000000" w:themeColor="text1"/>
+          <w:sz w:val="24"/>
+          <w:szCs w:val="24"/>
+          <w:lang w:eastAsia="en-GB"/>
+        </w:rPr>
+        <w:t xml:space="preserve">he </w:t>
+      </w:r>
+      <w:r>
+        <w:rPr>
+          <w:rFonts w:ascii="Segoe UI Light" w:eastAsia="Calibri" w:hAnsi="Segoe UI Light" w:cs="Segoe UI Light"/>
+          <w:color w:val="000000" w:themeColor="text1"/>
+          <w:sz w:val="24"/>
+          <w:szCs w:val="24"/>
+          <w:lang w:eastAsia="en-GB"/>
+        </w:rPr>
+        <w:t>A</w:t>
+      </w:r>
+      <w:r>
+        <w:rPr>
+          <w:rFonts w:ascii="Segoe UI Light" w:eastAsia="Calibri" w:hAnsi="Segoe UI Light" w:cs="Segoe UI Light"/>
+          <w:color w:val="000000" w:themeColor="text1"/>
+          <w:sz w:val="24"/>
+          <w:szCs w:val="24"/>
+          <w:lang w:eastAsia="en-GB"/>
+        </w:rPr>
+        <w:t xml:space="preserve">ccuracy </w:t>
+      </w:r>
+      <w:r>
+        <w:rPr>
+          <w:rFonts w:ascii="Segoe UI Light" w:eastAsia="Calibri" w:hAnsi="Segoe UI Light" w:cs="Segoe UI Light"/>
+          <w:color w:val="000000" w:themeColor="text1"/>
+          <w:sz w:val="24"/>
+          <w:szCs w:val="24"/>
+          <w:lang w:eastAsia="en-GB"/>
+        </w:rPr>
+        <w:t>O</w:t>
+      </w:r>
+      <w:r>
+        <w:rPr>
+          <w:rFonts w:ascii="Segoe UI Light" w:eastAsia="Calibri" w:hAnsi="Segoe UI Light" w:cs="Segoe UI Light"/>
+          <w:color w:val="000000" w:themeColor="text1"/>
+          <w:sz w:val="24"/>
+          <w:szCs w:val="24"/>
+          <w:lang w:eastAsia="en-GB"/>
+        </w:rPr>
+        <w:t xml:space="preserve">f </w:t>
+      </w:r>
+      <w:r>
+        <w:rPr>
+          <w:rFonts w:ascii="Segoe UI Light" w:eastAsia="Calibri" w:hAnsi="Segoe UI Light" w:cs="Segoe UI Light"/>
+          <w:color w:val="000000" w:themeColor="text1"/>
+          <w:sz w:val="24"/>
+          <w:szCs w:val="24"/>
+          <w:lang w:eastAsia="en-GB"/>
+        </w:rPr>
+        <w:t>T</w:t>
+      </w:r>
+      <w:r>
+        <w:rPr>
+          <w:rFonts w:ascii="Segoe UI Light" w:eastAsia="Calibri" w:hAnsi="Segoe UI Light" w:cs="Segoe UI Light"/>
+          <w:color w:val="000000" w:themeColor="text1"/>
+          <w:sz w:val="24"/>
+          <w:szCs w:val="24"/>
+          <w:lang w:eastAsia="en-GB"/>
+        </w:rPr>
+        <w:t xml:space="preserve">he </w:t>
+      </w:r>
+      <w:r>
+        <w:rPr>
+          <w:rFonts w:ascii="Segoe UI Light" w:eastAsia="Calibri" w:hAnsi="Segoe UI Light" w:cs="Segoe UI Light"/>
+          <w:color w:val="000000" w:themeColor="text1"/>
+          <w:sz w:val="24"/>
+          <w:szCs w:val="24"/>
+          <w:lang w:eastAsia="en-GB"/>
+        </w:rPr>
+        <w:t>M</w:t>
+      </w:r>
+      <w:r>
+        <w:rPr>
+          <w:rFonts w:ascii="Segoe UI Light" w:eastAsia="Calibri" w:hAnsi="Segoe UI Light" w:cs="Segoe UI Light"/>
+          <w:color w:val="000000" w:themeColor="text1"/>
+          <w:sz w:val="24"/>
+          <w:szCs w:val="24"/>
+          <w:lang w:eastAsia="en-GB"/>
+        </w:rPr>
+        <w:t>odels</w:t>
+      </w:r>
+    </w:p>
+    <w:p/>
+    <w:p>
+      <w:pPr>
         <w:tabs>
           <w:tab w:val="left" w:pos="5325"/>
         </w:tabs>
@@ -21715,16 +22903,7 @@
           <w:szCs w:val="24"/>
           <w:lang w:eastAsia="en-GB"/>
         </w:rPr>
-        <w:t>In the table the Pattern of the Confusion Matrix and its parts on which the calculation of accuracy depends.</w:t>
-      </w:r>
-      <w:r>
-        <w:rPr>
-          <w:rFonts w:ascii="Segoe UI Light" w:eastAsia="Calibri" w:hAnsi="Segoe UI Light" w:cs="Segoe UI Light"/>
-          <w:sz w:val="24"/>
-          <w:szCs w:val="24"/>
-          <w:lang w:eastAsia="en-GB"/>
-        </w:rPr>
-        <w:t xml:space="preserve"> </w:t>
+        <w:t xml:space="preserve">In the table the Pattern of the Confusion Matrix and its parts on which the calculation of accuracy depends. </w:t>
       </w:r>
     </w:p>
     <w:p>
@@ -22303,7 +23482,7 @@
           <w:szCs w:val="24"/>
           <w:lang w:eastAsia="en-GB"/>
         </w:rPr>
-        <w:t xml:space="preserve">Table(6.1) : </w:t>
+        <w:t xml:space="preserve">Table(6.2) : </w:t>
       </w:r>
       <w:r>
         <w:rPr>
@@ -22793,45 +23972,12 @@
       <w:pPr>
         <w:jc w:val="both"/>
         <w:rPr>
-          <w:rFonts w:ascii="Segoe UI Light" w:eastAsia="Calibri" w:hAnsi="Segoe UI Light" w:cs="Segoe UI Light"/>
-          <w:sz w:val="24"/>
-          <w:szCs w:val="24"/>
-          <w:lang w:eastAsia="en-GB"/>
-        </w:rPr>
-      </w:pPr>
-    </w:p>
-    <w:p>
-      <w:pPr>
-        <w:jc w:val="both"/>
-        <w:rPr>
-          <w:rFonts w:ascii="Segoe UI Light" w:eastAsia="Calibri" w:hAnsi="Segoe UI Light" w:cs="Segoe UI Light"/>
-          <w:sz w:val="24"/>
-          <w:szCs w:val="24"/>
-          <w:lang w:eastAsia="en-GB"/>
-        </w:rPr>
-      </w:pPr>
-    </w:p>
-    <w:p>
-      <w:pPr>
-        <w:jc w:val="both"/>
-        <w:rPr>
-          <w:rFonts w:ascii="Segoe UI Light" w:eastAsia="Calibri" w:hAnsi="Segoe UI Light" w:cs="Segoe UI Light"/>
-          <w:sz w:val="24"/>
-          <w:szCs w:val="24"/>
-          <w:lang w:eastAsia="en-GB"/>
-        </w:rPr>
-      </w:pPr>
-    </w:p>
-    <w:p>
-      <w:pPr>
-        <w:jc w:val="both"/>
-        <w:rPr>
-          <w:rFonts w:ascii="Segoe UI Light" w:hAnsi="Segoe UI Light" w:cs="Segoe UI Light"/>
-          <w:sz w:val="24"/>
-          <w:szCs w:val="24"/>
-        </w:rPr>
-      </w:pPr>
-      <w:bookmarkStart w:id="23" w:name="_Hlk111388073"/>
+          <w:rFonts w:ascii="Segoe UI Light" w:hAnsi="Segoe UI Light" w:cs="Segoe UI Light"/>
+          <w:sz w:val="24"/>
+          <w:szCs w:val="24"/>
+        </w:rPr>
+      </w:pPr>
+      <w:bookmarkStart w:id="24" w:name="_Hlk111388073"/>
       <w:r>
         <w:rPr>
           <w:rFonts w:ascii="Segoe UI Light" w:eastAsia="Calibri" w:hAnsi="Segoe UI Light" w:cs="Segoe UI Light"/>
@@ -22844,12 +23990,21 @@
         <w:lastRenderedPageBreak/>
         <w:t>Precision</w:t>
       </w:r>
-      <w:bookmarkEnd w:id="23"/>
-      <w:r>
-        <w:rPr>
-          <w:rFonts w:ascii="Segoe UI Light" w:eastAsia="Calibri" w:hAnsi="Segoe UI Light" w:cs="Segoe UI Light"/>
-          <w:b/>
-          <w:bCs/>
+      <w:bookmarkEnd w:id="24"/>
+      <w:r>
+        <w:rPr>
+          <w:rFonts w:ascii="Segoe UI Light" w:eastAsia="Calibri" w:hAnsi="Segoe UI Light" w:cs="Segoe UI Light"/>
+          <w:b/>
+          <w:bCs/>
+          <w:sz w:val="24"/>
+          <w:szCs w:val="24"/>
+          <w:lang w:eastAsia="en-GB"/>
+        </w:rPr>
+        <w:t xml:space="preserve"> :</w:t>
+      </w:r>
+      <w:r>
+        <w:rPr>
+          <w:rFonts w:ascii="Segoe UI Light" w:eastAsia="Calibri" w:hAnsi="Segoe UI Light" w:cs="Segoe UI Light"/>
           <w:sz w:val="24"/>
           <w:szCs w:val="24"/>
           <w:lang w:eastAsia="en-GB"/>
@@ -22859,31 +24014,111 @@
       <w:r>
         <w:rPr>
           <w:rFonts w:ascii="Segoe UI Light" w:eastAsia="Calibri" w:hAnsi="Segoe UI Light" w:cs="Segoe UI Light"/>
-          <w:b/>
-          <w:bCs/>
-          <w:sz w:val="24"/>
-          <w:szCs w:val="24"/>
-          <w:lang w:eastAsia="en-GB"/>
-        </w:rPr>
-        <w:t>:</w:t>
-      </w:r>
-      <w:r>
-        <w:rPr>
-          <w:rFonts w:ascii="Segoe UI Light" w:eastAsia="Calibri" w:hAnsi="Segoe UI Light" w:cs="Segoe UI Light"/>
-          <w:sz w:val="24"/>
-          <w:szCs w:val="24"/>
-          <w:lang w:eastAsia="en-GB"/>
+          <w:sz w:val="24"/>
+          <w:szCs w:val="24"/>
+          <w:lang w:eastAsia="en-GB"/>
+        </w:rPr>
+        <w:t>talks about how precise/accurate model is out of those predicted positive, how many of them are actual positive.</w:t>
+      </w:r>
+    </w:p>
+    <w:p>
+      <w:pPr>
+        <w:jc w:val="both"/>
+        <w:rPr>
+          <w:rFonts w:ascii="Segoe UI Light" w:hAnsi="Segoe UI Light" w:cs="Segoe UI Light"/>
+          <w:b/>
+          <w:bCs/>
+          <w:sz w:val="24"/>
+          <w:szCs w:val="24"/>
+        </w:rPr>
+      </w:pPr>
+      <w:r>
+        <w:rPr>
+          <w:rFonts w:ascii="Segoe UI Light" w:hAnsi="Segoe UI Light" w:cs="Segoe UI Light"/>
+          <w:b/>
+          <w:bCs/>
+          <w:sz w:val="24"/>
+          <w:szCs w:val="24"/>
+        </w:rPr>
+        <w:t>Precision</w:t>
+      </w:r>
+      <w:r>
+        <w:rPr>
+          <w:rFonts w:ascii="Segoe UI Light" w:hAnsi="Segoe UI Light" w:cs="Segoe UI Light"/>
+          <w:sz w:val="24"/>
+          <w:szCs w:val="24"/>
+        </w:rPr>
+        <w:t xml:space="preserve"> = </w:t>
+      </w:r>
+      <w:r>
+        <w:rPr>
+          <w:rFonts w:ascii="Segoe UI Light" w:hAnsi="Segoe UI Light" w:cs="Segoe UI Light"/>
+          <w:sz w:val="24"/>
+          <w:szCs w:val="24"/>
+        </w:rPr>
+        <w:t xml:space="preserve">True Positive </w:t>
+      </w:r>
+      <w:r>
+        <w:rPr>
+          <w:rFonts w:ascii="Segoe UI Light" w:hAnsi="Segoe UI Light" w:cs="Segoe UI Light"/>
+          <w:b/>
+          <w:bCs/>
+          <w:sz w:val="24"/>
+          <w:szCs w:val="24"/>
+        </w:rPr>
+        <w:t>/ (</w:t>
+      </w:r>
+      <w:r>
+        <w:rPr>
+          <w:rFonts w:ascii="Segoe UI Light" w:hAnsi="Segoe UI Light" w:cs="Segoe UI Light"/>
+          <w:sz w:val="24"/>
+          <w:szCs w:val="24"/>
         </w:rPr>
         <w:t xml:space="preserve"> </w:t>
       </w:r>
       <w:r>
         <w:rPr>
-          <w:rFonts w:ascii="Segoe UI Light" w:eastAsia="Calibri" w:hAnsi="Segoe UI Light" w:cs="Segoe UI Light"/>
-          <w:sz w:val="24"/>
-          <w:szCs w:val="24"/>
-          <w:lang w:eastAsia="en-GB"/>
-        </w:rPr>
-        <w:t>talks about how precise/accurate model is out of those predicted positive, how many of them are actual positive.</w:t>
+          <w:rFonts w:ascii="Segoe UI Light" w:hAnsi="Segoe UI Light" w:cs="Segoe UI Light"/>
+          <w:sz w:val="24"/>
+          <w:szCs w:val="24"/>
+        </w:rPr>
+        <w:t>True Positive</w:t>
+      </w:r>
+      <w:r>
+        <w:rPr>
+          <w:rFonts w:ascii="Segoe UI Light" w:hAnsi="Segoe UI Light" w:cs="Segoe UI Light"/>
+          <w:sz w:val="24"/>
+          <w:szCs w:val="24"/>
+        </w:rPr>
+        <w:t xml:space="preserve"> </w:t>
+      </w:r>
+      <w:r>
+        <w:rPr>
+          <w:rFonts w:ascii="Segoe UI Light" w:hAnsi="Segoe UI Light" w:cs="Segoe UI Light"/>
+          <w:b/>
+          <w:bCs/>
+          <w:sz w:val="24"/>
+          <w:szCs w:val="24"/>
+        </w:rPr>
+        <w:t>+</w:t>
+      </w:r>
+      <w:r>
+        <w:rPr>
+          <w:rFonts w:ascii="Segoe UI Light" w:hAnsi="Segoe UI Light" w:cs="Segoe UI Light"/>
+          <w:sz w:val="24"/>
+          <w:szCs w:val="24"/>
+        </w:rPr>
+        <w:t xml:space="preserve"> False Positive </w:t>
+      </w:r>
+      <w:r>
+        <w:rPr>
+          <w:rFonts w:ascii="Segoe UI Light" w:hAnsi="Segoe UI Light" w:cs="Segoe UI Light"/>
+          <w:b/>
+          <w:bCs/>
+          <w:sz w:val="24"/>
+          <w:szCs w:val="24"/>
+        </w:rPr>
+        <w:t>)</w:t>
       </w:r>
     </w:p>
     <w:p>
@@ -22891,8 +24126,24 @@
         <w:jc w:val="both"/>
         <w:rPr>
           <w:rFonts w:ascii="Segoe UI Light" w:hAnsi="Segoe UI Light" w:cs="Segoe UI Light"/>
-          <w:b/>
-          <w:bCs/>
+          <w:sz w:val="24"/>
+          <w:szCs w:val="24"/>
+        </w:rPr>
+      </w:pPr>
+      <w:r>
+        <w:rPr>
+          <w:rFonts w:ascii="Segoe UI Light" w:hAnsi="Segoe UI Light" w:cs="Segoe UI Light"/>
+          <w:sz w:val="24"/>
+          <w:szCs w:val="24"/>
+        </w:rPr>
+        <w:t>now us apply the same logic for Precision</w:t>
+      </w:r>
+    </w:p>
+    <w:p>
+      <w:pPr>
+        <w:jc w:val="both"/>
+        <w:rPr>
+          <w:rFonts w:ascii="Segoe UI Light" w:hAnsi="Segoe UI Light" w:cs="Segoe UI Light"/>
           <w:sz w:val="24"/>
           <w:szCs w:val="24"/>
         </w:rPr>
@@ -22913,34 +24164,6 @@
           <w:sz w:val="24"/>
           <w:szCs w:val="24"/>
         </w:rPr>
-        <w:t xml:space="preserve"> = </w:t>
-      </w:r>
-      <w:r>
-        <w:rPr>
-          <w:rFonts w:ascii="Segoe UI Light" w:hAnsi="Segoe UI Light" w:cs="Segoe UI Light"/>
-          <w:sz w:val="24"/>
-          <w:szCs w:val="24"/>
-        </w:rPr>
-        <w:t xml:space="preserve">True Positive </w:t>
-      </w:r>
-      <w:r>
-        <w:rPr>
-          <w:rFonts w:ascii="Segoe UI Light" w:hAnsi="Segoe UI Light" w:cs="Segoe UI Light"/>
-          <w:b/>
-          <w:bCs/>
-          <w:sz w:val="24"/>
-          <w:szCs w:val="24"/>
-        </w:rPr>
-        <w:t>/</w:t>
-      </w:r>
-      <w:r>
-        <w:rPr>
-          <w:rFonts w:ascii="Segoe UI Light" w:hAnsi="Segoe UI Light" w:cs="Segoe UI Light"/>
-          <w:b/>
-          <w:bCs/>
-          <w:sz w:val="24"/>
-          <w:szCs w:val="24"/>
-        </w:rPr>
         <w:t xml:space="preserve"> </w:t>
       </w:r>
       <w:r>
@@ -22951,7 +24174,15 @@
           <w:sz w:val="24"/>
           <w:szCs w:val="24"/>
         </w:rPr>
-        <w:t>(</w:t>
+        <w:t>=</w:t>
+      </w:r>
+      <w:r>
+        <w:rPr>
+          <w:rFonts w:ascii="Segoe UI Light" w:hAnsi="Segoe UI Light" w:cs="Segoe UI Light"/>
+          <w:sz w:val="24"/>
+          <w:szCs w:val="24"/>
+        </w:rPr>
+        <w:t xml:space="preserve"> 215</w:t>
       </w:r>
       <w:r>
         <w:rPr>
@@ -22964,164 +24195,12 @@
       <w:r>
         <w:rPr>
           <w:rFonts w:ascii="Segoe UI Light" w:hAnsi="Segoe UI Light" w:cs="Segoe UI Light"/>
-          <w:sz w:val="24"/>
-          <w:szCs w:val="24"/>
-        </w:rPr>
-        <w:t>True Positive</w:t>
-      </w:r>
-      <w:r>
-        <w:rPr>
-          <w:rFonts w:ascii="Segoe UI Light" w:hAnsi="Segoe UI Light" w:cs="Segoe UI Light"/>
-          <w:sz w:val="24"/>
-          <w:szCs w:val="24"/>
-        </w:rPr>
-        <w:t xml:space="preserve"> </w:t>
-      </w:r>
-      <w:r>
-        <w:rPr>
-          <w:rFonts w:ascii="Segoe UI Light" w:hAnsi="Segoe UI Light" w:cs="Segoe UI Light"/>
-          <w:b/>
-          <w:bCs/>
-          <w:sz w:val="24"/>
-          <w:szCs w:val="24"/>
-        </w:rPr>
-        <w:t>+</w:t>
-      </w:r>
-      <w:r>
-        <w:rPr>
-          <w:rFonts w:ascii="Segoe UI Light" w:hAnsi="Segoe UI Light" w:cs="Segoe UI Light"/>
-          <w:sz w:val="24"/>
-          <w:szCs w:val="24"/>
-        </w:rPr>
-        <w:t xml:space="preserve"> False</w:t>
-      </w:r>
-      <w:r>
-        <w:rPr>
-          <w:rFonts w:ascii="Segoe UI Light" w:hAnsi="Segoe UI Light" w:cs="Segoe UI Light"/>
-          <w:sz w:val="24"/>
-          <w:szCs w:val="24"/>
-        </w:rPr>
-        <w:t xml:space="preserve"> Positive</w:t>
-      </w:r>
-      <w:r>
-        <w:rPr>
-          <w:rFonts w:ascii="Segoe UI Light" w:hAnsi="Segoe UI Light" w:cs="Segoe UI Light"/>
-          <w:sz w:val="24"/>
-          <w:szCs w:val="24"/>
-        </w:rPr>
-        <w:t xml:space="preserve"> </w:t>
-      </w:r>
-      <w:r>
-        <w:rPr>
-          <w:rFonts w:ascii="Segoe UI Light" w:hAnsi="Segoe UI Light" w:cs="Segoe UI Light"/>
-          <w:b/>
-          <w:bCs/>
-          <w:sz w:val="24"/>
-          <w:szCs w:val="24"/>
-        </w:rPr>
-        <w:t>)</w:t>
-      </w:r>
-    </w:p>
-    <w:p>
-      <w:pPr>
-        <w:jc w:val="both"/>
-        <w:rPr>
-          <w:rFonts w:ascii="Segoe UI Light" w:hAnsi="Segoe UI Light" w:cs="Segoe UI Light"/>
-          <w:sz w:val="24"/>
-          <w:szCs w:val="24"/>
-        </w:rPr>
-      </w:pPr>
-      <w:r>
-        <w:rPr>
-          <w:rFonts w:ascii="Segoe UI Light" w:hAnsi="Segoe UI Light" w:cs="Segoe UI Light"/>
-          <w:sz w:val="24"/>
-          <w:szCs w:val="24"/>
-        </w:rPr>
-        <w:t>now us apply the same logic for Precision</w:t>
-      </w:r>
-    </w:p>
-    <w:p>
-      <w:pPr>
-        <w:jc w:val="both"/>
-        <w:rPr>
-          <w:rFonts w:ascii="Segoe UI Light" w:hAnsi="Segoe UI Light" w:cs="Segoe UI Light"/>
-          <w:sz w:val="24"/>
-          <w:szCs w:val="24"/>
-        </w:rPr>
-      </w:pPr>
-      <w:r>
-        <w:rPr>
-          <w:rFonts w:ascii="Segoe UI Light" w:hAnsi="Segoe UI Light" w:cs="Segoe UI Light"/>
-          <w:b/>
-          <w:bCs/>
-          <w:sz w:val="24"/>
-          <w:szCs w:val="24"/>
-        </w:rPr>
-        <w:t>Precision</w:t>
-      </w:r>
-      <w:r>
-        <w:rPr>
-          <w:rFonts w:ascii="Segoe UI Light" w:hAnsi="Segoe UI Light" w:cs="Segoe UI Light"/>
-          <w:sz w:val="24"/>
-          <w:szCs w:val="24"/>
-        </w:rPr>
-        <w:t xml:space="preserve"> </w:t>
-      </w:r>
-      <w:r>
-        <w:rPr>
-          <w:rFonts w:ascii="Segoe UI Light" w:hAnsi="Segoe UI Light" w:cs="Segoe UI Light"/>
-          <w:b/>
-          <w:bCs/>
-          <w:sz w:val="24"/>
-          <w:szCs w:val="24"/>
-        </w:rPr>
-        <w:t>=</w:t>
-      </w:r>
-      <w:r>
-        <w:rPr>
-          <w:rFonts w:ascii="Segoe UI Light" w:hAnsi="Segoe UI Light" w:cs="Segoe UI Light"/>
-          <w:sz w:val="24"/>
-          <w:szCs w:val="24"/>
-        </w:rPr>
-        <w:t xml:space="preserve"> 215</w:t>
-      </w:r>
-      <w:r>
-        <w:rPr>
-          <w:rFonts w:ascii="Segoe UI Light" w:hAnsi="Segoe UI Light" w:cs="Segoe UI Light"/>
-          <w:sz w:val="24"/>
-          <w:szCs w:val="24"/>
-        </w:rPr>
-        <w:t xml:space="preserve"> </w:t>
-      </w:r>
-      <w:r>
-        <w:rPr>
-          <w:rFonts w:ascii="Segoe UI Light" w:hAnsi="Segoe UI Light" w:cs="Segoe UI Light"/>
-          <w:b/>
-          <w:bCs/>
-          <w:sz w:val="24"/>
-          <w:szCs w:val="24"/>
-        </w:rPr>
-        <w:t>/</w:t>
-      </w:r>
-      <w:r>
-        <w:rPr>
-          <w:rFonts w:ascii="Segoe UI Light" w:hAnsi="Segoe UI Light" w:cs="Segoe UI Light"/>
-          <w:b/>
-          <w:bCs/>
-          <w:sz w:val="24"/>
-          <w:szCs w:val="24"/>
-        </w:rPr>
-        <w:t xml:space="preserve"> </w:t>
-      </w:r>
-      <w:r>
-        <w:rPr>
-          <w:rFonts w:ascii="Segoe UI Light" w:hAnsi="Segoe UI Light" w:cs="Segoe UI Light"/>
-          <w:b/>
-          <w:bCs/>
-          <w:sz w:val="24"/>
-          <w:szCs w:val="24"/>
-        </w:rPr>
-        <w:t>(</w:t>
+          <w:b/>
+          <w:bCs/>
+          <w:sz w:val="24"/>
+          <w:szCs w:val="24"/>
+        </w:rPr>
+        <w:t>/ (</w:t>
       </w:r>
       <w:r>
         <w:rPr>
@@ -23397,23 +24476,7 @@
           <w:sz w:val="24"/>
           <w:szCs w:val="24"/>
         </w:rPr>
-        <w:t xml:space="preserve"> False </w:t>
-      </w:r>
-      <w:r>
-        <w:rPr>
-          <w:rFonts w:ascii="Segoe UI Light" w:hAnsi="Segoe UI Light" w:cs="Segoe UI Light"/>
-          <w:sz w:val="24"/>
-          <w:szCs w:val="24"/>
-        </w:rPr>
-        <w:t>Negative</w:t>
-      </w:r>
-      <w:r>
-        <w:rPr>
-          <w:rFonts w:ascii="Segoe UI Light" w:hAnsi="Segoe UI Light" w:cs="Segoe UI Light"/>
-          <w:sz w:val="24"/>
-          <w:szCs w:val="24"/>
-        </w:rPr>
-        <w:t xml:space="preserve"> </w:t>
+        <w:t xml:space="preserve"> False Negative </w:t>
       </w:r>
       <w:r>
         <w:rPr>
@@ -23574,23 +24637,7 @@
           <w:sz w:val="24"/>
           <w:szCs w:val="24"/>
         </w:rPr>
-        <w:t xml:space="preserve"> </w:t>
-      </w:r>
-      <w:r>
-        <w:rPr>
-          <w:rFonts w:ascii="Segoe UI Light" w:hAnsi="Segoe UI Light" w:cs="Segoe UI Light"/>
-          <w:sz w:val="24"/>
-          <w:szCs w:val="24"/>
-        </w:rPr>
-        <w:t>2</w:t>
-      </w:r>
-      <w:r>
-        <w:rPr>
-          <w:rFonts w:ascii="Segoe UI Light" w:hAnsi="Segoe UI Light" w:cs="Segoe UI Light"/>
-          <w:sz w:val="24"/>
-          <w:szCs w:val="24"/>
-        </w:rPr>
-        <w:t xml:space="preserve"> </w:t>
+        <w:t xml:space="preserve"> 2 </w:t>
       </w:r>
       <w:r>
         <w:rPr>
@@ -23787,25 +24834,7 @@
           <w:szCs w:val="24"/>
           <w:lang w:eastAsia="en-GB"/>
         </w:rPr>
-        <w:t xml:space="preserve"> </w:t>
-      </w:r>
-      <w:r>
-        <w:rPr>
-          <w:rFonts w:ascii="Segoe UI Light" w:eastAsia="Calibri" w:hAnsi="Segoe UI Light" w:cs="Segoe UI Light"/>
-          <w:sz w:val="24"/>
-          <w:szCs w:val="24"/>
-          <w:lang w:eastAsia="en-GB"/>
-        </w:rPr>
-        <w:t>Precision</w:t>
-      </w:r>
-      <w:r>
-        <w:rPr>
-          <w:rFonts w:ascii="Segoe UI Light" w:eastAsia="Calibri" w:hAnsi="Segoe UI Light" w:cs="Segoe UI Light"/>
-          <w:sz w:val="24"/>
-          <w:szCs w:val="24"/>
-          <w:lang w:eastAsia="en-GB"/>
-        </w:rPr>
-        <w:t xml:space="preserve"> </w:t>
+        <w:t xml:space="preserve"> Precision </w:t>
       </w:r>
       <w:r>
         <w:rPr>
@@ -23825,25 +24854,7 @@
           <w:szCs w:val="24"/>
           <w:lang w:eastAsia="en-GB"/>
         </w:rPr>
-        <w:t xml:space="preserve"> </w:t>
-      </w:r>
-      <w:r>
-        <w:rPr>
-          <w:rFonts w:ascii="Segoe UI Light" w:eastAsia="Calibri" w:hAnsi="Segoe UI Light" w:cs="Segoe UI Light"/>
-          <w:sz w:val="24"/>
-          <w:szCs w:val="24"/>
-          <w:lang w:eastAsia="en-GB"/>
-        </w:rPr>
-        <w:t>Recall</w:t>
-      </w:r>
-      <w:r>
-        <w:rPr>
-          <w:rFonts w:ascii="Segoe UI Light" w:eastAsia="Calibri" w:hAnsi="Segoe UI Light" w:cs="Segoe UI Light"/>
-          <w:sz w:val="24"/>
-          <w:szCs w:val="24"/>
-          <w:lang w:eastAsia="en-GB"/>
-        </w:rPr>
-        <w:t xml:space="preserve"> </w:t>
+        <w:t xml:space="preserve"> Recall </w:t>
       </w:r>
       <w:r>
         <w:rPr>
@@ -23863,16 +24874,7 @@
           <w:szCs w:val="24"/>
           <w:lang w:eastAsia="en-GB"/>
         </w:rPr>
-        <w:t xml:space="preserve"> </w:t>
-      </w:r>
-      <w:r>
-        <w:rPr>
-          <w:rFonts w:ascii="Segoe UI Light" w:eastAsia="Calibri" w:hAnsi="Segoe UI Light" w:cs="Segoe UI Light"/>
-          <w:sz w:val="24"/>
-          <w:szCs w:val="24"/>
-          <w:lang w:eastAsia="en-GB"/>
-        </w:rPr>
-        <w:t xml:space="preserve">Precision </w:t>
+        <w:t xml:space="preserve"> Precision </w:t>
       </w:r>
       <w:r>
         <w:rPr>
@@ -23892,16 +24894,7 @@
           <w:szCs w:val="24"/>
           <w:lang w:eastAsia="en-GB"/>
         </w:rPr>
-        <w:t xml:space="preserve"> Recall</w:t>
-      </w:r>
-      <w:r>
-        <w:rPr>
-          <w:rFonts w:ascii="Segoe UI Light" w:eastAsia="Calibri" w:hAnsi="Segoe UI Light" w:cs="Segoe UI Light"/>
-          <w:sz w:val="24"/>
-          <w:szCs w:val="24"/>
-          <w:lang w:eastAsia="en-GB"/>
-        </w:rPr>
-        <w:t xml:space="preserve"> </w:t>
+        <w:t xml:space="preserve"> Recall </w:t>
       </w:r>
       <w:r>
         <w:rPr>
@@ -24116,46 +25109,21 @@
           <w:szCs w:val="24"/>
           <w:lang w:eastAsia="en-GB"/>
         </w:rPr>
-        <w:t>]</w:t>
-      </w:r>
-      <w:r>
-        <w:rPr>
-          <w:rFonts w:ascii="Segoe UI Light" w:eastAsia="Calibri" w:hAnsi="Segoe UI Light" w:cs="Segoe UI Light"/>
-          <w:b/>
-          <w:bCs/>
-          <w:sz w:val="24"/>
-          <w:szCs w:val="24"/>
-          <w:lang w:eastAsia="en-GB"/>
-        </w:rPr>
-        <w:t xml:space="preserve"> = </w:t>
-      </w:r>
-      <w:r>
-        <w:rPr>
-          <w:rFonts w:ascii="Segoe UI Light" w:eastAsia="Calibri" w:hAnsi="Segoe UI Light" w:cs="Segoe UI Light"/>
-          <w:b/>
-          <w:bCs/>
-          <w:sz w:val="24"/>
-          <w:szCs w:val="24"/>
-          <w:lang w:eastAsia="en-GB"/>
-        </w:rPr>
-        <w:t>0,9861</w:t>
-      </w:r>
-    </w:p>
-    <w:p/>
-    <w:p>
-      <w:pPr>
-        <w:tabs>
-          <w:tab w:val="left" w:pos="5325"/>
-        </w:tabs>
-        <w:spacing w:line="240" w:lineRule="auto"/>
-        <w:rPr>
-          <w:rFonts w:ascii="Segoe UI Light" w:hAnsi="Segoe UI Light" w:cs="Segoe UI Light"/>
-          <w:b/>
-          <w:bCs/>
-          <w:sz w:val="24"/>
-          <w:szCs w:val="24"/>
-        </w:rPr>
-      </w:pPr>
+        <w:t>] = 0,9861</w:t>
+      </w:r>
+    </w:p>
+    <w:p>
+      <w:pPr>
+        <w:rPr>
+          <w:rFonts w:ascii="Segoe UI Light" w:hAnsi="Segoe UI Light" w:cs="Segoe UI Light"/>
+          <w:b/>
+          <w:bCs/>
+          <w:sz w:val="40"/>
+          <w:szCs w:val="40"/>
+        </w:rPr>
+      </w:pPr>
+    </w:p>
+    <w:p>
       <w:r>
         <w:rPr>
           <w:rFonts w:ascii="Segoe UI Light" w:hAnsi="Segoe UI Light" w:cs="Segoe UI Light"/>
@@ -24274,13 +25242,109 @@
           <w:tab w:val="left" w:pos="5325"/>
         </w:tabs>
         <w:spacing w:line="240" w:lineRule="auto"/>
-        <w:jc w:val="both"/>
-        <w:rPr>
-          <w:rFonts w:ascii="Segoe UI Light" w:hAnsi="Segoe UI Light" w:cs="Segoe UI Light"/>
-          <w:sz w:val="24"/>
-          <w:szCs w:val="24"/>
-        </w:rPr>
-      </w:pPr>
+        <w:jc w:val="center"/>
+        <w:rPr>
+          <w:rFonts w:ascii="Segoe UI Light" w:hAnsi="Segoe UI Light" w:cs="Segoe UI Light"/>
+          <w:sz w:val="24"/>
+          <w:szCs w:val="24"/>
+        </w:rPr>
+      </w:pPr>
+    </w:p>
+    <w:p>
+      <w:pPr>
+        <w:tabs>
+          <w:tab w:val="left" w:pos="5325"/>
+        </w:tabs>
+        <w:spacing w:line="240" w:lineRule="auto"/>
+        <w:jc w:val="center"/>
+        <w:rPr>
+          <w:rFonts w:ascii="Segoe UI Light" w:hAnsi="Segoe UI Light" w:cs="Segoe UI Light"/>
+          <w:sz w:val="24"/>
+          <w:szCs w:val="24"/>
+        </w:rPr>
+      </w:pPr>
+    </w:p>
+    <w:p>
+      <w:pPr>
+        <w:tabs>
+          <w:tab w:val="left" w:pos="5325"/>
+        </w:tabs>
+        <w:spacing w:line="240" w:lineRule="auto"/>
+        <w:jc w:val="center"/>
+        <w:rPr>
+          <w:rFonts w:ascii="Segoe UI Light" w:hAnsi="Segoe UI Light" w:cs="Segoe UI Light"/>
+          <w:sz w:val="24"/>
+          <w:szCs w:val="24"/>
+        </w:rPr>
+      </w:pPr>
+    </w:p>
+    <w:p>
+      <w:pPr>
+        <w:tabs>
+          <w:tab w:val="left" w:pos="5325"/>
+        </w:tabs>
+        <w:spacing w:line="240" w:lineRule="auto"/>
+        <w:jc w:val="center"/>
+        <w:rPr>
+          <w:rFonts w:ascii="Gabriola" w:hAnsi="Gabriola" w:cs="Arial"/>
+          <w:b/>
+          <w:bCs/>
+          <w:sz w:val="144"/>
+          <w:szCs w:val="144"/>
+        </w:rPr>
+      </w:pPr>
+      <w:r>
+        <w:rPr>
+          <w:rFonts w:ascii="Gabriola" w:hAnsi="Gabriola" w:cs="Arial"/>
+          <w:b/>
+          <w:bCs/>
+          <w:sz w:val="144"/>
+          <w:szCs w:val="144"/>
+        </w:rPr>
+        <w:t>Chapter 7</w:t>
+      </w:r>
+    </w:p>
+    <w:p>
+      <w:pPr>
+        <w:jc w:val="center"/>
+        <w:rPr>
+          <w:rFonts w:ascii="Segoe UI Light" w:hAnsi="Segoe UI Light" w:cs="Segoe UI Light"/>
+          <w:sz w:val="144"/>
+          <w:szCs w:val="144"/>
+        </w:rPr>
+      </w:pPr>
+      <w:r>
+        <w:rPr>
+          <w:rFonts w:ascii="Gabriola" w:hAnsi="Gabriola" w:cs="Arial"/>
+          <w:b/>
+          <w:bCs/>
+          <w:sz w:val="144"/>
+          <w:szCs w:val="144"/>
+        </w:rPr>
+        <w:t>Conclusion</w:t>
+      </w:r>
+      <w:r>
+        <w:rPr>
+          <w:rFonts w:ascii="Gabriola" w:hAnsi="Gabriola" w:cs="Arial"/>
+          <w:b/>
+          <w:bCs/>
+          <w:sz w:val="144"/>
+          <w:szCs w:val="144"/>
+        </w:rPr>
+        <w:t xml:space="preserve"> And </w:t>
+      </w:r>
+      <w:bookmarkStart w:id="25" w:name="_Hlk110855829"/>
+      <w:r>
+        <w:rPr>
+          <w:rFonts w:ascii="Gabriola" w:hAnsi="Gabriola" w:cs="Arial"/>
+          <w:b/>
+          <w:bCs/>
+          <w:sz w:val="144"/>
+          <w:szCs w:val="144"/>
+        </w:rPr>
+        <w:t>Future Work</w:t>
+      </w:r>
+      <w:bookmarkEnd w:id="25"/>
     </w:p>
     <w:p>
       <w:pPr>
@@ -24291,8 +25355,10 @@
         <w:jc w:val="both"/>
         <w:rPr>
           <w:rFonts w:ascii="Segoe UI Light" w:hAnsi="Segoe UI Light" w:cs="Segoe UI Light"/>
-          <w:sz w:val="24"/>
-          <w:szCs w:val="24"/>
+          <w:b/>
+          <w:bCs/>
+          <w:sz w:val="40"/>
+          <w:szCs w:val="40"/>
         </w:rPr>
       </w:pPr>
     </w:p>
@@ -24305,8 +25371,10 @@
         <w:jc w:val="both"/>
         <w:rPr>
           <w:rFonts w:ascii="Segoe UI Light" w:hAnsi="Segoe UI Light" w:cs="Segoe UI Light"/>
-          <w:sz w:val="24"/>
-          <w:szCs w:val="24"/>
+          <w:b/>
+          <w:bCs/>
+          <w:sz w:val="40"/>
+          <w:szCs w:val="40"/>
         </w:rPr>
       </w:pPr>
     </w:p>
@@ -24319,79 +25387,12 @@
         <w:jc w:val="both"/>
         <w:rPr>
           <w:rFonts w:ascii="Segoe UI Light" w:hAnsi="Segoe UI Light" w:cs="Segoe UI Light"/>
-          <w:sz w:val="24"/>
-          <w:szCs w:val="24"/>
-          <w:rtl/>
-        </w:rPr>
-      </w:pPr>
-    </w:p>
-    <w:p>
-      <w:pPr>
-        <w:tabs>
-          <w:tab w:val="left" w:pos="5325"/>
-        </w:tabs>
-        <w:spacing w:line="240" w:lineRule="auto"/>
-        <w:jc w:val="center"/>
-        <w:rPr>
-          <w:rFonts w:ascii="Gabriola" w:hAnsi="Gabriola" w:cs="Arial"/>
-          <w:b/>
-          <w:bCs/>
-          <w:sz w:val="144"/>
-          <w:szCs w:val="144"/>
-        </w:rPr>
-      </w:pPr>
-      <w:r>
-        <w:rPr>
-          <w:rFonts w:ascii="Gabriola" w:hAnsi="Gabriola" w:cs="Arial"/>
-          <w:b/>
-          <w:bCs/>
-          <w:sz w:val="144"/>
-          <w:szCs w:val="144"/>
-        </w:rPr>
-        <w:t>Chapter 7</w:t>
-      </w:r>
-    </w:p>
-    <w:p>
-      <w:pPr>
-        <w:jc w:val="center"/>
-        <w:rPr>
-          <w:rFonts w:ascii="Segoe UI Light" w:hAnsi="Segoe UI Light" w:cs="Segoe UI Light"/>
-          <w:sz w:val="144"/>
-          <w:szCs w:val="144"/>
-        </w:rPr>
-      </w:pPr>
-      <w:r>
-        <w:rPr>
-          <w:rFonts w:ascii="Gabriola" w:hAnsi="Gabriola" w:cs="Arial"/>
-          <w:b/>
-          <w:bCs/>
-          <w:sz w:val="144"/>
-          <w:szCs w:val="144"/>
-        </w:rPr>
-        <w:t>Conclusion</w:t>
-      </w:r>
-      <w:r>
-        <w:rPr>
-          <w:rFonts w:ascii="Gabriola" w:hAnsi="Gabriola" w:cs="Arial"/>
-          <w:b/>
-          <w:bCs/>
-          <w:sz w:val="144"/>
-          <w:szCs w:val="144"/>
-        </w:rPr>
-        <w:t xml:space="preserve"> And </w:t>
-      </w:r>
-      <w:bookmarkStart w:id="24" w:name="_Hlk110855829"/>
-      <w:r>
-        <w:rPr>
-          <w:rFonts w:ascii="Gabriola" w:hAnsi="Gabriola" w:cs="Arial"/>
-          <w:b/>
-          <w:bCs/>
-          <w:sz w:val="144"/>
-          <w:szCs w:val="144"/>
-        </w:rPr>
-        <w:t>Future Work</w:t>
-      </w:r>
-      <w:bookmarkEnd w:id="24"/>
+          <w:b/>
+          <w:bCs/>
+          <w:sz w:val="40"/>
+          <w:szCs w:val="40"/>
+        </w:rPr>
+      </w:pPr>
     </w:p>
     <w:p>
       <w:pPr>
@@ -24408,6 +25409,57 @@
           <w:szCs w:val="40"/>
         </w:rPr>
       </w:pPr>
+      <w:r>
+        <w:rPr>
+          <w:rFonts w:ascii="Segoe UI Light" w:hAnsi="Segoe UI Light" w:cs="Segoe UI Light"/>
+          <w:b/>
+          <w:bCs/>
+          <w:sz w:val="40"/>
+          <w:szCs w:val="40"/>
+        </w:rPr>
+        <w:lastRenderedPageBreak/>
+        <w:t>7.</w:t>
+      </w:r>
+      <w:r>
+        <w:rPr>
+          <w:rFonts w:ascii="Segoe UI Light" w:hAnsi="Segoe UI Light" w:cs="Segoe UI Light"/>
+          <w:b/>
+          <w:bCs/>
+          <w:sz w:val="40"/>
+          <w:szCs w:val="40"/>
+        </w:rPr>
+        <w:t xml:space="preserve"> 1) Introduction:</w:t>
+      </w:r>
+    </w:p>
+    <w:p>
+      <w:pPr>
+        <w:jc w:val="both"/>
+        <w:rPr>
+          <w:rFonts w:ascii="Segoe UI Light" w:hAnsi="Segoe UI Light" w:cs="Segoe UI Light"/>
+          <w:sz w:val="24"/>
+          <w:szCs w:val="24"/>
+          <w:rtl/>
+        </w:rPr>
+      </w:pPr>
+      <w:r>
+        <w:rPr>
+          <w:rFonts w:ascii="Segoe UI Light" w:eastAsia="Calibri" w:hAnsi="Segoe UI Light" w:cs="Segoe UI Light"/>
+          <w:sz w:val="24"/>
+          <w:szCs w:val="24"/>
+          <w:lang w:eastAsia="en-GB"/>
+        </w:rPr>
+        <w:t>In this chapter, the future development of that project or model is explained, and a quick summary of what was explained in all previous chapters is provided.</w:t>
+      </w:r>
+    </w:p>
+    <w:p>
+      <w:pPr>
+        <w:jc w:val="both"/>
+        <w:rPr>
+          <w:rFonts w:ascii="Segoe UI Light" w:hAnsi="Segoe UI Light" w:cs="Segoe UI Light"/>
+          <w:sz w:val="14"/>
+          <w:szCs w:val="14"/>
+        </w:rPr>
+      </w:pPr>
     </w:p>
     <w:p>
       <w:pPr>
@@ -24424,6 +25476,385 @@
           <w:szCs w:val="40"/>
         </w:rPr>
       </w:pPr>
+      <w:r>
+        <w:rPr>
+          <w:rFonts w:ascii="Segoe UI Light" w:hAnsi="Segoe UI Light" w:cs="Segoe UI Light"/>
+          <w:b/>
+          <w:bCs/>
+          <w:sz w:val="40"/>
+          <w:szCs w:val="40"/>
+        </w:rPr>
+        <w:t>7</w:t>
+      </w:r>
+      <w:r>
+        <w:rPr>
+          <w:rFonts w:ascii="Segoe UI Light" w:hAnsi="Segoe UI Light" w:cs="Segoe UI Light"/>
+          <w:b/>
+          <w:bCs/>
+          <w:sz w:val="40"/>
+          <w:szCs w:val="40"/>
+        </w:rPr>
+        <w:t>.</w:t>
+      </w:r>
+      <w:r>
+        <w:rPr>
+          <w:rFonts w:ascii="Segoe UI Light" w:hAnsi="Segoe UI Light" w:cs="Segoe UI Light"/>
+          <w:b/>
+          <w:bCs/>
+          <w:sz w:val="40"/>
+          <w:szCs w:val="40"/>
+        </w:rPr>
+        <w:t xml:space="preserve"> </w:t>
+      </w:r>
+      <w:r>
+        <w:rPr>
+          <w:rFonts w:ascii="Segoe UI Light" w:hAnsi="Segoe UI Light" w:cs="Segoe UI Light"/>
+          <w:b/>
+          <w:bCs/>
+          <w:sz w:val="40"/>
+          <w:szCs w:val="40"/>
+        </w:rPr>
+        <w:t>3</w:t>
+      </w:r>
+      <w:r>
+        <w:rPr>
+          <w:rFonts w:ascii="Segoe UI Light" w:hAnsi="Segoe UI Light" w:cs="Segoe UI Light"/>
+          <w:b/>
+          <w:bCs/>
+          <w:sz w:val="40"/>
+          <w:szCs w:val="40"/>
+        </w:rPr>
+        <w:t xml:space="preserve">) Future </w:t>
+      </w:r>
+      <w:r>
+        <w:rPr>
+          <w:rFonts w:ascii="Segoe UI Light" w:hAnsi="Segoe UI Light" w:cs="Segoe UI Light"/>
+          <w:b/>
+          <w:bCs/>
+          <w:sz w:val="40"/>
+          <w:szCs w:val="40"/>
+        </w:rPr>
+        <w:t>w</w:t>
+      </w:r>
+      <w:r>
+        <w:rPr>
+          <w:rFonts w:ascii="Segoe UI Light" w:hAnsi="Segoe UI Light" w:cs="Segoe UI Light"/>
+          <w:b/>
+          <w:bCs/>
+          <w:sz w:val="40"/>
+          <w:szCs w:val="40"/>
+        </w:rPr>
+        <w:t>ork</w:t>
+      </w:r>
+      <w:r>
+        <w:rPr>
+          <w:rFonts w:ascii="Segoe UI Light" w:hAnsi="Segoe UI Light" w:cs="Segoe UI Light"/>
+          <w:b/>
+          <w:bCs/>
+          <w:sz w:val="40"/>
+          <w:szCs w:val="40"/>
+        </w:rPr>
+        <w:t xml:space="preserve"> </w:t>
+      </w:r>
+      <w:r>
+        <w:rPr>
+          <w:rFonts w:ascii="Segoe UI Light" w:hAnsi="Segoe UI Light" w:cs="Segoe UI Light"/>
+          <w:b/>
+          <w:bCs/>
+          <w:sz w:val="40"/>
+          <w:szCs w:val="40"/>
+        </w:rPr>
+        <w:t>:</w:t>
+      </w:r>
+    </w:p>
+    <w:p>
+      <w:pPr>
+        <w:rPr>
+          <w:rFonts w:ascii="Segoe UI Light" w:hAnsi="Segoe UI Light" w:cs="Segoe UI Light"/>
+          <w:sz w:val="24"/>
+          <w:szCs w:val="24"/>
+        </w:rPr>
+      </w:pPr>
+      <w:r>
+        <w:rPr>
+          <w:rFonts w:ascii="Segoe UI Light" w:hAnsi="Segoe UI Light" w:cs="Segoe UI Light"/>
+          <w:sz w:val="24"/>
+          <w:szCs w:val="24"/>
+        </w:rPr>
+        <w:t>1</w:t>
+      </w:r>
+      <w:r>
+        <w:rPr>
+          <w:rFonts w:ascii="Segoe UI Light" w:hAnsi="Segoe UI Light" w:cs="Segoe UI Light"/>
+          <w:sz w:val="24"/>
+          <w:szCs w:val="24"/>
+        </w:rPr>
+        <w:t xml:space="preserve">) </w:t>
+      </w:r>
+      <w:r>
+        <w:rPr>
+          <w:rFonts w:ascii="Segoe UI Light" w:hAnsi="Segoe UI Light" w:cs="Segoe UI Light"/>
+          <w:sz w:val="24"/>
+          <w:szCs w:val="24"/>
+        </w:rPr>
+        <w:t>Discover whether cancer is benign or malignant</w:t>
+      </w:r>
+      <w:r>
+        <w:rPr>
+          <w:rFonts w:ascii="Segoe UI Light" w:hAnsi="Segoe UI Light" w:cs="Segoe UI Light"/>
+          <w:sz w:val="24"/>
+          <w:szCs w:val="24"/>
+        </w:rPr>
+        <w:t xml:space="preserve"> .</w:t>
+      </w:r>
+    </w:p>
+    <w:p>
+      <w:pPr>
+        <w:rPr>
+          <w:rFonts w:ascii="Segoe UI Light" w:hAnsi="Segoe UI Light" w:cs="Segoe UI Light"/>
+          <w:sz w:val="24"/>
+          <w:szCs w:val="24"/>
+        </w:rPr>
+      </w:pPr>
+      <w:r>
+        <w:rPr>
+          <w:rFonts w:ascii="Segoe UI Light" w:hAnsi="Segoe UI Light" w:cs="Segoe UI Light"/>
+          <w:sz w:val="24"/>
+          <w:szCs w:val="24"/>
+        </w:rPr>
+        <w:t>2</w:t>
+      </w:r>
+      <w:r>
+        <w:rPr>
+          <w:rFonts w:ascii="Segoe UI Light" w:hAnsi="Segoe UI Light" w:cs="Segoe UI Light"/>
+          <w:sz w:val="24"/>
+          <w:szCs w:val="24"/>
+        </w:rPr>
+        <w:t xml:space="preserve">) </w:t>
+      </w:r>
+      <w:r>
+        <w:rPr>
+          <w:rFonts w:ascii="Segoe UI Light" w:hAnsi="Segoe UI Light" w:cs="Segoe UI Light"/>
+          <w:sz w:val="24"/>
+          <w:szCs w:val="24"/>
+        </w:rPr>
+        <w:t xml:space="preserve">Support images in any </w:t>
+      </w:r>
+      <w:r>
+        <w:rPr>
+          <w:rFonts w:ascii="Segoe UI Light" w:hAnsi="Segoe UI Light" w:cs="Segoe UI Light"/>
+          <w:sz w:val="24"/>
+          <w:szCs w:val="24"/>
+        </w:rPr>
+        <w:t>extension</w:t>
+      </w:r>
+      <w:r>
+        <w:rPr>
+          <w:rFonts w:ascii="Segoe UI Light" w:hAnsi="Segoe UI Light" w:cs="Segoe UI Light"/>
+          <w:sz w:val="24"/>
+          <w:szCs w:val="24"/>
+        </w:rPr>
+        <w:t xml:space="preserve"> .</w:t>
+      </w:r>
+    </w:p>
+    <w:p>
+      <w:pPr>
+        <w:rPr>
+          <w:rFonts w:ascii="Segoe UI Light" w:hAnsi="Segoe UI Light" w:cs="Segoe UI Light"/>
+          <w:sz w:val="24"/>
+          <w:szCs w:val="24"/>
+        </w:rPr>
+      </w:pPr>
+      <w:r>
+        <w:rPr>
+          <w:rFonts w:ascii="Segoe UI Light" w:hAnsi="Segoe UI Light" w:cs="Segoe UI Light"/>
+          <w:sz w:val="24"/>
+          <w:szCs w:val="24"/>
+        </w:rPr>
+        <w:t>3</w:t>
+      </w:r>
+      <w:r>
+        <w:rPr>
+          <w:rFonts w:ascii="Segoe UI Light" w:hAnsi="Segoe UI Light" w:cs="Segoe UI Light"/>
+          <w:sz w:val="24"/>
+          <w:szCs w:val="24"/>
+        </w:rPr>
+        <w:t xml:space="preserve">) </w:t>
+      </w:r>
+      <w:r>
+        <w:rPr>
+          <w:rFonts w:ascii="Segoe UI Light" w:hAnsi="Segoe UI Light" w:cs="Segoe UI Light"/>
+          <w:sz w:val="24"/>
+          <w:szCs w:val="24"/>
+        </w:rPr>
+        <w:t>3D photo support</w:t>
+      </w:r>
+      <w:r>
+        <w:rPr>
+          <w:rFonts w:ascii="Segoe UI Light" w:hAnsi="Segoe UI Light" w:cs="Segoe UI Light"/>
+          <w:sz w:val="24"/>
+          <w:szCs w:val="24"/>
+        </w:rPr>
+        <w:t xml:space="preserve"> .</w:t>
+      </w:r>
+    </w:p>
+    <w:p>
+      <w:pPr>
+        <w:rPr>
+          <w:rFonts w:ascii="Segoe UI Light" w:hAnsi="Segoe UI Light" w:cs="Segoe UI Light"/>
+          <w:sz w:val="24"/>
+          <w:szCs w:val="24"/>
+        </w:rPr>
+      </w:pPr>
+      <w:r>
+        <w:rPr>
+          <w:rFonts w:ascii="Segoe UI Light" w:hAnsi="Segoe UI Light" w:cs="Segoe UI Light"/>
+          <w:sz w:val="24"/>
+          <w:szCs w:val="24"/>
+        </w:rPr>
+        <w:t>4</w:t>
+      </w:r>
+      <w:r>
+        <w:rPr>
+          <w:rFonts w:ascii="Segoe UI Light" w:hAnsi="Segoe UI Light" w:cs="Segoe UI Light"/>
+          <w:sz w:val="24"/>
+          <w:szCs w:val="24"/>
+        </w:rPr>
+        <w:t xml:space="preserve">) </w:t>
+      </w:r>
+      <w:r>
+        <w:rPr>
+          <w:rFonts w:ascii="Segoe UI Light" w:hAnsi="Segoe UI Light" w:cs="Segoe UI Light"/>
+          <w:sz w:val="24"/>
+          <w:szCs w:val="24"/>
+        </w:rPr>
+        <w:t>Color photo support</w:t>
+      </w:r>
+      <w:r>
+        <w:rPr>
+          <w:rFonts w:ascii="Segoe UI Light" w:hAnsi="Segoe UI Light" w:cs="Segoe UI Light"/>
+          <w:sz w:val="24"/>
+          <w:szCs w:val="24"/>
+        </w:rPr>
+        <w:t xml:space="preserve"> .</w:t>
+      </w:r>
+    </w:p>
+    <w:p>
+      <w:pPr>
+        <w:rPr>
+          <w:rFonts w:ascii="Segoe UI Light" w:hAnsi="Segoe UI Light" w:cs="Segoe UI Light"/>
+          <w:sz w:val="24"/>
+          <w:szCs w:val="24"/>
+        </w:rPr>
+      </w:pPr>
+      <w:r>
+        <w:rPr>
+          <w:rFonts w:ascii="Segoe UI Light" w:hAnsi="Segoe UI Light" w:cs="Segoe UI Light"/>
+          <w:sz w:val="24"/>
+          <w:szCs w:val="24"/>
+        </w:rPr>
+        <w:t>5</w:t>
+      </w:r>
+      <w:r>
+        <w:rPr>
+          <w:rFonts w:ascii="Segoe UI Light" w:hAnsi="Segoe UI Light" w:cs="Segoe UI Light"/>
+          <w:sz w:val="24"/>
+          <w:szCs w:val="24"/>
+        </w:rPr>
+        <w:t xml:space="preserve">) </w:t>
+      </w:r>
+      <w:r>
+        <w:rPr>
+          <w:rFonts w:ascii="Segoe UI Light" w:hAnsi="Segoe UI Light" w:cs="Segoe UI Light"/>
+          <w:sz w:val="24"/>
+          <w:szCs w:val="24"/>
+        </w:rPr>
+        <w:t>Locating the cancer in the lung</w:t>
+      </w:r>
+      <w:r>
+        <w:rPr>
+          <w:rFonts w:ascii="Segoe UI Light" w:hAnsi="Segoe UI Light" w:cs="Segoe UI Light"/>
+          <w:sz w:val="24"/>
+          <w:szCs w:val="24"/>
+        </w:rPr>
+        <w:t xml:space="preserve"> .</w:t>
+      </w:r>
+    </w:p>
+    <w:p>
+      <w:pPr>
+        <w:jc w:val="both"/>
+        <w:rPr>
+          <w:rFonts w:ascii="Segoe UI Light" w:hAnsi="Segoe UI Light" w:cs="Segoe UI Light"/>
+          <w:sz w:val="24"/>
+          <w:szCs w:val="24"/>
+        </w:rPr>
+      </w:pPr>
+      <w:r>
+        <w:rPr>
+          <w:rFonts w:ascii="Segoe UI Light" w:hAnsi="Segoe UI Light" w:cs="Segoe UI Light"/>
+          <w:sz w:val="24"/>
+          <w:szCs w:val="24"/>
+        </w:rPr>
+        <w:t>6</w:t>
+      </w:r>
+      <w:r>
+        <w:rPr>
+          <w:rFonts w:ascii="Segoe UI Light" w:hAnsi="Segoe UI Light" w:cs="Segoe UI Light"/>
+          <w:sz w:val="24"/>
+          <w:szCs w:val="24"/>
+        </w:rPr>
+        <w:t xml:space="preserve">) </w:t>
+      </w:r>
+      <w:r>
+        <w:rPr>
+          <w:rFonts w:ascii="Segoe UI Light" w:hAnsi="Segoe UI Light" w:cs="Segoe UI Light"/>
+          <w:sz w:val="24"/>
+          <w:szCs w:val="24"/>
+        </w:rPr>
+        <w:t xml:space="preserve">Embedded </w:t>
+      </w:r>
+      <w:r>
+        <w:rPr>
+          <w:rFonts w:ascii="Segoe UI Light" w:hAnsi="Segoe UI Light" w:cs="Segoe UI Light"/>
+          <w:sz w:val="24"/>
+          <w:szCs w:val="24"/>
+        </w:rPr>
+        <w:t xml:space="preserve">system with a </w:t>
+      </w:r>
+      <w:r>
+        <w:rPr>
+          <w:rFonts w:ascii="Segoe UI Light" w:hAnsi="Segoe UI Light" w:cs="Segoe UI Light"/>
+          <w:sz w:val="24"/>
+          <w:szCs w:val="24"/>
+        </w:rPr>
+        <w:t>website</w:t>
+      </w:r>
+      <w:r>
+        <w:rPr>
+          <w:rFonts w:ascii="Segoe UI Light" w:hAnsi="Segoe UI Light" w:cs="Segoe UI Light"/>
+          <w:sz w:val="24"/>
+          <w:szCs w:val="24"/>
+        </w:rPr>
+        <w:t xml:space="preserve"> </w:t>
+      </w:r>
+      <w:r>
+        <w:rPr>
+          <w:rFonts w:ascii="Segoe UI Light" w:hAnsi="Segoe UI Light" w:cs="Segoe UI Light"/>
+          <w:sz w:val="24"/>
+          <w:szCs w:val="24"/>
+        </w:rPr>
+        <w:t>.</w:t>
+      </w:r>
+    </w:p>
+    <w:p>
+      <w:pPr>
+        <w:jc w:val="both"/>
+        <w:rPr>
+          <w:rFonts w:ascii="Segoe UI Light" w:hAnsi="Segoe UI Light" w:cs="Segoe UI Light"/>
+          <w:sz w:val="24"/>
+          <w:szCs w:val="24"/>
+        </w:rPr>
+      </w:pPr>
     </w:p>
     <w:p>
       <w:pPr>
@@ -24431,7 +25862,15 @@
           <w:tab w:val="left" w:pos="5325"/>
         </w:tabs>
         <w:spacing w:line="240" w:lineRule="auto"/>
-        <w:jc w:val="both"/>
+        <w:rPr>
+          <w:rFonts w:ascii="Segoe UI Light" w:hAnsi="Segoe UI Light" w:cs="Segoe UI Light"/>
+          <w:b/>
+          <w:bCs/>
+          <w:sz w:val="24"/>
+          <w:szCs w:val="24"/>
+        </w:rPr>
+      </w:pPr>
+      <w:r>
         <w:rPr>
           <w:rFonts w:ascii="Segoe UI Light" w:hAnsi="Segoe UI Light" w:cs="Segoe UI Light"/>
           <w:b/>
@@ -24439,15 +25878,9 @@
           <w:sz w:val="40"/>
           <w:szCs w:val="40"/>
         </w:rPr>
-      </w:pPr>
-    </w:p>
-    <w:p>
-      <w:pPr>
-        <w:tabs>
-          <w:tab w:val="left" w:pos="5325"/>
-        </w:tabs>
-        <w:spacing w:line="240" w:lineRule="auto"/>
-        <w:jc w:val="both"/>
+        <w:t>7. 4</w:t>
+      </w:r>
+      <w:r>
         <w:rPr>
           <w:rFonts w:ascii="Segoe UI Light" w:hAnsi="Segoe UI Light" w:cs="Segoe UI Light"/>
           <w:b/>
@@ -24455,7 +25888,8 @@
           <w:sz w:val="40"/>
           <w:szCs w:val="40"/>
         </w:rPr>
-      </w:pPr>
+        <w:t xml:space="preserve">) </w:t>
+      </w:r>
       <w:r>
         <w:rPr>
           <w:rFonts w:ascii="Segoe UI Light" w:hAnsi="Segoe UI Light" w:cs="Segoe UI Light"/>
@@ -24464,8 +25898,7 @@
           <w:sz w:val="40"/>
           <w:szCs w:val="40"/>
         </w:rPr>
-        <w:lastRenderedPageBreak/>
-        <w:t>7.</w:t>
+        <w:t>Conclusion</w:t>
       </w:r>
       <w:r>
         <w:rPr>
@@ -24475,7 +25908,7 @@
           <w:sz w:val="40"/>
           <w:szCs w:val="40"/>
         </w:rPr>
-        <w:t xml:space="preserve"> 1) Introduction:</w:t>
+        <w:t xml:space="preserve"> :</w:t>
       </w:r>
     </w:p>
     <w:p>
@@ -24485,35 +25918,61 @@
           <w:rFonts w:ascii="Segoe UI Light" w:hAnsi="Segoe UI Light" w:cs="Segoe UI Light"/>
           <w:sz w:val="24"/>
           <w:szCs w:val="24"/>
+        </w:rPr>
+      </w:pPr>
+      <w:r>
+        <w:rPr>
+          <w:rFonts w:ascii="Segoe UI Light" w:eastAsia="Calibri" w:hAnsi="Segoe UI Light" w:cs="Segoe UI Light"/>
+          <w:sz w:val="24"/>
+          <w:szCs w:val="24"/>
+          <w:lang w:eastAsia="en-GB"/>
+        </w:rPr>
+        <w:t>In all the previous chapters an introduction was given about this project about what it is talking about, then the reasons that led to the need for such a project were clarified, and it was clarified what are the advantages of this model over the previous models, the most important of which was accuracy, and then it was explained The structure and structure of the project, what is the algorithm that was used, the method of dealing with this model was developed, and the method of testing the model was clarified, how it was and how this model was evaluated.</w:t>
+      </w:r>
+    </w:p>
+    <w:p>
+      <w:pPr>
+        <w:jc w:val="both"/>
+        <w:rPr>
+          <w:rFonts w:ascii="Segoe UI Light" w:hAnsi="Segoe UI Light" w:cs="Segoe UI Light"/>
+          <w:sz w:val="24"/>
+          <w:szCs w:val="24"/>
+        </w:rPr>
+      </w:pPr>
+    </w:p>
+    <w:p>
+      <w:pPr>
+        <w:jc w:val="both"/>
+        <w:rPr>
+          <w:rFonts w:ascii="Segoe UI Light" w:hAnsi="Segoe UI Light" w:cs="Segoe UI Light"/>
+          <w:sz w:val="24"/>
+          <w:szCs w:val="24"/>
+        </w:rPr>
+      </w:pPr>
+    </w:p>
+    <w:p>
+      <w:pPr>
+        <w:jc w:val="both"/>
+        <w:rPr>
+          <w:rFonts w:ascii="Segoe UI Light" w:hAnsi="Segoe UI Light" w:cs="Segoe UI Light"/>
+          <w:sz w:val="24"/>
+          <w:szCs w:val="24"/>
+        </w:rPr>
+      </w:pPr>
+    </w:p>
+    <w:p>
+      <w:pPr>
+        <w:jc w:val="both"/>
+        <w:rPr>
+          <w:rFonts w:ascii="Segoe UI Light" w:hAnsi="Segoe UI Light" w:cs="Segoe UI Light"/>
+          <w:sz w:val="24"/>
+          <w:szCs w:val="24"/>
           <w:rtl/>
         </w:rPr>
       </w:pPr>
-      <w:r>
-        <w:rPr>
-          <w:rFonts w:ascii="Segoe UI Light" w:eastAsia="Calibri" w:hAnsi="Segoe UI Light" w:cs="Segoe UI Light"/>
-          <w:sz w:val="24"/>
-          <w:szCs w:val="24"/>
-          <w:lang w:eastAsia="en-GB"/>
-        </w:rPr>
-        <w:t>In this chapter, the future development of that project or model is explained, and a quick summary of what was explained in all previous chapters is provided.</w:t>
-      </w:r>
-    </w:p>
-    <w:p>
-      <w:pPr>
-        <w:jc w:val="both"/>
-        <w:rPr>
-          <w:rFonts w:ascii="Segoe UI Light" w:hAnsi="Segoe UI Light" w:cs="Segoe UI Light"/>
-          <w:sz w:val="14"/>
-          <w:szCs w:val="14"/>
-        </w:rPr>
-      </w:pPr>
-    </w:p>
-    <w:p>
-      <w:pPr>
-        <w:tabs>
-          <w:tab w:val="left" w:pos="5325"/>
-        </w:tabs>
-        <w:spacing w:line="240" w:lineRule="auto"/>
+    </w:p>
+    <w:p>
+      <w:pPr>
         <w:jc w:val="both"/>
         <w:rPr>
           <w:rFonts w:ascii="Segoe UI Light" w:hAnsi="Segoe UI Light" w:cs="Segoe UI Light"/>
@@ -24531,8 +25990,10 @@
           <w:sz w:val="40"/>
           <w:szCs w:val="40"/>
         </w:rPr>
-        <w:t>7</w:t>
-      </w:r>
+        <w:lastRenderedPageBreak/>
+        <w:t>RESOURCES AND REFERENCES</w:t>
+      </w:r>
+      <w:bookmarkEnd w:id="21"/>
       <w:r>
         <w:rPr>
           <w:rFonts w:ascii="Segoe UI Light" w:hAnsi="Segoe UI Light" w:cs="Segoe UI Light"/>
@@ -24541,518 +26002,202 @@
           <w:sz w:val="40"/>
           <w:szCs w:val="40"/>
         </w:rPr>
-        <w:t>.</w:t>
-      </w:r>
-      <w:r>
-        <w:rPr>
-          <w:rFonts w:ascii="Segoe UI Light" w:hAnsi="Segoe UI Light" w:cs="Segoe UI Light"/>
-          <w:b/>
-          <w:bCs/>
-          <w:sz w:val="40"/>
-          <w:szCs w:val="40"/>
-        </w:rPr>
-        <w:t xml:space="preserve"> </w:t>
-      </w:r>
-      <w:r>
-        <w:rPr>
-          <w:rFonts w:ascii="Segoe UI Light" w:hAnsi="Segoe UI Light" w:cs="Segoe UI Light"/>
-          <w:b/>
-          <w:bCs/>
-          <w:sz w:val="40"/>
-          <w:szCs w:val="40"/>
-        </w:rPr>
-        <w:t>3</w:t>
-      </w:r>
-      <w:r>
-        <w:rPr>
-          <w:rFonts w:ascii="Segoe UI Light" w:hAnsi="Segoe UI Light" w:cs="Segoe UI Light"/>
-          <w:b/>
-          <w:bCs/>
-          <w:sz w:val="40"/>
-          <w:szCs w:val="40"/>
-        </w:rPr>
-        <w:t xml:space="preserve">) Future </w:t>
-      </w:r>
-      <w:r>
-        <w:rPr>
-          <w:rFonts w:ascii="Segoe UI Light" w:hAnsi="Segoe UI Light" w:cs="Segoe UI Light"/>
-          <w:b/>
-          <w:bCs/>
-          <w:sz w:val="40"/>
-          <w:szCs w:val="40"/>
-        </w:rPr>
-        <w:t>w</w:t>
-      </w:r>
-      <w:r>
-        <w:rPr>
-          <w:rFonts w:ascii="Segoe UI Light" w:hAnsi="Segoe UI Light" w:cs="Segoe UI Light"/>
-          <w:b/>
-          <w:bCs/>
-          <w:sz w:val="40"/>
-          <w:szCs w:val="40"/>
-        </w:rPr>
-        <w:t>ork</w:t>
-      </w:r>
-      <w:r>
-        <w:rPr>
-          <w:rFonts w:ascii="Segoe UI Light" w:hAnsi="Segoe UI Light" w:cs="Segoe UI Light"/>
-          <w:b/>
-          <w:bCs/>
-          <w:sz w:val="40"/>
-          <w:szCs w:val="40"/>
-        </w:rPr>
-        <w:t xml:space="preserve"> </w:t>
-      </w:r>
-      <w:r>
-        <w:rPr>
-          <w:rFonts w:ascii="Segoe UI Light" w:hAnsi="Segoe UI Light" w:cs="Segoe UI Light"/>
-          <w:b/>
-          <w:bCs/>
-          <w:sz w:val="40"/>
-          <w:szCs w:val="40"/>
-        </w:rPr>
-        <w:t>:</w:t>
-      </w:r>
-    </w:p>
-    <w:p>
-      <w:pPr>
-        <w:rPr>
-          <w:rFonts w:ascii="Segoe UI Light" w:hAnsi="Segoe UI Light" w:cs="Segoe UI Light"/>
-          <w:sz w:val="24"/>
-          <w:szCs w:val="24"/>
-        </w:rPr>
-      </w:pPr>
-      <w:r>
-        <w:rPr>
-          <w:rFonts w:ascii="Segoe UI Light" w:hAnsi="Segoe UI Light" w:cs="Segoe UI Light"/>
-          <w:sz w:val="24"/>
-          <w:szCs w:val="24"/>
-        </w:rPr>
-        <w:t>1</w:t>
-      </w:r>
-      <w:r>
-        <w:rPr>
-          <w:rFonts w:ascii="Segoe UI Light" w:hAnsi="Segoe UI Light" w:cs="Segoe UI Light"/>
-          <w:sz w:val="24"/>
-          <w:szCs w:val="24"/>
-        </w:rPr>
-        <w:t xml:space="preserve">) </w:t>
-      </w:r>
-      <w:r>
-        <w:rPr>
-          <w:rFonts w:ascii="Segoe UI Light" w:hAnsi="Segoe UI Light" w:cs="Segoe UI Light"/>
-          <w:sz w:val="24"/>
-          <w:szCs w:val="24"/>
-        </w:rPr>
-        <w:t>Discover whether cancer is benign or malignant</w:t>
-      </w:r>
-      <w:r>
-        <w:rPr>
-          <w:rFonts w:ascii="Segoe UI Light" w:hAnsi="Segoe UI Light" w:cs="Segoe UI Light"/>
-          <w:sz w:val="24"/>
-          <w:szCs w:val="24"/>
-        </w:rPr>
-        <w:t xml:space="preserve"> .</w:t>
-      </w:r>
-    </w:p>
-    <w:p>
-      <w:pPr>
-        <w:rPr>
-          <w:rFonts w:ascii="Segoe UI Light" w:hAnsi="Segoe UI Light" w:cs="Segoe UI Light"/>
-          <w:sz w:val="24"/>
-          <w:szCs w:val="24"/>
-        </w:rPr>
-      </w:pPr>
-      <w:r>
-        <w:rPr>
-          <w:rFonts w:ascii="Segoe UI Light" w:hAnsi="Segoe UI Light" w:cs="Segoe UI Light"/>
-          <w:sz w:val="24"/>
-          <w:szCs w:val="24"/>
-        </w:rPr>
-        <w:t>2</w:t>
-      </w:r>
-      <w:r>
-        <w:rPr>
-          <w:rFonts w:ascii="Segoe UI Light" w:hAnsi="Segoe UI Light" w:cs="Segoe UI Light"/>
-          <w:sz w:val="24"/>
-          <w:szCs w:val="24"/>
-        </w:rPr>
-        <w:t xml:space="preserve">) </w:t>
-      </w:r>
-      <w:r>
-        <w:rPr>
-          <w:rFonts w:ascii="Segoe UI Light" w:hAnsi="Segoe UI Light" w:cs="Segoe UI Light"/>
-          <w:sz w:val="24"/>
-          <w:szCs w:val="24"/>
-        </w:rPr>
-        <w:t xml:space="preserve">Support images in any </w:t>
-      </w:r>
-      <w:r>
-        <w:rPr>
-          <w:rFonts w:ascii="Segoe UI Light" w:hAnsi="Segoe UI Light" w:cs="Segoe UI Light"/>
-          <w:sz w:val="24"/>
-          <w:szCs w:val="24"/>
-        </w:rPr>
-        <w:t>extension</w:t>
-      </w:r>
-      <w:r>
-        <w:rPr>
-          <w:rFonts w:ascii="Segoe UI Light" w:hAnsi="Segoe UI Light" w:cs="Segoe UI Light"/>
-          <w:sz w:val="24"/>
-          <w:szCs w:val="24"/>
-        </w:rPr>
-        <w:t xml:space="preserve"> .</w:t>
-      </w:r>
-    </w:p>
-    <w:p>
-      <w:pPr>
-        <w:rPr>
-          <w:rFonts w:ascii="Segoe UI Light" w:hAnsi="Segoe UI Light" w:cs="Segoe UI Light"/>
-          <w:sz w:val="24"/>
-          <w:szCs w:val="24"/>
-        </w:rPr>
-      </w:pPr>
-      <w:r>
-        <w:rPr>
-          <w:rFonts w:ascii="Segoe UI Light" w:hAnsi="Segoe UI Light" w:cs="Segoe UI Light"/>
-          <w:sz w:val="24"/>
-          <w:szCs w:val="24"/>
-        </w:rPr>
-        <w:t>3</w:t>
-      </w:r>
-      <w:r>
-        <w:rPr>
-          <w:rFonts w:ascii="Segoe UI Light" w:hAnsi="Segoe UI Light" w:cs="Segoe UI Light"/>
-          <w:sz w:val="24"/>
-          <w:szCs w:val="24"/>
-        </w:rPr>
-        <w:t xml:space="preserve">) </w:t>
-      </w:r>
-      <w:r>
-        <w:rPr>
-          <w:rFonts w:ascii="Segoe UI Light" w:hAnsi="Segoe UI Light" w:cs="Segoe UI Light"/>
-          <w:sz w:val="24"/>
-          <w:szCs w:val="24"/>
-        </w:rPr>
-        <w:t>3D photo support</w:t>
-      </w:r>
-      <w:r>
-        <w:rPr>
-          <w:rFonts w:ascii="Segoe UI Light" w:hAnsi="Segoe UI Light" w:cs="Segoe UI Light"/>
-          <w:sz w:val="24"/>
-          <w:szCs w:val="24"/>
-        </w:rPr>
-        <w:t xml:space="preserve"> .</w:t>
-      </w:r>
-    </w:p>
-    <w:p>
-      <w:pPr>
-        <w:rPr>
-          <w:rFonts w:ascii="Segoe UI Light" w:hAnsi="Segoe UI Light" w:cs="Segoe UI Light"/>
-          <w:sz w:val="24"/>
-          <w:szCs w:val="24"/>
-        </w:rPr>
-      </w:pPr>
-      <w:r>
-        <w:rPr>
-          <w:rFonts w:ascii="Segoe UI Light" w:hAnsi="Segoe UI Light" w:cs="Segoe UI Light"/>
-          <w:sz w:val="24"/>
-          <w:szCs w:val="24"/>
-        </w:rPr>
-        <w:t>4</w:t>
-      </w:r>
-      <w:r>
-        <w:rPr>
-          <w:rFonts w:ascii="Segoe UI Light" w:hAnsi="Segoe UI Light" w:cs="Segoe UI Light"/>
-          <w:sz w:val="24"/>
-          <w:szCs w:val="24"/>
-        </w:rPr>
-        <w:t xml:space="preserve">) </w:t>
-      </w:r>
-      <w:r>
-        <w:rPr>
-          <w:rFonts w:ascii="Segoe UI Light" w:hAnsi="Segoe UI Light" w:cs="Segoe UI Light"/>
-          <w:sz w:val="24"/>
-          <w:szCs w:val="24"/>
-        </w:rPr>
-        <w:t>Color photo support</w:t>
-      </w:r>
-      <w:r>
-        <w:rPr>
-          <w:rFonts w:ascii="Segoe UI Light" w:hAnsi="Segoe UI Light" w:cs="Segoe UI Light"/>
-          <w:sz w:val="24"/>
-          <w:szCs w:val="24"/>
-        </w:rPr>
-        <w:t xml:space="preserve"> .</w:t>
-      </w:r>
-    </w:p>
-    <w:p>
-      <w:pPr>
-        <w:rPr>
-          <w:rFonts w:ascii="Segoe UI Light" w:hAnsi="Segoe UI Light" w:cs="Segoe UI Light"/>
-          <w:sz w:val="24"/>
-          <w:szCs w:val="24"/>
-        </w:rPr>
-      </w:pPr>
-      <w:r>
-        <w:rPr>
-          <w:rFonts w:ascii="Segoe UI Light" w:hAnsi="Segoe UI Light" w:cs="Segoe UI Light"/>
-          <w:sz w:val="24"/>
-          <w:szCs w:val="24"/>
-        </w:rPr>
-        <w:t>5</w:t>
-      </w:r>
-      <w:r>
-        <w:rPr>
-          <w:rFonts w:ascii="Segoe UI Light" w:hAnsi="Segoe UI Light" w:cs="Segoe UI Light"/>
-          <w:sz w:val="24"/>
-          <w:szCs w:val="24"/>
-        </w:rPr>
-        <w:t xml:space="preserve">) </w:t>
-      </w:r>
-      <w:r>
-        <w:rPr>
-          <w:rFonts w:ascii="Segoe UI Light" w:hAnsi="Segoe UI Light" w:cs="Segoe UI Light"/>
-          <w:sz w:val="24"/>
-          <w:szCs w:val="24"/>
-        </w:rPr>
-        <w:t>Locating the cancer in the lung</w:t>
-      </w:r>
-      <w:r>
-        <w:rPr>
-          <w:rFonts w:ascii="Segoe UI Light" w:hAnsi="Segoe UI Light" w:cs="Segoe UI Light"/>
-          <w:sz w:val="24"/>
-          <w:szCs w:val="24"/>
-        </w:rPr>
-        <w:t xml:space="preserve"> .</w:t>
-      </w:r>
-    </w:p>
+        <w:t xml:space="preserve"> :</w:t>
+      </w:r>
+    </w:p>
+    <w:p/>
     <w:p>
       <w:pPr>
         <w:jc w:val="both"/>
         <w:rPr>
           <w:rFonts w:ascii="Segoe UI Light" w:hAnsi="Segoe UI Light" w:cs="Segoe UI Light"/>
-          <w:sz w:val="24"/>
-          <w:szCs w:val="24"/>
-        </w:rPr>
-      </w:pPr>
-      <w:r>
-        <w:rPr>
-          <w:rFonts w:ascii="Segoe UI Light" w:hAnsi="Segoe UI Light" w:cs="Segoe UI Light"/>
-          <w:sz w:val="24"/>
-          <w:szCs w:val="24"/>
-        </w:rPr>
-        <w:t>6</w:t>
-      </w:r>
-      <w:r>
-        <w:rPr>
-          <w:rFonts w:ascii="Segoe UI Light" w:hAnsi="Segoe UI Light" w:cs="Segoe UI Light"/>
-          <w:sz w:val="24"/>
-          <w:szCs w:val="24"/>
-        </w:rPr>
-        <w:t xml:space="preserve">) </w:t>
-      </w:r>
-      <w:r>
-        <w:rPr>
-          <w:rFonts w:ascii="Segoe UI Light" w:hAnsi="Segoe UI Light" w:cs="Segoe UI Light"/>
-          <w:sz w:val="24"/>
-          <w:szCs w:val="24"/>
-        </w:rPr>
-        <w:t xml:space="preserve">Embedded </w:t>
-      </w:r>
-      <w:r>
-        <w:rPr>
-          <w:rFonts w:ascii="Segoe UI Light" w:hAnsi="Segoe UI Light" w:cs="Segoe UI Light"/>
-          <w:sz w:val="24"/>
-          <w:szCs w:val="24"/>
-        </w:rPr>
-        <w:t xml:space="preserve">system with a </w:t>
-      </w:r>
-      <w:r>
-        <w:rPr>
-          <w:rFonts w:ascii="Segoe UI Light" w:hAnsi="Segoe UI Light" w:cs="Segoe UI Light"/>
-          <w:sz w:val="24"/>
-          <w:szCs w:val="24"/>
-        </w:rPr>
-        <w:t>website</w:t>
-      </w:r>
-      <w:r>
-        <w:rPr>
-          <w:rFonts w:ascii="Segoe UI Light" w:hAnsi="Segoe UI Light" w:cs="Segoe UI Light"/>
-          <w:sz w:val="24"/>
-          <w:szCs w:val="24"/>
-        </w:rPr>
-        <w:t xml:space="preserve"> </w:t>
-      </w:r>
-      <w:r>
-        <w:rPr>
-          <w:rFonts w:ascii="Segoe UI Light" w:hAnsi="Segoe UI Light" w:cs="Segoe UI Light"/>
-          <w:sz w:val="24"/>
-          <w:szCs w:val="24"/>
-        </w:rPr>
-        <w:t>.</w:t>
-      </w:r>
+          <w:iCs/>
+          <w:sz w:val="24"/>
+          <w:szCs w:val="24"/>
+          <w:lang w:val="en-GB"/>
+        </w:rPr>
+      </w:pPr>
+      <w:bookmarkStart w:id="26" w:name="_ENREF_1"/>
+      <w:bookmarkStart w:id="27" w:name="_ENREF_2"/>
+      <w:r>
+        <w:rPr>
+          <w:rFonts w:ascii="Segoe UI Light" w:hAnsi="Segoe UI Light" w:cs="Segoe UI Light"/>
+          <w:iCs/>
+          <w:sz w:val="24"/>
+          <w:szCs w:val="24"/>
+          <w:lang w:val="en-GB"/>
+        </w:rPr>
+        <w:t>1. Ausawalaithong, W., et al. Automatic lung cancer prediction from chest X-ray images using the deep learning approach. in 2018 11th Biomedical Engineering International Conference (BMEiCON). 2018. IEEE.</w:t>
+      </w:r>
+      <w:bookmarkEnd w:id="26"/>
     </w:p>
     <w:p>
       <w:pPr>
         <w:jc w:val="both"/>
         <w:rPr>
           <w:rFonts w:ascii="Segoe UI Light" w:hAnsi="Segoe UI Light" w:cs="Segoe UI Light"/>
-          <w:sz w:val="24"/>
-          <w:szCs w:val="24"/>
-        </w:rPr>
-      </w:pPr>
-    </w:p>
-    <w:p>
-      <w:pPr>
-        <w:tabs>
-          <w:tab w:val="left" w:pos="5325"/>
-        </w:tabs>
-        <w:spacing w:line="240" w:lineRule="auto"/>
-        <w:rPr>
-          <w:rFonts w:ascii="Segoe UI Light" w:hAnsi="Segoe UI Light" w:cs="Segoe UI Light"/>
-          <w:b/>
-          <w:bCs/>
-          <w:sz w:val="24"/>
-          <w:szCs w:val="24"/>
-        </w:rPr>
-      </w:pPr>
-      <w:r>
-        <w:rPr>
-          <w:rFonts w:ascii="Segoe UI Light" w:hAnsi="Segoe UI Light" w:cs="Segoe UI Light"/>
-          <w:b/>
-          <w:bCs/>
-          <w:sz w:val="40"/>
-          <w:szCs w:val="40"/>
-        </w:rPr>
-        <w:t>7. 4</w:t>
-      </w:r>
-      <w:r>
-        <w:rPr>
-          <w:rFonts w:ascii="Segoe UI Light" w:hAnsi="Segoe UI Light" w:cs="Segoe UI Light"/>
-          <w:b/>
-          <w:bCs/>
-          <w:sz w:val="40"/>
-          <w:szCs w:val="40"/>
-        </w:rPr>
-        <w:t xml:space="preserve">) </w:t>
-      </w:r>
-      <w:r>
-        <w:rPr>
-          <w:rFonts w:ascii="Segoe UI Light" w:hAnsi="Segoe UI Light" w:cs="Segoe UI Light"/>
-          <w:b/>
-          <w:bCs/>
-          <w:sz w:val="40"/>
-          <w:szCs w:val="40"/>
-        </w:rPr>
-        <w:t>Conclusion</w:t>
-      </w:r>
-      <w:r>
-        <w:rPr>
-          <w:rFonts w:ascii="Segoe UI Light" w:hAnsi="Segoe UI Light" w:cs="Segoe UI Light"/>
-          <w:b/>
-          <w:bCs/>
-          <w:sz w:val="40"/>
-          <w:szCs w:val="40"/>
-        </w:rPr>
-        <w:t xml:space="preserve"> :</w:t>
-      </w:r>
+          <w:iCs/>
+          <w:sz w:val="24"/>
+          <w:szCs w:val="24"/>
+          <w:lang w:val="en-GB"/>
+        </w:rPr>
+      </w:pPr>
+      <w:r>
+        <w:rPr>
+          <w:rFonts w:ascii="Segoe UI Light" w:hAnsi="Segoe UI Light" w:cs="Segoe UI Light"/>
+          <w:iCs/>
+          <w:sz w:val="24"/>
+          <w:szCs w:val="24"/>
+          <w:lang w:val="en-GB"/>
+        </w:rPr>
+        <w:t>2. Makaju, S., et al., Lung cancer detection using CT scan images. Procedia Computer Science, 2018. 125: p. 107-114.</w:t>
+      </w:r>
+      <w:bookmarkEnd w:id="27"/>
     </w:p>
     <w:p>
       <w:pPr>
         <w:jc w:val="both"/>
         <w:rPr>
           <w:rFonts w:ascii="Segoe UI Light" w:hAnsi="Segoe UI Light" w:cs="Segoe UI Light"/>
-          <w:sz w:val="24"/>
-          <w:szCs w:val="24"/>
-        </w:rPr>
-      </w:pPr>
-      <w:r>
-        <w:rPr>
-          <w:rFonts w:ascii="Segoe UI Light" w:eastAsia="Calibri" w:hAnsi="Segoe UI Light" w:cs="Segoe UI Light"/>
-          <w:sz w:val="24"/>
-          <w:szCs w:val="24"/>
-          <w:lang w:eastAsia="en-GB"/>
-        </w:rPr>
-        <w:t>In all the previous chapters an introduction was given about this project about what it is talking about, then the reasons that led to the need for such a project were clarified, and it was clarified what are the advantages of this model over the previous models, the most important of which was accuracy, and then it was explained The structure and structure of the project, what is the algorithm that was used, the method of dealing with this model was developed, and the method of testing the model was clarified, how it was and how this model was evaluated.</w:t>
-      </w:r>
+          <w:iCs/>
+          <w:sz w:val="24"/>
+          <w:szCs w:val="24"/>
+          <w:lang w:val="en-GB"/>
+        </w:rPr>
+      </w:pPr>
+      <w:bookmarkStart w:id="28" w:name="_ENREF_3"/>
+      <w:r>
+        <w:rPr>
+          <w:rFonts w:ascii="Segoe UI Light" w:hAnsi="Segoe UI Light" w:cs="Segoe UI Light"/>
+          <w:iCs/>
+          <w:sz w:val="24"/>
+          <w:szCs w:val="24"/>
+          <w:lang w:val="en-GB"/>
+        </w:rPr>
+        <w:t>3. Bhatia, S., Y. Sinha, and L. Goel, Lung cancer detection: a deep learning approach, in Soft Computing for Problem Solving. 2019, Springer. p. 699-705.</w:t>
+      </w:r>
+      <w:bookmarkEnd w:id="28"/>
     </w:p>
     <w:p>
       <w:pPr>
         <w:jc w:val="both"/>
         <w:rPr>
           <w:rFonts w:ascii="Segoe UI Light" w:hAnsi="Segoe UI Light" w:cs="Segoe UI Light"/>
-          <w:sz w:val="24"/>
-          <w:szCs w:val="24"/>
-        </w:rPr>
-      </w:pPr>
+          <w:iCs/>
+          <w:sz w:val="24"/>
+          <w:szCs w:val="24"/>
+          <w:lang w:val="en-GB"/>
+        </w:rPr>
+      </w:pPr>
+      <w:bookmarkStart w:id="29" w:name="_ENREF_4"/>
+      <w:r>
+        <w:rPr>
+          <w:rFonts w:ascii="Segoe UI Light" w:hAnsi="Segoe UI Light" w:cs="Segoe UI Light"/>
+          <w:iCs/>
+          <w:sz w:val="24"/>
+          <w:szCs w:val="24"/>
+          <w:lang w:val="en-GB"/>
+        </w:rPr>
+        <w:t>4. Shin, H., et al., Early-stage lung cancer diagnosis by deep learning-based spectroscopic analysis of circulating exosomes. ACS nano, 2020. 14(5): p. 5435-5444.</w:t>
+      </w:r>
+      <w:bookmarkEnd w:id="29"/>
     </w:p>
     <w:p>
       <w:pPr>
         <w:jc w:val="both"/>
         <w:rPr>
           <w:rFonts w:ascii="Segoe UI Light" w:hAnsi="Segoe UI Light" w:cs="Segoe UI Light"/>
-          <w:sz w:val="24"/>
-          <w:szCs w:val="24"/>
-        </w:rPr>
-      </w:pPr>
+          <w:iCs/>
+          <w:sz w:val="24"/>
+          <w:szCs w:val="24"/>
+          <w:lang w:val="en-GB"/>
+        </w:rPr>
+      </w:pPr>
+      <w:bookmarkStart w:id="30" w:name="_ENREF_5"/>
+      <w:r>
+        <w:rPr>
+          <w:rFonts w:ascii="Segoe UI Light" w:hAnsi="Segoe UI Light" w:cs="Segoe UI Light"/>
+          <w:iCs/>
+          <w:sz w:val="24"/>
+          <w:szCs w:val="24"/>
+          <w:lang w:val="en-GB"/>
+        </w:rPr>
+        <w:t>5. Taher, F. and R. Sammouda. Lung cancer detection by using artificial neural network and fuzzy clustering methods. in 2011 IEEE GCC conference and exhibition (GCC). 2011. IEEE.</w:t>
+      </w:r>
+      <w:bookmarkEnd w:id="30"/>
     </w:p>
     <w:p>
       <w:pPr>
         <w:jc w:val="both"/>
         <w:rPr>
           <w:rFonts w:ascii="Segoe UI Light" w:hAnsi="Segoe UI Light" w:cs="Segoe UI Light"/>
-          <w:sz w:val="24"/>
-          <w:szCs w:val="24"/>
-        </w:rPr>
-      </w:pPr>
+          <w:iCs/>
+          <w:sz w:val="24"/>
+          <w:szCs w:val="24"/>
+          <w:lang w:val="en-GB"/>
+        </w:rPr>
+      </w:pPr>
+      <w:bookmarkStart w:id="31" w:name="_ENREF_6"/>
+      <w:r>
+        <w:rPr>
+          <w:rFonts w:ascii="Segoe UI Light" w:hAnsi="Segoe UI Light" w:cs="Segoe UI Light"/>
+          <w:iCs/>
+          <w:sz w:val="24"/>
+          <w:szCs w:val="24"/>
+          <w:lang w:val="en-GB"/>
+        </w:rPr>
+        <w:t>6. Arulmurugan, R. and H. Anandakumar, Early detection of lung cancer using wavelet feature descriptor and feed forward back propagation neural networks classifier, in Computational vision and bio inspired computing. 2018, Springer. p. 103-110.</w:t>
+      </w:r>
+      <w:bookmarkEnd w:id="31"/>
     </w:p>
     <w:p>
       <w:pPr>
         <w:jc w:val="both"/>
         <w:rPr>
           <w:rFonts w:ascii="Segoe UI Light" w:hAnsi="Segoe UI Light" w:cs="Segoe UI Light"/>
-          <w:sz w:val="24"/>
-          <w:szCs w:val="24"/>
-          <w:rtl/>
-        </w:rPr>
-      </w:pPr>
+          <w:iCs/>
+          <w:sz w:val="24"/>
+          <w:szCs w:val="24"/>
+          <w:lang w:val="en-GB"/>
+        </w:rPr>
+      </w:pPr>
+      <w:bookmarkStart w:id="32" w:name="_ENREF_7"/>
+      <w:r>
+        <w:rPr>
+          <w:rFonts w:ascii="Segoe UI Light" w:hAnsi="Segoe UI Light" w:cs="Segoe UI Light"/>
+          <w:iCs/>
+          <w:sz w:val="24"/>
+          <w:szCs w:val="24"/>
+          <w:lang w:val="en-GB"/>
+        </w:rPr>
+        <w:t>7. Choi, W., et al., Radiomics analysis of pulmonary nodules in low‐dose CT for early detection of lung cancer. Medical physics, 2018. 45(4): p. 1537-1549.</w:t>
+      </w:r>
+      <w:bookmarkEnd w:id="32"/>
     </w:p>
     <w:p>
       <w:pPr>
         <w:jc w:val="both"/>
         <w:rPr>
           <w:rFonts w:ascii="Segoe UI Light" w:hAnsi="Segoe UI Light" w:cs="Segoe UI Light"/>
-          <w:b/>
-          <w:bCs/>
-          <w:sz w:val="40"/>
-          <w:szCs w:val="40"/>
-        </w:rPr>
-      </w:pPr>
-      <w:r>
-        <w:rPr>
-          <w:rFonts w:ascii="Segoe UI Light" w:hAnsi="Segoe UI Light" w:cs="Segoe UI Light"/>
-          <w:b/>
-          <w:bCs/>
-          <w:sz w:val="40"/>
-          <w:szCs w:val="40"/>
-        </w:rPr>
-        <w:lastRenderedPageBreak/>
-        <w:t>RESOURCES AND REFERENCES</w:t>
-      </w:r>
-      <w:bookmarkEnd w:id="21"/>
-      <w:r>
-        <w:rPr>
-          <w:rFonts w:ascii="Segoe UI Light" w:hAnsi="Segoe UI Light" w:cs="Segoe UI Light"/>
-          <w:b/>
-          <w:bCs/>
-          <w:sz w:val="40"/>
-          <w:szCs w:val="40"/>
-        </w:rPr>
-        <w:t xml:space="preserve"> :</w:t>
-      </w:r>
-    </w:p>
-    <w:p/>
+          <w:iCs/>
+          <w:sz w:val="24"/>
+          <w:szCs w:val="24"/>
+          <w:lang w:val="en-GB"/>
+        </w:rPr>
+      </w:pPr>
+      <w:bookmarkStart w:id="33" w:name="_ENREF_8"/>
+      <w:r>
+        <w:rPr>
+          <w:rFonts w:ascii="Segoe UI Light" w:hAnsi="Segoe UI Light" w:cs="Segoe UI Light"/>
+          <w:iCs/>
+          <w:sz w:val="24"/>
+          <w:szCs w:val="24"/>
+          <w:lang w:val="en-GB"/>
+        </w:rPr>
+        <w:t>8. Broodman, I., et al., Serum protein markers for the early detection of lung cancer: a focus on autoantibodies. Journal of Proteome Research, 2017. 16(1): p. 3-13.</w:t>
+      </w:r>
+      <w:bookmarkEnd w:id="33"/>
+    </w:p>
     <w:p>
       <w:pPr>
         <w:jc w:val="both"/>
@@ -25061,11 +26206,19 @@
           <w:iCs/>
           <w:sz w:val="24"/>
           <w:szCs w:val="24"/>
+        </w:rPr>
+      </w:pPr>
+      <w:bookmarkStart w:id="34" w:name="_ENREF_9"/>
+      <w:r>
+        <w:rPr>
+          <w:rFonts w:ascii="Segoe UI Light" w:hAnsi="Segoe UI Light" w:cs="Segoe UI Light"/>
+          <w:iCs/>
+          <w:sz w:val="24"/>
+          <w:szCs w:val="24"/>
           <w:lang w:val="en-GB"/>
         </w:rPr>
-      </w:pPr>
-      <w:bookmarkStart w:id="25" w:name="_ENREF_1"/>
-      <w:bookmarkStart w:id="26" w:name="_ENREF_2"/>
+        <w:t xml:space="preserve">9. Shaffie, A., et al. On the integration of </w:t>
+      </w:r>
       <w:r>
         <w:rPr>
           <w:rFonts w:ascii="Segoe UI Light" w:hAnsi="Segoe UI Light" w:cs="Segoe UI Light"/>
@@ -25074,13 +26227,9 @@
           <w:szCs w:val="24"/>
           <w:lang w:val="en-GB"/>
         </w:rPr>
-        <w:t>1. Ausawalaithong, W., et al. Automatic lung cancer prediction from chest X-ray images using the deep learning approach. in 2018 11th Biomedical Engineering International Conference (BMEiCON). 2018. IEEE.</w:t>
-      </w:r>
-      <w:bookmarkEnd w:id="25"/>
-    </w:p>
-    <w:p>
-      <w:pPr>
-        <w:jc w:val="both"/>
+        <w:t>CT</w:t>
+      </w:r>
+      <w:r>
         <w:rPr>
           <w:rFonts w:ascii="Segoe UI Light" w:hAnsi="Segoe UI Light" w:cs="Segoe UI Light"/>
           <w:iCs/>
@@ -25088,205 +26237,9 @@
           <w:szCs w:val="24"/>
           <w:lang w:val="en-GB"/>
         </w:rPr>
-      </w:pPr>
-      <w:r>
-        <w:rPr>
-          <w:rFonts w:ascii="Segoe UI Light" w:hAnsi="Segoe UI Light" w:cs="Segoe UI Light"/>
-          <w:iCs/>
-          <w:sz w:val="24"/>
-          <w:szCs w:val="24"/>
-          <w:lang w:val="en-GB"/>
-        </w:rPr>
-        <w:t>2. Makaju, S., et al., Lung cancer detection using CT scan images. Procedia Computer Science, 2018. 125: p. 107-114.</w:t>
-      </w:r>
-      <w:bookmarkEnd w:id="26"/>
-    </w:p>
-    <w:p>
-      <w:pPr>
-        <w:jc w:val="both"/>
-        <w:rPr>
-          <w:rFonts w:ascii="Segoe UI Light" w:hAnsi="Segoe UI Light" w:cs="Segoe UI Light"/>
-          <w:iCs/>
-          <w:sz w:val="24"/>
-          <w:szCs w:val="24"/>
-          <w:lang w:val="en-GB"/>
-        </w:rPr>
-      </w:pPr>
-      <w:bookmarkStart w:id="27" w:name="_ENREF_3"/>
-      <w:r>
-        <w:rPr>
-          <w:rFonts w:ascii="Segoe UI Light" w:hAnsi="Segoe UI Light" w:cs="Segoe UI Light"/>
-          <w:iCs/>
-          <w:sz w:val="24"/>
-          <w:szCs w:val="24"/>
-          <w:lang w:val="en-GB"/>
-        </w:rPr>
-        <w:t>3. Bhatia, S., Y. Sinha, and L. Goel, Lung cancer detection: a deep learning approach, in Soft Computing for Problem Solving. 2019, Springer. p. 699-705.</w:t>
-      </w:r>
-      <w:bookmarkEnd w:id="27"/>
-    </w:p>
-    <w:p>
-      <w:pPr>
-        <w:jc w:val="both"/>
-        <w:rPr>
-          <w:rFonts w:ascii="Segoe UI Light" w:hAnsi="Segoe UI Light" w:cs="Segoe UI Light"/>
-          <w:iCs/>
-          <w:sz w:val="24"/>
-          <w:szCs w:val="24"/>
-          <w:lang w:val="en-GB"/>
-        </w:rPr>
-      </w:pPr>
-      <w:bookmarkStart w:id="28" w:name="_ENREF_4"/>
-      <w:r>
-        <w:rPr>
-          <w:rFonts w:ascii="Segoe UI Light" w:hAnsi="Segoe UI Light" w:cs="Segoe UI Light"/>
-          <w:iCs/>
-          <w:sz w:val="24"/>
-          <w:szCs w:val="24"/>
-          <w:lang w:val="en-GB"/>
-        </w:rPr>
-        <w:t>4. Shin, H., et al., Early-stage lung cancer diagnosis by deep learning-based spectroscopic analysis of circulating exosomes. ACS nano, 2020. 14(5): p. 5435-5444.</w:t>
-      </w:r>
-      <w:bookmarkEnd w:id="28"/>
-    </w:p>
-    <w:p>
-      <w:pPr>
-        <w:jc w:val="both"/>
-        <w:rPr>
-          <w:rFonts w:ascii="Segoe UI Light" w:hAnsi="Segoe UI Light" w:cs="Segoe UI Light"/>
-          <w:iCs/>
-          <w:sz w:val="24"/>
-          <w:szCs w:val="24"/>
-          <w:lang w:val="en-GB"/>
-        </w:rPr>
-      </w:pPr>
-      <w:bookmarkStart w:id="29" w:name="_ENREF_5"/>
-      <w:r>
-        <w:rPr>
-          <w:rFonts w:ascii="Segoe UI Light" w:hAnsi="Segoe UI Light" w:cs="Segoe UI Light"/>
-          <w:iCs/>
-          <w:sz w:val="24"/>
-          <w:szCs w:val="24"/>
-          <w:lang w:val="en-GB"/>
-        </w:rPr>
-        <w:t>5. Taher, F. and R. Sammouda. Lung cancer detection by using artificial neural network and fuzzy clustering methods. in 2011 IEEE GCC conference and exhibition (GCC). 2011. IEEE.</w:t>
-      </w:r>
-      <w:bookmarkEnd w:id="29"/>
-    </w:p>
-    <w:p>
-      <w:pPr>
-        <w:jc w:val="both"/>
-        <w:rPr>
-          <w:rFonts w:ascii="Segoe UI Light" w:hAnsi="Segoe UI Light" w:cs="Segoe UI Light"/>
-          <w:iCs/>
-          <w:sz w:val="24"/>
-          <w:szCs w:val="24"/>
-          <w:lang w:val="en-GB"/>
-        </w:rPr>
-      </w:pPr>
-      <w:bookmarkStart w:id="30" w:name="_ENREF_6"/>
-      <w:r>
-        <w:rPr>
-          <w:rFonts w:ascii="Segoe UI Light" w:hAnsi="Segoe UI Light" w:cs="Segoe UI Light"/>
-          <w:iCs/>
-          <w:sz w:val="24"/>
-          <w:szCs w:val="24"/>
-          <w:lang w:val="en-GB"/>
-        </w:rPr>
-        <w:t>6. Arulmurugan, R. and H. Anandakumar, Early detection of lung cancer using wavelet feature descriptor and feed forward back propagation neural networks classifier, in Computational vision and bio inspired computing. 2018, Springer. p. 103-110.</w:t>
-      </w:r>
-      <w:bookmarkEnd w:id="30"/>
-    </w:p>
-    <w:p>
-      <w:pPr>
-        <w:jc w:val="both"/>
-        <w:rPr>
-          <w:rFonts w:ascii="Segoe UI Light" w:hAnsi="Segoe UI Light" w:cs="Segoe UI Light"/>
-          <w:iCs/>
-          <w:sz w:val="24"/>
-          <w:szCs w:val="24"/>
-          <w:lang w:val="en-GB"/>
-        </w:rPr>
-      </w:pPr>
-      <w:bookmarkStart w:id="31" w:name="_ENREF_7"/>
-      <w:r>
-        <w:rPr>
-          <w:rFonts w:ascii="Segoe UI Light" w:hAnsi="Segoe UI Light" w:cs="Segoe UI Light"/>
-          <w:iCs/>
-          <w:sz w:val="24"/>
-          <w:szCs w:val="24"/>
-          <w:lang w:val="en-GB"/>
-        </w:rPr>
-        <w:t>7. Choi, W., et al., Radiomics analysis of pulmonary nodules in low‐dose CT for early detection of lung cancer. Medical physics, 2018. 45(4): p. 1537-1549.</w:t>
-      </w:r>
-      <w:bookmarkEnd w:id="31"/>
-    </w:p>
-    <w:p>
-      <w:pPr>
-        <w:jc w:val="both"/>
-        <w:rPr>
-          <w:rFonts w:ascii="Segoe UI Light" w:hAnsi="Segoe UI Light" w:cs="Segoe UI Light"/>
-          <w:iCs/>
-          <w:sz w:val="24"/>
-          <w:szCs w:val="24"/>
-          <w:lang w:val="en-GB"/>
-        </w:rPr>
-      </w:pPr>
-      <w:bookmarkStart w:id="32" w:name="_ENREF_8"/>
-      <w:r>
-        <w:rPr>
-          <w:rFonts w:ascii="Segoe UI Light" w:hAnsi="Segoe UI Light" w:cs="Segoe UI Light"/>
-          <w:iCs/>
-          <w:sz w:val="24"/>
-          <w:szCs w:val="24"/>
-          <w:lang w:val="en-GB"/>
-        </w:rPr>
-        <w:t>8. Broodman, I., et al., Serum protein markers for the early detection of lung cancer: a focus on autoantibodies. Journal of Proteome Research, 2017. 16(1): p. 3-13.</w:t>
-      </w:r>
-      <w:bookmarkEnd w:id="32"/>
-    </w:p>
-    <w:p>
-      <w:pPr>
-        <w:jc w:val="both"/>
-        <w:rPr>
-          <w:rFonts w:ascii="Segoe UI Light" w:hAnsi="Segoe UI Light" w:cs="Segoe UI Light"/>
-          <w:iCs/>
-          <w:sz w:val="24"/>
-          <w:szCs w:val="24"/>
-        </w:rPr>
-      </w:pPr>
-      <w:bookmarkStart w:id="33" w:name="_ENREF_9"/>
-      <w:r>
-        <w:rPr>
-          <w:rFonts w:ascii="Segoe UI Light" w:hAnsi="Segoe UI Light" w:cs="Segoe UI Light"/>
-          <w:iCs/>
-          <w:sz w:val="24"/>
-          <w:szCs w:val="24"/>
-          <w:lang w:val="en-GB"/>
-        </w:rPr>
-        <w:t xml:space="preserve">9. Shaffie, A., et al. On the integration of </w:t>
-      </w:r>
-      <w:r>
-        <w:rPr>
-          <w:rFonts w:ascii="Segoe UI Light" w:hAnsi="Segoe UI Light" w:cs="Segoe UI Light"/>
-          <w:iCs/>
-          <w:sz w:val="24"/>
-          <w:szCs w:val="24"/>
-          <w:lang w:val="en-GB"/>
-        </w:rPr>
-        <w:t>CT</w:t>
-      </w:r>
-      <w:r>
-        <w:rPr>
-          <w:rFonts w:ascii="Segoe UI Light" w:hAnsi="Segoe UI Light" w:cs="Segoe UI Light"/>
-          <w:iCs/>
-          <w:sz w:val="24"/>
-          <w:szCs w:val="24"/>
-          <w:lang w:val="en-GB"/>
-        </w:rPr>
         <w:t>-derived features for accurate detection of lung cancer. in 2018 IEEE International Symposium on Signal Processing and Information Technology (ISSPIT). 2018. IEEE.</w:t>
       </w:r>
-      <w:bookmarkEnd w:id="33"/>
+      <w:bookmarkEnd w:id="34"/>
     </w:p>
     <w:p>
       <w:pPr>
@@ -27990,6 +28943,914 @@
 </w:styles>
 </file>
 
+<file path=word/charts/chart1.xml><?xml version="1.0" encoding="utf-8"?>
+<c:chartSpace xmlns:c="http://schemas.openxmlformats.org/drawingml/2006/chart" xmlns:a="http://schemas.openxmlformats.org/drawingml/2006/main" xmlns:r="http://schemas.openxmlformats.org/officeDocument/2006/relationships" xmlns:c16r2="http://schemas.microsoft.com/office/drawing/2015/06/chart">
+  <c:date1904 val="0"/>
+  <c:lang val="en-US"/>
+  <c:roundedCorners val="0"/>
+  <mc:AlternateContent xmlns:mc="http://schemas.openxmlformats.org/markup-compatibility/2006">
+    <mc:Choice xmlns:c14="http://schemas.microsoft.com/office/drawing/2007/8/2/chart" Requires="c14">
+      <c14:style val="102"/>
+    </mc:Choice>
+    <mc:Fallback>
+      <c:style val="2"/>
+    </mc:Fallback>
+  </mc:AlternateContent>
+  <c:chart>
+    <c:autoTitleDeleted val="1"/>
+    <c:plotArea>
+      <c:layout/>
+      <c:barChart>
+        <c:barDir val="col"/>
+        <c:grouping val="clustered"/>
+        <c:varyColors val="0"/>
+        <c:ser>
+          <c:idx val="0"/>
+          <c:order val="0"/>
+          <c:tx>
+            <c:strRef>
+              <c:f>Sheet1!$B$1</c:f>
+              <c:strCache>
+                <c:ptCount val="1"/>
+                <c:pt idx="0">
+                  <c:v>Accuracy</c:v>
+                </c:pt>
+              </c:strCache>
+            </c:strRef>
+          </c:tx>
+          <c:spPr>
+            <a:solidFill>
+              <a:schemeClr val="accent1"/>
+            </a:solidFill>
+            <a:ln>
+              <a:solidFill>
+                <a:schemeClr val="accent1">
+                  <a:alpha val="43000"/>
+                </a:schemeClr>
+              </a:solidFill>
+            </a:ln>
+            <a:effectLst/>
+          </c:spPr>
+          <c:invertIfNegative val="0"/>
+          <c:dPt>
+            <c:idx val="9"/>
+            <c:invertIfNegative val="0"/>
+            <c:bubble3D val="0"/>
+            <c:spPr>
+              <a:solidFill>
+                <a:srgbClr val="FF0000"/>
+              </a:solidFill>
+              <a:ln w="9525">
+                <a:solidFill>
+                  <a:schemeClr val="accent1"/>
+                </a:solidFill>
+              </a:ln>
+              <a:effectLst/>
+            </c:spPr>
+            <c:extLst>
+              <c:ext xmlns:c16="http://schemas.microsoft.com/office/drawing/2014/chart" uri="{C3380CC4-5D6E-409C-BE32-E72D297353CC}">
+                <c16:uniqueId val="{00000003-F1BC-4BCE-95E8-C39D5127D5C8}"/>
+              </c:ext>
+            </c:extLst>
+          </c:dPt>
+          <c:cat>
+            <c:strRef>
+              <c:f>Sheet1!$A$2:$A$11</c:f>
+              <c:strCache>
+                <c:ptCount val="10"/>
+                <c:pt idx="0">
+                  <c:v>[1]</c:v>
+                </c:pt>
+                <c:pt idx="1">
+                  <c:v>[2]</c:v>
+                </c:pt>
+                <c:pt idx="2">
+                  <c:v>[3]</c:v>
+                </c:pt>
+                <c:pt idx="3">
+                  <c:v>[4]</c:v>
+                </c:pt>
+                <c:pt idx="4">
+                  <c:v>[5]</c:v>
+                </c:pt>
+                <c:pt idx="5">
+                  <c:v>[6]</c:v>
+                </c:pt>
+                <c:pt idx="6">
+                  <c:v>[7]</c:v>
+                </c:pt>
+                <c:pt idx="7">
+                  <c:v>[8]</c:v>
+                </c:pt>
+                <c:pt idx="8">
+                  <c:v>[9]</c:v>
+                </c:pt>
+                <c:pt idx="9">
+                  <c:v>[10]</c:v>
+                </c:pt>
+              </c:strCache>
+            </c:strRef>
+          </c:cat>
+          <c:val>
+            <c:numRef>
+              <c:f>Sheet1!$B$2:$B$11</c:f>
+              <c:numCache>
+                <c:formatCode>0.00%</c:formatCode>
+                <c:ptCount val="10"/>
+                <c:pt idx="0">
+                  <c:v>0.74429999999999996</c:v>
+                </c:pt>
+                <c:pt idx="1">
+                  <c:v>0.60099999999999998</c:v>
+                </c:pt>
+                <c:pt idx="2" formatCode="0%">
+                  <c:v>0.84</c:v>
+                </c:pt>
+                <c:pt idx="3" formatCode="0%">
+                  <c:v>0.95</c:v>
+                </c:pt>
+                <c:pt idx="4" formatCode="0%">
+                  <c:v>0.6</c:v>
+                </c:pt>
+                <c:pt idx="5">
+                  <c:v>0.92610000000000003</c:v>
+                </c:pt>
+                <c:pt idx="6">
+                  <c:v>0.84599999999999997</c:v>
+                </c:pt>
+                <c:pt idx="7" formatCode="0%">
+                  <c:v>0.85</c:v>
+                </c:pt>
+                <c:pt idx="8" formatCode="0%">
+                  <c:v>0.95</c:v>
+                </c:pt>
+                <c:pt idx="9" formatCode="0%">
+                  <c:v>0.98</c:v>
+                </c:pt>
+              </c:numCache>
+            </c:numRef>
+          </c:val>
+          <c:extLst>
+            <c:ext xmlns:c16="http://schemas.microsoft.com/office/drawing/2014/chart" uri="{C3380CC4-5D6E-409C-BE32-E72D297353CC}">
+              <c16:uniqueId val="{00000000-F1BC-4BCE-95E8-C39D5127D5C8}"/>
+            </c:ext>
+          </c:extLst>
+        </c:ser>
+        <c:dLbls>
+          <c:showLegendKey val="0"/>
+          <c:showVal val="0"/>
+          <c:showCatName val="0"/>
+          <c:showSerName val="0"/>
+          <c:showPercent val="0"/>
+          <c:showBubbleSize val="0"/>
+        </c:dLbls>
+        <c:gapWidth val="100"/>
+        <c:overlap val="-27"/>
+        <c:axId val="273303512"/>
+        <c:axId val="605272688"/>
+      </c:barChart>
+      <c:catAx>
+        <c:axId val="273303512"/>
+        <c:scaling>
+          <c:orientation val="minMax"/>
+        </c:scaling>
+        <c:delete val="0"/>
+        <c:axPos val="b"/>
+        <c:numFmt formatCode="General" sourceLinked="1"/>
+        <c:majorTickMark val="out"/>
+        <c:minorTickMark val="none"/>
+        <c:tickLblPos val="nextTo"/>
+        <c:spPr>
+          <a:noFill/>
+          <a:ln w="9525" cap="flat" cmpd="sng" algn="ctr">
+            <a:solidFill>
+              <a:schemeClr val="tx1">
+                <a:lumMod val="15000"/>
+                <a:lumOff val="85000"/>
+              </a:schemeClr>
+            </a:solidFill>
+            <a:round/>
+          </a:ln>
+          <a:effectLst/>
+        </c:spPr>
+        <c:txPr>
+          <a:bodyPr rot="-60000000" spcFirstLastPara="1" vertOverflow="ellipsis" vert="horz" wrap="square" anchor="ctr" anchorCtr="1"/>
+          <a:lstStyle/>
+          <a:p>
+            <a:pPr>
+              <a:defRPr sz="900" b="0" i="0" u="none" strike="noStrike" kern="1200" baseline="0">
+                <a:solidFill>
+                  <a:schemeClr val="tx1">
+                    <a:lumMod val="65000"/>
+                    <a:lumOff val="35000"/>
+                  </a:schemeClr>
+                </a:solidFill>
+                <a:latin typeface="+mn-lt"/>
+                <a:ea typeface="+mn-ea"/>
+                <a:cs typeface="+mn-cs"/>
+              </a:defRPr>
+            </a:pPr>
+            <a:endParaRPr lang="ar-SA"/>
+          </a:p>
+        </c:txPr>
+        <c:crossAx val="605272688"/>
+        <c:crosses val="autoZero"/>
+        <c:auto val="1"/>
+        <c:lblAlgn val="ctr"/>
+        <c:lblOffset val="100"/>
+        <c:noMultiLvlLbl val="0"/>
+      </c:catAx>
+      <c:valAx>
+        <c:axId val="605272688"/>
+        <c:scaling>
+          <c:orientation val="minMax"/>
+          <c:max val="1"/>
+        </c:scaling>
+        <c:delete val="0"/>
+        <c:axPos val="l"/>
+        <c:majorGridlines>
+          <c:spPr>
+            <a:ln w="9525" cap="flat" cmpd="sng" algn="ctr">
+              <a:solidFill>
+                <a:schemeClr val="tx1">
+                  <a:lumMod val="15000"/>
+                  <a:lumOff val="85000"/>
+                </a:schemeClr>
+              </a:solidFill>
+              <a:round/>
+            </a:ln>
+            <a:effectLst/>
+          </c:spPr>
+        </c:majorGridlines>
+        <c:numFmt formatCode="0.00%" sourceLinked="1"/>
+        <c:majorTickMark val="out"/>
+        <c:minorTickMark val="none"/>
+        <c:tickLblPos val="nextTo"/>
+        <c:spPr>
+          <a:noFill/>
+          <a:ln>
+            <a:noFill/>
+          </a:ln>
+          <a:effectLst/>
+        </c:spPr>
+        <c:txPr>
+          <a:bodyPr rot="-60000000" spcFirstLastPara="1" vertOverflow="ellipsis" vert="horz" wrap="square" anchor="ctr" anchorCtr="1"/>
+          <a:lstStyle/>
+          <a:p>
+            <a:pPr>
+              <a:defRPr sz="900" b="0" i="0" u="none" strike="noStrike" kern="1200" baseline="0">
+                <a:solidFill>
+                  <a:schemeClr val="tx1">
+                    <a:lumMod val="65000"/>
+                    <a:lumOff val="35000"/>
+                  </a:schemeClr>
+                </a:solidFill>
+                <a:latin typeface="+mn-lt"/>
+                <a:ea typeface="+mn-ea"/>
+                <a:cs typeface="+mn-cs"/>
+              </a:defRPr>
+            </a:pPr>
+            <a:endParaRPr lang="ar-SA"/>
+          </a:p>
+        </c:txPr>
+        <c:crossAx val="273303512"/>
+        <c:crosses val="autoZero"/>
+        <c:crossBetween val="between"/>
+      </c:valAx>
+      <c:dTable>
+        <c:showHorzBorder val="1"/>
+        <c:showVertBorder val="1"/>
+        <c:showOutline val="1"/>
+        <c:showKeys val="0"/>
+        <c:spPr>
+          <a:noFill/>
+          <a:ln w="9525" cap="flat" cmpd="sng" algn="ctr">
+            <a:solidFill>
+              <a:schemeClr val="tx1">
+                <a:lumMod val="15000"/>
+                <a:lumOff val="85000"/>
+              </a:schemeClr>
+            </a:solidFill>
+            <a:round/>
+          </a:ln>
+          <a:effectLst/>
+        </c:spPr>
+        <c:txPr>
+          <a:bodyPr rot="0" spcFirstLastPara="1" vertOverflow="ellipsis" vert="horz" wrap="square" anchor="ctr" anchorCtr="1"/>
+          <a:lstStyle/>
+          <a:p>
+            <a:pPr rtl="0">
+              <a:defRPr sz="900" b="0" i="0" u="none" strike="noStrike" kern="1200" baseline="0">
+                <a:solidFill>
+                  <a:schemeClr val="tx1">
+                    <a:lumMod val="65000"/>
+                    <a:lumOff val="35000"/>
+                  </a:schemeClr>
+                </a:solidFill>
+                <a:latin typeface="+mn-lt"/>
+                <a:ea typeface="+mn-ea"/>
+                <a:cs typeface="+mn-cs"/>
+              </a:defRPr>
+            </a:pPr>
+            <a:endParaRPr lang="ar-SA"/>
+          </a:p>
+        </c:txPr>
+      </c:dTable>
+      <c:spPr>
+        <a:noFill/>
+        <a:ln>
+          <a:noFill/>
+        </a:ln>
+        <a:effectLst>
+          <a:softEdge rad="0"/>
+        </a:effectLst>
+      </c:spPr>
+    </c:plotArea>
+    <c:plotVisOnly val="1"/>
+    <c:dispBlanksAs val="gap"/>
+    <c:extLst>
+      <c:ext xmlns:c16r3="http://schemas.microsoft.com/office/drawing/2017/03/chart" uri="{56B9EC1D-385E-4148-901F-78D8002777C0}">
+        <c16r3:dataDisplayOptions16>
+          <c16r3:dispNaAsBlank val="1"/>
+        </c16r3:dataDisplayOptions16>
+      </c:ext>
+    </c:extLst>
+    <c:showDLblsOverMax val="0"/>
+  </c:chart>
+  <c:spPr>
+    <a:solidFill>
+      <a:schemeClr val="bg1"/>
+    </a:solidFill>
+    <a:ln w="9525" cap="flat" cmpd="sng" algn="ctr">
+      <a:solidFill>
+        <a:schemeClr val="tx1">
+          <a:lumMod val="15000"/>
+          <a:lumOff val="85000"/>
+        </a:schemeClr>
+      </a:solidFill>
+      <a:round/>
+    </a:ln>
+    <a:effectLst/>
+  </c:spPr>
+  <c:txPr>
+    <a:bodyPr/>
+    <a:lstStyle/>
+    <a:p>
+      <a:pPr>
+        <a:defRPr/>
+      </a:pPr>
+      <a:endParaRPr lang="ar-SA"/>
+    </a:p>
+  </c:txPr>
+  <c:externalData r:id="rId3">
+    <c:autoUpdate val="0"/>
+  </c:externalData>
+</c:chartSpace>
+</file>
+
+<file path=word/charts/colors1.xml><?xml version="1.0" encoding="utf-8"?>
+<cs:colorStyle xmlns:cs="http://schemas.microsoft.com/office/drawing/2012/chartStyle" xmlns:a="http://schemas.openxmlformats.org/drawingml/2006/main" meth="cycle" id="10">
+  <a:schemeClr val="accent1"/>
+  <a:schemeClr val="accent2"/>
+  <a:schemeClr val="accent3"/>
+  <a:schemeClr val="accent4"/>
+  <a:schemeClr val="accent5"/>
+  <a:schemeClr val="accent6"/>
+  <cs:variation/>
+  <cs:variation>
+    <a:lumMod val="60000"/>
+  </cs:variation>
+  <cs:variation>
+    <a:lumMod val="80000"/>
+    <a:lumOff val="20000"/>
+  </cs:variation>
+  <cs:variation>
+    <a:lumMod val="80000"/>
+  </cs:variation>
+  <cs:variation>
+    <a:lumMod val="60000"/>
+    <a:lumOff val="40000"/>
+  </cs:variation>
+  <cs:variation>
+    <a:lumMod val="50000"/>
+  </cs:variation>
+  <cs:variation>
+    <a:lumMod val="70000"/>
+    <a:lumOff val="30000"/>
+  </cs:variation>
+  <cs:variation>
+    <a:lumMod val="70000"/>
+  </cs:variation>
+  <cs:variation>
+    <a:lumMod val="50000"/>
+    <a:lumOff val="50000"/>
+  </cs:variation>
+</cs:colorStyle>
+</file>
+
+<file path=word/charts/style1.xml><?xml version="1.0" encoding="utf-8"?>
+<cs:chartStyle xmlns:cs="http://schemas.microsoft.com/office/drawing/2012/chartStyle" xmlns:a="http://schemas.openxmlformats.org/drawingml/2006/main" id="201">
+  <cs:axisTitle>
+    <cs:lnRef idx="0"/>
+    <cs:fillRef idx="0"/>
+    <cs:effectRef idx="0"/>
+    <cs:fontRef idx="minor">
+      <a:schemeClr val="tx1">
+        <a:lumMod val="65000"/>
+        <a:lumOff val="35000"/>
+      </a:schemeClr>
+    </cs:fontRef>
+    <cs:defRPr sz="1000" kern="1200"/>
+  </cs:axisTitle>
+  <cs:categoryAxis>
+    <cs:lnRef idx="0"/>
+    <cs:fillRef idx="0"/>
+    <cs:effectRef idx="0"/>
+    <cs:fontRef idx="minor">
+      <a:schemeClr val="tx1">
+        <a:lumMod val="65000"/>
+        <a:lumOff val="35000"/>
+      </a:schemeClr>
+    </cs:fontRef>
+    <cs:spPr>
+      <a:ln w="9525" cap="flat" cmpd="sng" algn="ctr">
+        <a:solidFill>
+          <a:schemeClr val="tx1">
+            <a:lumMod val="15000"/>
+            <a:lumOff val="85000"/>
+          </a:schemeClr>
+        </a:solidFill>
+        <a:round/>
+      </a:ln>
+    </cs:spPr>
+    <cs:defRPr sz="900" kern="1200"/>
+  </cs:categoryAxis>
+  <cs:chartArea mods="allowNoFillOverride allowNoLineOverride">
+    <cs:lnRef idx="0"/>
+    <cs:fillRef idx="0"/>
+    <cs:effectRef idx="0"/>
+    <cs:fontRef idx="minor">
+      <a:schemeClr val="tx1"/>
+    </cs:fontRef>
+    <cs:spPr>
+      <a:solidFill>
+        <a:schemeClr val="bg1"/>
+      </a:solidFill>
+      <a:ln w="9525" cap="flat" cmpd="sng" algn="ctr">
+        <a:solidFill>
+          <a:schemeClr val="tx1">
+            <a:lumMod val="15000"/>
+            <a:lumOff val="85000"/>
+          </a:schemeClr>
+        </a:solidFill>
+        <a:round/>
+      </a:ln>
+    </cs:spPr>
+    <cs:defRPr sz="1000" kern="1200"/>
+  </cs:chartArea>
+  <cs:dataLabel>
+    <cs:lnRef idx="0"/>
+    <cs:fillRef idx="0"/>
+    <cs:effectRef idx="0"/>
+    <cs:fontRef idx="minor">
+      <a:schemeClr val="tx1">
+        <a:lumMod val="75000"/>
+        <a:lumOff val="25000"/>
+      </a:schemeClr>
+    </cs:fontRef>
+    <cs:defRPr sz="900" kern="1200"/>
+  </cs:dataLabel>
+  <cs:dataLabelCallout>
+    <cs:lnRef idx="0"/>
+    <cs:fillRef idx="0"/>
+    <cs:effectRef idx="0"/>
+    <cs:fontRef idx="minor">
+      <a:schemeClr val="dk1">
+        <a:lumMod val="65000"/>
+        <a:lumOff val="35000"/>
+      </a:schemeClr>
+    </cs:fontRef>
+    <cs:spPr>
+      <a:solidFill>
+        <a:schemeClr val="lt1"/>
+      </a:solidFill>
+      <a:ln>
+        <a:solidFill>
+          <a:schemeClr val="dk1">
+            <a:lumMod val="25000"/>
+            <a:lumOff val="75000"/>
+          </a:schemeClr>
+        </a:solidFill>
+      </a:ln>
+    </cs:spPr>
+    <cs:defRPr sz="900" kern="1200"/>
+    <cs:bodyPr rot="0" spcFirstLastPara="1" vertOverflow="clip" horzOverflow="clip" vert="horz" wrap="square" lIns="36576" tIns="18288" rIns="36576" bIns="18288" anchor="ctr" anchorCtr="1">
+      <a:spAutoFit/>
+    </cs:bodyPr>
+  </cs:dataLabelCallout>
+  <cs:dataPoint>
+    <cs:lnRef idx="0"/>
+    <cs:fillRef idx="1">
+      <cs:styleClr val="auto"/>
+    </cs:fillRef>
+    <cs:effectRef idx="0"/>
+    <cs:fontRef idx="minor">
+      <a:schemeClr val="tx1"/>
+    </cs:fontRef>
+  </cs:dataPoint>
+  <cs:dataPoint3D>
+    <cs:lnRef idx="0"/>
+    <cs:fillRef idx="1">
+      <cs:styleClr val="auto"/>
+    </cs:fillRef>
+    <cs:effectRef idx="0"/>
+    <cs:fontRef idx="minor">
+      <a:schemeClr val="tx1"/>
+    </cs:fontRef>
+  </cs:dataPoint3D>
+  <cs:dataPointLine>
+    <cs:lnRef idx="0">
+      <cs:styleClr val="auto"/>
+    </cs:lnRef>
+    <cs:fillRef idx="1"/>
+    <cs:effectRef idx="0"/>
+    <cs:fontRef idx="minor">
+      <a:schemeClr val="tx1"/>
+    </cs:fontRef>
+    <cs:spPr>
+      <a:ln w="28575" cap="rnd">
+        <a:solidFill>
+          <a:schemeClr val="phClr"/>
+        </a:solidFill>
+        <a:round/>
+      </a:ln>
+    </cs:spPr>
+  </cs:dataPointLine>
+  <cs:dataPointMarker>
+    <cs:lnRef idx="0">
+      <cs:styleClr val="auto"/>
+    </cs:lnRef>
+    <cs:fillRef idx="1">
+      <cs:styleClr val="auto"/>
+    </cs:fillRef>
+    <cs:effectRef idx="0"/>
+    <cs:fontRef idx="minor">
+      <a:schemeClr val="tx1"/>
+    </cs:fontRef>
+    <cs:spPr>
+      <a:ln w="9525">
+        <a:solidFill>
+          <a:schemeClr val="phClr"/>
+        </a:solidFill>
+      </a:ln>
+    </cs:spPr>
+  </cs:dataPointMarker>
+  <cs:dataPointMarkerLayout symbol="circle" size="5"/>
+  <cs:dataPointWireframe>
+    <cs:lnRef idx="0">
+      <cs:styleClr val="auto"/>
+    </cs:lnRef>
+    <cs:fillRef idx="1"/>
+    <cs:effectRef idx="0"/>
+    <cs:fontRef idx="minor">
+      <a:schemeClr val="tx1"/>
+    </cs:fontRef>
+    <cs:spPr>
+      <a:ln w="9525" cap="rnd">
+        <a:solidFill>
+          <a:schemeClr val="phClr"/>
+        </a:solidFill>
+        <a:round/>
+      </a:ln>
+    </cs:spPr>
+  </cs:dataPointWireframe>
+  <cs:dataTable>
+    <cs:lnRef idx="0"/>
+    <cs:fillRef idx="0"/>
+    <cs:effectRef idx="0"/>
+    <cs:fontRef idx="minor">
+      <a:schemeClr val="tx1">
+        <a:lumMod val="65000"/>
+        <a:lumOff val="35000"/>
+      </a:schemeClr>
+    </cs:fontRef>
+    <cs:spPr>
+      <a:noFill/>
+      <a:ln w="9525" cap="flat" cmpd="sng" algn="ctr">
+        <a:solidFill>
+          <a:schemeClr val="tx1">
+            <a:lumMod val="15000"/>
+            <a:lumOff val="85000"/>
+          </a:schemeClr>
+        </a:solidFill>
+        <a:round/>
+      </a:ln>
+    </cs:spPr>
+    <cs:defRPr sz="900" kern="1200"/>
+  </cs:dataTable>
+  <cs:downBar>
+    <cs:lnRef idx="0"/>
+    <cs:fillRef idx="0"/>
+    <cs:effectRef idx="0"/>
+    <cs:fontRef idx="minor">
+      <a:schemeClr val="dk1"/>
+    </cs:fontRef>
+    <cs:spPr>
+      <a:solidFill>
+        <a:schemeClr val="dk1">
+          <a:lumMod val="65000"/>
+          <a:lumOff val="35000"/>
+        </a:schemeClr>
+      </a:solidFill>
+      <a:ln w="9525">
+        <a:solidFill>
+          <a:schemeClr val="tx1">
+            <a:lumMod val="65000"/>
+            <a:lumOff val="35000"/>
+          </a:schemeClr>
+        </a:solidFill>
+      </a:ln>
+    </cs:spPr>
+  </cs:downBar>
+  <cs:dropLine>
+    <cs:lnRef idx="0"/>
+    <cs:fillRef idx="0"/>
+    <cs:effectRef idx="0"/>
+    <cs:fontRef idx="minor">
+      <a:schemeClr val="tx1"/>
+    </cs:fontRef>
+    <cs:spPr>
+      <a:ln w="9525" cap="flat" cmpd="sng" algn="ctr">
+        <a:solidFill>
+          <a:schemeClr val="tx1">
+            <a:lumMod val="35000"/>
+            <a:lumOff val="65000"/>
+          </a:schemeClr>
+        </a:solidFill>
+        <a:round/>
+      </a:ln>
+    </cs:spPr>
+  </cs:dropLine>
+  <cs:errorBar>
+    <cs:lnRef idx="0"/>
+    <cs:fillRef idx="0"/>
+    <cs:effectRef idx="0"/>
+    <cs:fontRef idx="minor">
+      <a:schemeClr val="tx1"/>
+    </cs:fontRef>
+    <cs:spPr>
+      <a:ln w="9525" cap="flat" cmpd="sng" algn="ctr">
+        <a:solidFill>
+          <a:schemeClr val="tx1">
+            <a:lumMod val="65000"/>
+            <a:lumOff val="35000"/>
+          </a:schemeClr>
+        </a:solidFill>
+        <a:round/>
+      </a:ln>
+    </cs:spPr>
+  </cs:errorBar>
+  <cs:floor>
+    <cs:lnRef idx="0"/>
+    <cs:fillRef idx="0"/>
+    <cs:effectRef idx="0"/>
+    <cs:fontRef idx="minor">
+      <a:schemeClr val="tx1"/>
+    </cs:fontRef>
+    <cs:spPr>
+      <a:noFill/>
+      <a:ln>
+        <a:noFill/>
+      </a:ln>
+    </cs:spPr>
+  </cs:floor>
+  <cs:gridlineMajor>
+    <cs:lnRef idx="0"/>
+    <cs:fillRef idx="0"/>
+    <cs:effectRef idx="0"/>
+    <cs:fontRef idx="minor">
+      <a:schemeClr val="tx1"/>
+    </cs:fontRef>
+    <cs:spPr>
+      <a:ln w="9525" cap="flat" cmpd="sng" algn="ctr">
+        <a:solidFill>
+          <a:schemeClr val="tx1">
+            <a:lumMod val="15000"/>
+            <a:lumOff val="85000"/>
+          </a:schemeClr>
+        </a:solidFill>
+        <a:round/>
+      </a:ln>
+    </cs:spPr>
+  </cs:gridlineMajor>
+  <cs:gridlineMinor>
+    <cs:lnRef idx="0"/>
+    <cs:fillRef idx="0"/>
+    <cs:effectRef idx="0"/>
+    <cs:fontRef idx="minor">
+      <a:schemeClr val="tx1"/>
+    </cs:fontRef>
+    <cs:spPr>
+      <a:ln w="9525" cap="flat" cmpd="sng" algn="ctr">
+        <a:solidFill>
+          <a:schemeClr val="tx1">
+            <a:lumMod val="5000"/>
+            <a:lumOff val="95000"/>
+          </a:schemeClr>
+        </a:solidFill>
+        <a:round/>
+      </a:ln>
+    </cs:spPr>
+  </cs:gridlineMinor>
+  <cs:hiLoLine>
+    <cs:lnRef idx="0"/>
+    <cs:fillRef idx="0"/>
+    <cs:effectRef idx="0"/>
+    <cs:fontRef idx="minor">
+      <a:schemeClr val="tx1"/>
+    </cs:fontRef>
+    <cs:spPr>
+      <a:ln w="9525" cap="flat" cmpd="sng" algn="ctr">
+        <a:solidFill>
+          <a:schemeClr val="tx1">
+            <a:lumMod val="75000"/>
+            <a:lumOff val="25000"/>
+          </a:schemeClr>
+        </a:solidFill>
+        <a:round/>
+      </a:ln>
+    </cs:spPr>
+  </cs:hiLoLine>
+  <cs:leaderLine>
+    <cs:lnRef idx="0"/>
+    <cs:fillRef idx="0"/>
+    <cs:effectRef idx="0"/>
+    <cs:fontRef idx="minor">
+      <a:schemeClr val="tx1"/>
+    </cs:fontRef>
+    <cs:spPr>
+      <a:ln w="9525" cap="flat" cmpd="sng" algn="ctr">
+        <a:solidFill>
+          <a:schemeClr val="tx1">
+            <a:lumMod val="35000"/>
+            <a:lumOff val="65000"/>
+          </a:schemeClr>
+        </a:solidFill>
+        <a:round/>
+      </a:ln>
+    </cs:spPr>
+  </cs:leaderLine>
+  <cs:legend>
+    <cs:lnRef idx="0"/>
+    <cs:fillRef idx="0"/>
+    <cs:effectRef idx="0"/>
+    <cs:fontRef idx="minor">
+      <a:schemeClr val="tx1">
+        <a:lumMod val="65000"/>
+        <a:lumOff val="35000"/>
+      </a:schemeClr>
+    </cs:fontRef>
+    <cs:defRPr sz="900" kern="1200"/>
+  </cs:legend>
+  <cs:plotArea mods="allowNoFillOverride allowNoLineOverride">
+    <cs:lnRef idx="0"/>
+    <cs:fillRef idx="0"/>
+    <cs:effectRef idx="0"/>
+    <cs:fontRef idx="minor">
+      <a:schemeClr val="tx1"/>
+    </cs:fontRef>
+  </cs:plotArea>
+  <cs:plotArea3D mods="allowNoFillOverride allowNoLineOverride">
+    <cs:lnRef idx="0"/>
+    <cs:fillRef idx="0"/>
+    <cs:effectRef idx="0"/>
+    <cs:fontRef idx="minor">
+      <a:schemeClr val="tx1"/>
+    </cs:fontRef>
+  </cs:plotArea3D>
+  <cs:seriesAxis>
+    <cs:lnRef idx="0"/>
+    <cs:fillRef idx="0"/>
+    <cs:effectRef idx="0"/>
+    <cs:fontRef idx="minor">
+      <a:schemeClr val="tx1">
+        <a:lumMod val="65000"/>
+        <a:lumOff val="35000"/>
+      </a:schemeClr>
+    </cs:fontRef>
+    <cs:defRPr sz="900" kern="1200"/>
+  </cs:seriesAxis>
+  <cs:seriesLine>
+    <cs:lnRef idx="0"/>
+    <cs:fillRef idx="0"/>
+    <cs:effectRef idx="0"/>
+    <cs:fontRef idx="minor">
+      <a:schemeClr val="tx1"/>
+    </cs:fontRef>
+    <cs:spPr>
+      <a:ln w="9525" cap="flat" cmpd="sng" algn="ctr">
+        <a:solidFill>
+          <a:schemeClr val="tx1">
+            <a:lumMod val="35000"/>
+            <a:lumOff val="65000"/>
+          </a:schemeClr>
+        </a:solidFill>
+        <a:round/>
+      </a:ln>
+    </cs:spPr>
+  </cs:seriesLine>
+  <cs:title>
+    <cs:lnRef idx="0"/>
+    <cs:fillRef idx="0"/>
+    <cs:effectRef idx="0"/>
+    <cs:fontRef idx="minor">
+      <a:schemeClr val="tx1">
+        <a:lumMod val="65000"/>
+        <a:lumOff val="35000"/>
+      </a:schemeClr>
+    </cs:fontRef>
+    <cs:defRPr sz="1400" b="0" kern="1200" spc="0" baseline="0"/>
+  </cs:title>
+  <cs:trendline>
+    <cs:lnRef idx="0">
+      <cs:styleClr val="auto"/>
+    </cs:lnRef>
+    <cs:fillRef idx="0"/>
+    <cs:effectRef idx="0"/>
+    <cs:fontRef idx="minor">
+      <a:schemeClr val="tx1"/>
+    </cs:fontRef>
+    <cs:spPr>
+      <a:ln w="19050" cap="rnd">
+        <a:solidFill>
+          <a:schemeClr val="phClr"/>
+        </a:solidFill>
+        <a:prstDash val="sysDot"/>
+      </a:ln>
+    </cs:spPr>
+  </cs:trendline>
+  <cs:trendlineLabel>
+    <cs:lnRef idx="0"/>
+    <cs:fillRef idx="0"/>
+    <cs:effectRef idx="0"/>
+    <cs:fontRef idx="minor">
+      <a:schemeClr val="tx1">
+        <a:lumMod val="65000"/>
+        <a:lumOff val="35000"/>
+      </a:schemeClr>
+    </cs:fontRef>
+    <cs:defRPr sz="900" kern="1200"/>
+  </cs:trendlineLabel>
+  <cs:upBar>
+    <cs:lnRef idx="0"/>
+    <cs:fillRef idx="0"/>
+    <cs:effectRef idx="0"/>
+    <cs:fontRef idx="minor">
+      <a:schemeClr val="dk1"/>
+    </cs:fontRef>
+    <cs:spPr>
+      <a:solidFill>
+        <a:schemeClr val="lt1"/>
+      </a:solidFill>
+      <a:ln w="9525">
+        <a:solidFill>
+          <a:schemeClr val="tx1">
+            <a:lumMod val="15000"/>
+            <a:lumOff val="85000"/>
+          </a:schemeClr>
+        </a:solidFill>
+      </a:ln>
+    </cs:spPr>
+  </cs:upBar>
+  <cs:valueAxis>
+    <cs:lnRef idx="0"/>
+    <cs:fillRef idx="0"/>
+    <cs:effectRef idx="0"/>
+    <cs:fontRef idx="minor">
+      <a:schemeClr val="tx1">
+        <a:lumMod val="65000"/>
+        <a:lumOff val="35000"/>
+      </a:schemeClr>
+    </cs:fontRef>
+    <cs:defRPr sz="900" kern="1200"/>
+  </cs:valueAxis>
+  <cs:wall>
+    <cs:lnRef idx="0"/>
+    <cs:fillRef idx="0"/>
+    <cs:effectRef idx="0"/>
+    <cs:fontRef idx="minor">
+      <a:schemeClr val="tx1"/>
+    </cs:fontRef>
+    <cs:spPr>
+      <a:noFill/>
+      <a:ln>
+        <a:noFill/>
+      </a:ln>
+    </cs:spPr>
+  </cs:wall>
+</cs:chartStyle>
+</file>
+
 <file path=word/theme/theme1.xml><?xml version="1.0" encoding="utf-8"?>
 <a:theme xmlns:a="http://schemas.openxmlformats.org/drawingml/2006/main" name="نسق Office">
   <a:themeElements>

</xml_diff>

<commit_message>
Final Amendment To The Graduation Project
</commit_message>
<xml_diff>
--- a/Graduation Project.docx
+++ b/Graduation Project.docx
@@ -7139,7 +7139,31 @@
           <w:sz w:val="24"/>
           <w:szCs w:val="24"/>
         </w:rPr>
-        <w:t>Based on this, a model was built that detects lung cancer, and classifies whether a person has lung cancer or not, through deep learning which is a subfield of machine learning concerned with algorithms inspired by the structure and function of the brain called artificial neural networks.</w:t>
+        <w:t xml:space="preserve">Based on this, a model was built that detects lung cancer, and classifies whether a person has lung cancer or not, through deep learning which is a subfield of machine learning concerned with algorithms inspired by the structure and function of the brain called </w:t>
+      </w:r>
+      <w:r>
+        <w:rPr>
+          <w:rFonts w:ascii="Segoe UI Light" w:hAnsi="Segoe UI Light" w:cs="Segoe UI Light"/>
+          <w:sz w:val="24"/>
+          <w:szCs w:val="24"/>
+        </w:rPr>
+        <w:t>c</w:t>
+      </w:r>
+      <w:r>
+        <w:rPr>
+          <w:rFonts w:ascii="Segoe UI Light" w:hAnsi="Segoe UI Light" w:cs="Segoe UI Light"/>
+          <w:sz w:val="24"/>
+          <w:szCs w:val="24"/>
+        </w:rPr>
+        <w:t>onvolution</w:t>
+      </w:r>
+      <w:r>
+        <w:rPr>
+          <w:rFonts w:ascii="Segoe UI Light" w:hAnsi="Segoe UI Light" w:cs="Segoe UI Light"/>
+          <w:sz w:val="24"/>
+          <w:szCs w:val="24"/>
+        </w:rPr>
+        <w:t xml:space="preserve"> neural networks.</w:t>
       </w:r>
     </w:p>
     <w:p>
@@ -8119,25 +8143,7 @@
           <w:sz w:val="24"/>
           <w:szCs w:val="24"/>
         </w:rPr>
-        <w:t xml:space="preserve"> for the image should be .</w:t>
-      </w:r>
-      <w:proofErr w:type="spellStart"/>
-      <w:r>
-        <w:rPr>
-          <w:rFonts w:ascii="Segoe UI Light" w:hAnsi="Segoe UI Light" w:cs="Segoe UI Light"/>
-          <w:sz w:val="24"/>
-          <w:szCs w:val="24"/>
-        </w:rPr>
-        <w:t>png</w:t>
-      </w:r>
-      <w:proofErr w:type="spellEnd"/>
-      <w:r>
-        <w:rPr>
-          <w:rFonts w:ascii="Segoe UI Light" w:hAnsi="Segoe UI Light" w:cs="Segoe UI Light"/>
-          <w:sz w:val="24"/>
-          <w:szCs w:val="24"/>
-        </w:rPr>
-        <w:t xml:space="preserve"> .</w:t>
+        <w:t xml:space="preserve"> for the image should be .png .</w:t>
       </w:r>
     </w:p>
     <w:p>
@@ -12649,25 +12655,7 @@
           <w:sz w:val="24"/>
           <w:szCs w:val="24"/>
         </w:rPr>
-        <w:t xml:space="preserve"> low dose computed tomography (LDCT) and computed tomography (CT) scans provide greater medical information than normal chest x-rays, access to these technologies in rural areas is very limited. There is a recent trend toward using computer-aided diagnosis (</w:t>
-      </w:r>
-      <w:proofErr w:type="spellStart"/>
-      <w:r>
-        <w:rPr>
-          <w:rFonts w:ascii="Segoe UI Light" w:hAnsi="Segoe UI Light" w:cs="Segoe UI Light"/>
-          <w:sz w:val="24"/>
-          <w:szCs w:val="24"/>
-        </w:rPr>
-        <w:t>CADx</w:t>
-      </w:r>
-      <w:proofErr w:type="spellEnd"/>
-      <w:r>
-        <w:rPr>
-          <w:rFonts w:ascii="Segoe UI Light" w:hAnsi="Segoe UI Light" w:cs="Segoe UI Light"/>
-          <w:sz w:val="24"/>
-          <w:szCs w:val="24"/>
-        </w:rPr>
-        <w:t xml:space="preserve">) to assist in the screening and diagnosis of cancer from biomedical images. </w:t>
+        <w:t xml:space="preserve"> low dose computed tomography (LDCT) and computed tomography (CT) scans provide greater medical information than normal chest x-rays, access to these technologies in rural areas is very limited. There is a recent trend toward using computer-aided diagnosis (CADx) to assist in the screening and diagnosis of cancer from biomedical images. </w:t>
       </w:r>
     </w:p>
     <w:p>
@@ -13418,97 +13406,7 @@
           <w:sz w:val="24"/>
           <w:szCs w:val="24"/>
         </w:rPr>
-        <w:t xml:space="preserve"> CADs system to classify lung nodules done using Wavelet feature descriptor which computed from the gray level co-occurrence matrix of a Daubechies wavelet transform and feed forward back propagation neural networks classifier. The region of interest is obtained from the segmented single slices containing 2 lungs. The neural network that constructed using four training functions (</w:t>
-      </w:r>
-      <w:proofErr w:type="spellStart"/>
-      <w:r>
-        <w:rPr>
-          <w:rFonts w:ascii="Segoe UI Light" w:hAnsi="Segoe UI Light" w:cs="Segoe UI Light"/>
-          <w:sz w:val="24"/>
-          <w:szCs w:val="24"/>
-        </w:rPr>
-        <w:t>Traingd</w:t>
-      </w:r>
-      <w:proofErr w:type="spellEnd"/>
-      <w:r>
-        <w:rPr>
-          <w:rFonts w:ascii="Segoe UI Light" w:hAnsi="Segoe UI Light" w:cs="Segoe UI Light"/>
-          <w:sz w:val="24"/>
-          <w:szCs w:val="24"/>
-        </w:rPr>
-        <w:t xml:space="preserve">, </w:t>
-      </w:r>
-      <w:proofErr w:type="spellStart"/>
-      <w:r>
-        <w:rPr>
-          <w:rFonts w:ascii="Segoe UI Light" w:hAnsi="Segoe UI Light" w:cs="Segoe UI Light"/>
-          <w:sz w:val="24"/>
-          <w:szCs w:val="24"/>
-        </w:rPr>
-        <w:t>Traingda</w:t>
-      </w:r>
-      <w:proofErr w:type="spellEnd"/>
-      <w:r>
-        <w:rPr>
-          <w:rFonts w:ascii="Segoe UI Light" w:hAnsi="Segoe UI Light" w:cs="Segoe UI Light"/>
-          <w:sz w:val="24"/>
-          <w:szCs w:val="24"/>
-        </w:rPr>
-        <w:t xml:space="preserve">, </w:t>
-      </w:r>
-      <w:proofErr w:type="spellStart"/>
-      <w:r>
-        <w:rPr>
-          <w:rFonts w:ascii="Segoe UI Light" w:hAnsi="Segoe UI Light" w:cs="Segoe UI Light"/>
-          <w:sz w:val="24"/>
-          <w:szCs w:val="24"/>
-        </w:rPr>
-        <w:t>Traingdm</w:t>
-      </w:r>
-      <w:proofErr w:type="spellEnd"/>
-      <w:r>
-        <w:rPr>
-          <w:rFonts w:ascii="Segoe UI Light" w:hAnsi="Segoe UI Light" w:cs="Segoe UI Light"/>
-          <w:sz w:val="24"/>
-          <w:szCs w:val="24"/>
-        </w:rPr>
-        <w:t xml:space="preserve">, and </w:t>
-      </w:r>
-      <w:proofErr w:type="spellStart"/>
-      <w:r>
-        <w:rPr>
-          <w:rFonts w:ascii="Segoe UI Light" w:hAnsi="Segoe UI Light" w:cs="Segoe UI Light"/>
-          <w:sz w:val="24"/>
-          <w:szCs w:val="24"/>
-        </w:rPr>
-        <w:t>Traingdx</w:t>
-      </w:r>
-      <w:proofErr w:type="spellEnd"/>
-      <w:r>
-        <w:rPr>
-          <w:rFonts w:ascii="Segoe UI Light" w:hAnsi="Segoe UI Light" w:cs="Segoe UI Light"/>
-          <w:sz w:val="24"/>
-          <w:szCs w:val="24"/>
-        </w:rPr>
-        <w:t xml:space="preserve">), the </w:t>
-      </w:r>
-      <w:proofErr w:type="spellStart"/>
-      <w:r>
-        <w:rPr>
-          <w:rFonts w:ascii="Segoe UI Light" w:hAnsi="Segoe UI Light" w:cs="Segoe UI Light"/>
-          <w:sz w:val="24"/>
-          <w:szCs w:val="24"/>
-        </w:rPr>
-        <w:t>traingdx</w:t>
-      </w:r>
-      <w:proofErr w:type="spellEnd"/>
-      <w:r>
-        <w:rPr>
-          <w:rFonts w:ascii="Segoe UI Light" w:hAnsi="Segoe UI Light" w:cs="Segoe UI Light"/>
-          <w:sz w:val="24"/>
-          <w:szCs w:val="24"/>
-        </w:rPr>
-        <w:t xml:space="preserve"> training function gives the maximum classification accuracy. The proposed NN feed forward back propagation classifier produced Accuracy of 92.61%, specificity of 100% and sensitivity of 91.2% and a mean square error of 0.978. The sensitivity is calculated by evaluating the percentage of segmented lung nodules containing cancerous nodule that is correctly classified as cancerous. From this new approach, radiologists can use our CADs for lung cancer detection accurately and easily in the early stage of cancer.</w:t>
+        <w:t xml:space="preserve"> CADs system to classify lung nodules done using Wavelet feature descriptor which computed from the gray level co-occurrence matrix of a Daubechies wavelet transform and feed forward back propagation neural networks classifier. The region of interest is obtained from the segmented single slices containing 2 lungs. The neural network that constructed using four training functions (Traingd, Traingda, Traingdm, and Traingdx), the traingdx training function gives the maximum classification accuracy. The proposed NN feed forward back propagation classifier produced Accuracy of 92.61%, specificity of 100% and sensitivity of 91.2% and a mean square error of 0.978. The sensitivity is calculated by evaluating the percentage of segmented lung nodules containing cancerous nodule that is correctly classified as cancerous. From this new approach, radiologists can use our CADs for lung cancer detection accurately and easily in the early stage of cancer.</w:t>
       </w:r>
       <w:r>
         <w:rPr>
@@ -17319,25 +17217,7 @@
           <w:sz w:val="24"/>
           <w:szCs w:val="24"/>
         </w:rPr>
-        <w:t xml:space="preserve"> was used, which was collected through imaging with x-ray devices from several hospitals around the world and is classified as cancer patient or non-cancer patient. In the operations of the model that was created for the detection of lung cancer. The total of these images used in the operations was 3,439 images with the extension .</w:t>
-      </w:r>
-      <w:proofErr w:type="spellStart"/>
-      <w:r>
-        <w:rPr>
-          <w:rFonts w:ascii="Segoe UI Light" w:hAnsi="Segoe UI Light" w:cs="Segoe UI Light"/>
-          <w:sz w:val="24"/>
-          <w:szCs w:val="24"/>
-        </w:rPr>
-        <w:t>png</w:t>
-      </w:r>
-      <w:proofErr w:type="spellEnd"/>
-      <w:r>
-        <w:rPr>
-          <w:rFonts w:ascii="Segoe UI Light" w:hAnsi="Segoe UI Light" w:cs="Segoe UI Light"/>
-          <w:sz w:val="24"/>
-          <w:szCs w:val="24"/>
-        </w:rPr>
-        <w:t>, and this image was divided as follows:</w:t>
+        <w:t xml:space="preserve"> was used, which was collected through imaging with x-ray devices from several hospitals around the world and is classified as cancer patient or non-cancer patient. In the operations of the model that was created for the detection of lung cancer. The total of these images used in the operations was 3,439 images with the extension .png, and this image was divided as follows:</w:t>
       </w:r>
     </w:p>
     <w:p>
@@ -19125,29 +19005,7 @@
           <w:sz w:val="24"/>
           <w:szCs w:val="24"/>
         </w:rPr>
-        <w:t xml:space="preserve"># Importing the </w:t>
-      </w:r>
-      <w:proofErr w:type="spellStart"/>
-      <w:r>
-        <w:rPr>
-          <w:rFonts w:ascii="Segoe UI Light" w:hAnsi="Segoe UI Light" w:cs="Segoe UI Light"/>
-          <w:b/>
-          <w:bCs/>
-          <w:sz w:val="24"/>
-          <w:szCs w:val="24"/>
-        </w:rPr>
-        <w:t>keras</w:t>
-      </w:r>
-      <w:proofErr w:type="spellEnd"/>
-      <w:r>
-        <w:rPr>
-          <w:rFonts w:ascii="Segoe UI Light" w:hAnsi="Segoe UI Light" w:cs="Segoe UI Light"/>
-          <w:b/>
-          <w:bCs/>
-          <w:sz w:val="24"/>
-          <w:szCs w:val="24"/>
-        </w:rPr>
-        <w:t xml:space="preserve"> libraries and packages</w:t>
+        <w:t># Importing the keras libraries and packages</w:t>
       </w:r>
     </w:p>
     <w:p>
@@ -19172,29 +19030,7 @@
           <w:sz w:val="24"/>
           <w:szCs w:val="24"/>
         </w:rPr>
-        <w:t xml:space="preserve">import </w:t>
-      </w:r>
-      <w:proofErr w:type="spellStart"/>
-      <w:r>
-        <w:rPr>
-          <w:rFonts w:ascii="Segoe UI Light" w:hAnsi="Segoe UI Light" w:cs="Segoe UI Light"/>
-          <w:i/>
-          <w:iCs/>
-          <w:sz w:val="24"/>
-          <w:szCs w:val="24"/>
-        </w:rPr>
-        <w:t>numpy</w:t>
-      </w:r>
-      <w:proofErr w:type="spellEnd"/>
-      <w:r>
-        <w:rPr>
-          <w:rFonts w:ascii="Segoe UI Light" w:hAnsi="Segoe UI Light" w:cs="Segoe UI Light"/>
-          <w:i/>
-          <w:iCs/>
-          <w:sz w:val="24"/>
-          <w:szCs w:val="24"/>
-        </w:rPr>
-        <w:t xml:space="preserve"> as np</w:t>
+        <w:t>import numpy as np</w:t>
       </w:r>
     </w:p>
     <w:p>
@@ -19219,29 +19055,7 @@
           <w:sz w:val="24"/>
           <w:szCs w:val="24"/>
         </w:rPr>
-        <w:t xml:space="preserve">from </w:t>
-      </w:r>
-      <w:proofErr w:type="spellStart"/>
-      <w:r>
-        <w:rPr>
-          <w:rFonts w:ascii="Segoe UI Light" w:hAnsi="Segoe UI Light" w:cs="Segoe UI Light"/>
-          <w:i/>
-          <w:iCs/>
-          <w:sz w:val="24"/>
-          <w:szCs w:val="24"/>
-        </w:rPr>
-        <w:t>keras.models</w:t>
-      </w:r>
-      <w:proofErr w:type="spellEnd"/>
-      <w:r>
-        <w:rPr>
-          <w:rFonts w:ascii="Segoe UI Light" w:hAnsi="Segoe UI Light" w:cs="Segoe UI Light"/>
-          <w:i/>
-          <w:iCs/>
-          <w:sz w:val="24"/>
-          <w:szCs w:val="24"/>
-        </w:rPr>
-        <w:t xml:space="preserve"> import Sequential</w:t>
+        <w:t>from keras.models import Sequential</w:t>
       </w:r>
     </w:p>
     <w:p>
@@ -19266,29 +19080,7 @@
           <w:sz w:val="24"/>
           <w:szCs w:val="24"/>
         </w:rPr>
-        <w:t xml:space="preserve">from </w:t>
-      </w:r>
-      <w:proofErr w:type="spellStart"/>
-      <w:r>
-        <w:rPr>
-          <w:rFonts w:ascii="Segoe UI Light" w:hAnsi="Segoe UI Light" w:cs="Segoe UI Light"/>
-          <w:i/>
-          <w:iCs/>
-          <w:sz w:val="24"/>
-          <w:szCs w:val="24"/>
-        </w:rPr>
-        <w:t>keras.layers</w:t>
-      </w:r>
-      <w:proofErr w:type="spellEnd"/>
-      <w:r>
-        <w:rPr>
-          <w:rFonts w:ascii="Segoe UI Light" w:hAnsi="Segoe UI Light" w:cs="Segoe UI Light"/>
-          <w:i/>
-          <w:iCs/>
-          <w:sz w:val="24"/>
-          <w:szCs w:val="24"/>
-        </w:rPr>
-        <w:t xml:space="preserve"> import Conv2D, MaxPooling2D, Flatten, Dense</w:t>
+        <w:t>from keras.layers import Conv2D, MaxPooling2D, Flatten, Dense</w:t>
       </w:r>
     </w:p>
     <w:p>
@@ -19313,42 +19105,8 @@
           <w:sz w:val="24"/>
           <w:szCs w:val="24"/>
         </w:rPr>
-        <w:t xml:space="preserve">from </w:t>
-      </w:r>
-      <w:proofErr w:type="spellStart"/>
-      <w:r>
-        <w:rPr>
-          <w:rFonts w:ascii="Segoe UI Light" w:hAnsi="Segoe UI Light" w:cs="Segoe UI Light"/>
-          <w:i/>
-          <w:iCs/>
-          <w:sz w:val="24"/>
-          <w:szCs w:val="24"/>
-        </w:rPr>
-        <w:t>keras.preprocessing.image</w:t>
-      </w:r>
-      <w:proofErr w:type="spellEnd"/>
-      <w:r>
-        <w:rPr>
-          <w:rFonts w:ascii="Segoe UI Light" w:hAnsi="Segoe UI Light" w:cs="Segoe UI Light"/>
-          <w:i/>
-          <w:iCs/>
-          <w:sz w:val="24"/>
-          <w:szCs w:val="24"/>
-        </w:rPr>
-        <w:t xml:space="preserve"> import </w:t>
-      </w:r>
-      <w:proofErr w:type="spellStart"/>
-      <w:r>
-        <w:rPr>
-          <w:rFonts w:ascii="Segoe UI Light" w:hAnsi="Segoe UI Light" w:cs="Segoe UI Light"/>
-          <w:i/>
-          <w:iCs/>
-          <w:sz w:val="24"/>
-          <w:szCs w:val="24"/>
-        </w:rPr>
-        <w:t>ImageDataGenerator</w:t>
-      </w:r>
-      <w:proofErr w:type="spellEnd"/>
+        <w:t>from keras.preprocessing.image import ImageDataGenerator</w:t>
+      </w:r>
     </w:p>
     <w:p>
       <w:pPr>
@@ -19372,64 +19130,8 @@
           <w:sz w:val="24"/>
           <w:szCs w:val="24"/>
         </w:rPr>
-        <w:t xml:space="preserve">from </w:t>
-      </w:r>
-      <w:proofErr w:type="spellStart"/>
-      <w:r>
-        <w:rPr>
-          <w:rFonts w:ascii="Segoe UI Light" w:hAnsi="Segoe UI Light" w:cs="Segoe UI Light"/>
-          <w:i/>
-          <w:iCs/>
-          <w:sz w:val="24"/>
-          <w:szCs w:val="24"/>
-        </w:rPr>
-        <w:t>keras.utils</w:t>
-      </w:r>
-      <w:proofErr w:type="spellEnd"/>
-      <w:r>
-        <w:rPr>
-          <w:rFonts w:ascii="Segoe UI Light" w:hAnsi="Segoe UI Light" w:cs="Segoe UI Light"/>
-          <w:i/>
-          <w:iCs/>
-          <w:sz w:val="24"/>
-          <w:szCs w:val="24"/>
-        </w:rPr>
-        <w:t xml:space="preserve"> import </w:t>
-      </w:r>
-      <w:proofErr w:type="spellStart"/>
-      <w:r>
-        <w:rPr>
-          <w:rFonts w:ascii="Segoe UI Light" w:hAnsi="Segoe UI Light" w:cs="Segoe UI Light"/>
-          <w:i/>
-          <w:iCs/>
-          <w:sz w:val="24"/>
-          <w:szCs w:val="24"/>
-        </w:rPr>
-        <w:t>load_img</w:t>
-      </w:r>
-      <w:proofErr w:type="spellEnd"/>
-      <w:r>
-        <w:rPr>
-          <w:rFonts w:ascii="Segoe UI Light" w:hAnsi="Segoe UI Light" w:cs="Segoe UI Light"/>
-          <w:i/>
-          <w:iCs/>
-          <w:sz w:val="24"/>
-          <w:szCs w:val="24"/>
-        </w:rPr>
-        <w:t xml:space="preserve">, </w:t>
-      </w:r>
-      <w:proofErr w:type="spellStart"/>
-      <w:r>
-        <w:rPr>
-          <w:rFonts w:ascii="Segoe UI Light" w:hAnsi="Segoe UI Light" w:cs="Segoe UI Light"/>
-          <w:i/>
-          <w:iCs/>
-          <w:sz w:val="24"/>
-          <w:szCs w:val="24"/>
-        </w:rPr>
-        <w:t>img_to_array</w:t>
-      </w:r>
-      <w:proofErr w:type="spellEnd"/>
+        <w:t>from keras.utils import load_img, img_to_array</w:t>
+      </w:r>
     </w:p>
     <w:p>
       <w:pPr>
@@ -19807,7 +19509,6 @@
           <w:szCs w:val="24"/>
         </w:rPr>
       </w:pPr>
-      <w:proofErr w:type="spellStart"/>
       <w:r>
         <w:rPr>
           <w:rFonts w:ascii="Segoe UI Light" w:hAnsi="Segoe UI Light" w:cs="Segoe UI Light"/>
@@ -19816,40 +19517,7 @@
           <w:sz w:val="24"/>
           <w:szCs w:val="24"/>
         </w:rPr>
-        <w:t>model.add</w:t>
-      </w:r>
-      <w:proofErr w:type="spellEnd"/>
-      <w:r>
-        <w:rPr>
-          <w:rFonts w:ascii="Segoe UI Light" w:hAnsi="Segoe UI Light" w:cs="Segoe UI Light"/>
-          <w:i/>
-          <w:iCs/>
-          <w:sz w:val="24"/>
-          <w:szCs w:val="24"/>
-        </w:rPr>
-        <w:t xml:space="preserve">(Conv2D(32, (3, 3), </w:t>
-      </w:r>
-      <w:proofErr w:type="spellStart"/>
-      <w:r>
-        <w:rPr>
-          <w:rFonts w:ascii="Segoe UI Light" w:hAnsi="Segoe UI Light" w:cs="Segoe UI Light"/>
-          <w:i/>
-          <w:iCs/>
-          <w:sz w:val="24"/>
-          <w:szCs w:val="24"/>
-        </w:rPr>
-        <w:t>input_shape</w:t>
-      </w:r>
-      <w:proofErr w:type="spellEnd"/>
-      <w:r>
-        <w:rPr>
-          <w:rFonts w:ascii="Segoe UI Light" w:hAnsi="Segoe UI Light" w:cs="Segoe UI Light"/>
-          <w:i/>
-          <w:iCs/>
-          <w:sz w:val="24"/>
-          <w:szCs w:val="24"/>
-        </w:rPr>
-        <w:t>=(64, 64, 3), activation="relu"))</w:t>
+        <w:t>model.add(Conv2D(32, (3, 3), input_shape=(64, 64, 3), activation="relu"))</w:t>
       </w:r>
     </w:p>
     <w:p>
@@ -19911,7 +19579,6 @@
           <w:szCs w:val="24"/>
         </w:rPr>
       </w:pPr>
-      <w:proofErr w:type="spellStart"/>
       <w:r>
         <w:rPr>
           <w:rFonts w:ascii="Segoe UI Light" w:hAnsi="Segoe UI Light" w:cs="Segoe UI Light"/>
@@ -19920,40 +19587,7 @@
           <w:sz w:val="24"/>
           <w:szCs w:val="24"/>
         </w:rPr>
-        <w:t>model.add</w:t>
-      </w:r>
-      <w:proofErr w:type="spellEnd"/>
-      <w:r>
-        <w:rPr>
-          <w:rFonts w:ascii="Segoe UI Light" w:hAnsi="Segoe UI Light" w:cs="Segoe UI Light"/>
-          <w:i/>
-          <w:iCs/>
-          <w:sz w:val="24"/>
-          <w:szCs w:val="24"/>
-        </w:rPr>
-        <w:t>(MaxPooling2D(</w:t>
-      </w:r>
-      <w:proofErr w:type="spellStart"/>
-      <w:r>
-        <w:rPr>
-          <w:rFonts w:ascii="Segoe UI Light" w:hAnsi="Segoe UI Light" w:cs="Segoe UI Light"/>
-          <w:i/>
-          <w:iCs/>
-          <w:sz w:val="24"/>
-          <w:szCs w:val="24"/>
-        </w:rPr>
-        <w:t>pool_size</w:t>
-      </w:r>
-      <w:proofErr w:type="spellEnd"/>
-      <w:r>
-        <w:rPr>
-          <w:rFonts w:ascii="Segoe UI Light" w:hAnsi="Segoe UI Light" w:cs="Segoe UI Light"/>
-          <w:i/>
-          <w:iCs/>
-          <w:sz w:val="24"/>
-          <w:szCs w:val="24"/>
-        </w:rPr>
-        <w:t>=(2, 2)))</w:t>
+        <w:t>model.add(MaxPooling2D(pool_size=(2, 2)))</w:t>
       </w:r>
     </w:p>
     <w:p>
@@ -20160,7 +19794,6 @@
           <w:szCs w:val="24"/>
         </w:rPr>
       </w:pPr>
-      <w:proofErr w:type="spellStart"/>
       <w:r>
         <w:rPr>
           <w:rFonts w:ascii="Segoe UI Light" w:hAnsi="Segoe UI Light" w:cs="Segoe UI Light"/>
@@ -20169,18 +19802,7 @@
           <w:sz w:val="24"/>
           <w:szCs w:val="24"/>
         </w:rPr>
-        <w:t>model.add</w:t>
-      </w:r>
-      <w:proofErr w:type="spellEnd"/>
-      <w:r>
-        <w:rPr>
-          <w:rFonts w:ascii="Segoe UI Light" w:hAnsi="Segoe UI Light" w:cs="Segoe UI Light"/>
-          <w:i/>
-          <w:iCs/>
-          <w:sz w:val="24"/>
-          <w:szCs w:val="24"/>
-        </w:rPr>
-        <w:t>(Flatten())</w:t>
+        <w:t>model.add(Flatten())</w:t>
       </w:r>
     </w:p>
     <w:p>
@@ -20400,7 +20022,6 @@
         </w:rPr>
         <w:t xml:space="preserve">     </w:t>
       </w:r>
-      <w:proofErr w:type="spellStart"/>
       <w:r>
         <w:rPr>
           <w:rFonts w:ascii="Segoe UI Light" w:hAnsi="Segoe UI Light" w:cs="Segoe UI Light"/>
@@ -20409,18 +20030,7 @@
           <w:sz w:val="24"/>
           <w:szCs w:val="24"/>
         </w:rPr>
-        <w:t>model.add</w:t>
-      </w:r>
-      <w:proofErr w:type="spellEnd"/>
-      <w:r>
-        <w:rPr>
-          <w:rFonts w:ascii="Segoe UI Light" w:hAnsi="Segoe UI Light" w:cs="Segoe UI Light"/>
-          <w:i/>
-          <w:iCs/>
-          <w:sz w:val="24"/>
-          <w:szCs w:val="24"/>
-        </w:rPr>
-        <w:t xml:space="preserve">(Dense(units=128, activation="relu")) </w:t>
+        <w:t xml:space="preserve">model.add(Dense(units=128, activation="relu")) </w:t>
       </w:r>
     </w:p>
     <w:p>
@@ -20492,7 +20102,6 @@
         </w:rPr>
         <w:t xml:space="preserve">    </w:t>
       </w:r>
-      <w:proofErr w:type="spellStart"/>
       <w:r>
         <w:rPr>
           <w:rFonts w:ascii="Segoe UI Light" w:hAnsi="Segoe UI Light" w:cs="Segoe UI Light"/>
@@ -20501,18 +20110,7 @@
           <w:sz w:val="24"/>
           <w:szCs w:val="24"/>
         </w:rPr>
-        <w:t>model.add</w:t>
-      </w:r>
-      <w:proofErr w:type="spellEnd"/>
-      <w:r>
-        <w:rPr>
-          <w:rFonts w:ascii="Segoe UI Light" w:hAnsi="Segoe UI Light" w:cs="Segoe UI Light"/>
-          <w:i/>
-          <w:iCs/>
-          <w:sz w:val="24"/>
-          <w:szCs w:val="24"/>
-        </w:rPr>
-        <w:t>(Dense(units=1, activation="sigmoid"))</w:t>
+        <w:t>model.add(Dense(units=1, activation="sigmoid"))</w:t>
       </w:r>
     </w:p>
     <w:p>
@@ -20784,7 +20382,6 @@
           <w:szCs w:val="24"/>
         </w:rPr>
       </w:pPr>
-      <w:proofErr w:type="spellStart"/>
       <w:r>
         <w:rPr>
           <w:rFonts w:ascii="Segoe UI Light" w:hAnsi="Segoe UI Light" w:cs="Segoe UI Light"/>
@@ -20793,62 +20390,7 @@
           <w:sz w:val="24"/>
           <w:szCs w:val="24"/>
         </w:rPr>
-        <w:t>model.compile</w:t>
-      </w:r>
-      <w:proofErr w:type="spellEnd"/>
-      <w:r>
-        <w:rPr>
-          <w:rFonts w:ascii="Segoe UI Light" w:hAnsi="Segoe UI Light" w:cs="Segoe UI Light"/>
-          <w:i/>
-          <w:iCs/>
-          <w:sz w:val="24"/>
-          <w:szCs w:val="24"/>
-        </w:rPr>
-        <w:t>(optimizer="</w:t>
-      </w:r>
-      <w:proofErr w:type="spellStart"/>
-      <w:r>
-        <w:rPr>
-          <w:rFonts w:ascii="Segoe UI Light" w:hAnsi="Segoe UI Light" w:cs="Segoe UI Light"/>
-          <w:i/>
-          <w:iCs/>
-          <w:sz w:val="24"/>
-          <w:szCs w:val="24"/>
-        </w:rPr>
-        <w:t>adam</w:t>
-      </w:r>
-      <w:proofErr w:type="spellEnd"/>
-      <w:r>
-        <w:rPr>
-          <w:rFonts w:ascii="Segoe UI Light" w:hAnsi="Segoe UI Light" w:cs="Segoe UI Light"/>
-          <w:i/>
-          <w:iCs/>
-          <w:sz w:val="24"/>
-          <w:szCs w:val="24"/>
-        </w:rPr>
-        <w:t>", loss="</w:t>
-      </w:r>
-      <w:proofErr w:type="spellStart"/>
-      <w:r>
-        <w:rPr>
-          <w:rFonts w:ascii="Segoe UI Light" w:hAnsi="Segoe UI Light" w:cs="Segoe UI Light"/>
-          <w:i/>
-          <w:iCs/>
-          <w:sz w:val="24"/>
-          <w:szCs w:val="24"/>
-        </w:rPr>
-        <w:t>binary_crossentropy</w:t>
-      </w:r>
-      <w:proofErr w:type="spellEnd"/>
-      <w:r>
-        <w:rPr>
-          <w:rFonts w:ascii="Segoe UI Light" w:hAnsi="Segoe UI Light" w:cs="Segoe UI Light"/>
-          <w:i/>
-          <w:iCs/>
-          <w:sz w:val="24"/>
-          <w:szCs w:val="24"/>
-        </w:rPr>
-        <w:t>", metrics=["accuracy"])</w:t>
+        <w:t>model.compile(optimizer="adam", loss="binary_crossentropy", metrics=["accuracy"])</w:t>
       </w:r>
     </w:p>
     <w:p>
@@ -20992,29 +20534,7 @@
           <w:sz w:val="24"/>
           <w:szCs w:val="24"/>
         </w:rPr>
-        <w:t xml:space="preserve">1) </w:t>
-      </w:r>
-      <w:proofErr w:type="spellStart"/>
-      <w:r>
-        <w:rPr>
-          <w:rFonts w:ascii="Segoe UI Light" w:hAnsi="Segoe UI Light" w:cs="Segoe UI Light"/>
-          <w:b/>
-          <w:bCs/>
-          <w:sz w:val="24"/>
-          <w:szCs w:val="24"/>
-        </w:rPr>
-        <w:t>Keras</w:t>
-      </w:r>
-      <w:proofErr w:type="spellEnd"/>
-      <w:r>
-        <w:rPr>
-          <w:rFonts w:ascii="Segoe UI Light" w:hAnsi="Segoe UI Light" w:cs="Segoe UI Light"/>
-          <w:b/>
-          <w:bCs/>
-          <w:sz w:val="24"/>
-          <w:szCs w:val="24"/>
-        </w:rPr>
-        <w:t xml:space="preserve"> : </w:t>
+        <w:t xml:space="preserve">1) Keras : </w:t>
       </w:r>
     </w:p>
     <w:p>
@@ -21032,25 +20552,7 @@
           <w:sz w:val="24"/>
           <w:szCs w:val="24"/>
         </w:rPr>
-        <w:t>It is a library based on the Python environment based on its work on the TensorFlow library, through which the functions of using the CNN algorithm are called, which is the function [Dense, Flatten, MaxPooling2D, Conv2D, Sequential] and also the function [</w:t>
-      </w:r>
-      <w:proofErr w:type="spellStart"/>
-      <w:r>
-        <w:rPr>
-          <w:rFonts w:ascii="Segoe UI Light" w:hAnsi="Segoe UI Light" w:cs="Segoe UI Light"/>
-          <w:sz w:val="24"/>
-          <w:szCs w:val="24"/>
-        </w:rPr>
-        <w:t>ImgeDataGenerator</w:t>
-      </w:r>
-      <w:proofErr w:type="spellEnd"/>
-      <w:r>
-        <w:rPr>
-          <w:rFonts w:ascii="Segoe UI Light" w:hAnsi="Segoe UI Light" w:cs="Segoe UI Light"/>
-          <w:sz w:val="24"/>
-          <w:szCs w:val="24"/>
-        </w:rPr>
-        <w:t>] is called Through which the properties of the images are modified to suit the model.</w:t>
+        <w:t>It is a library based on the Python environment based on its work on the TensorFlow library, through which the functions of using the CNN algorithm are called, which is the function [Dense, Flatten, MaxPooling2D, Conv2D, Sequential] and also the function [ImgeDataGenerator] is called Through which the properties of the images are modified to suit the model.</w:t>
       </w:r>
     </w:p>
     <w:p>
@@ -21072,29 +20574,7 @@
           <w:sz w:val="24"/>
           <w:szCs w:val="24"/>
         </w:rPr>
-        <w:t xml:space="preserve">2) </w:t>
-      </w:r>
-      <w:proofErr w:type="spellStart"/>
-      <w:r>
-        <w:rPr>
-          <w:rFonts w:ascii="Segoe UI Light" w:hAnsi="Segoe UI Light" w:cs="Segoe UI Light"/>
-          <w:b/>
-          <w:bCs/>
-          <w:sz w:val="24"/>
-          <w:szCs w:val="24"/>
-        </w:rPr>
-        <w:t>TKinter</w:t>
-      </w:r>
-      <w:proofErr w:type="spellEnd"/>
-      <w:r>
-        <w:rPr>
-          <w:rFonts w:ascii="Segoe UI Light" w:hAnsi="Segoe UI Light" w:cs="Segoe UI Light"/>
-          <w:b/>
-          <w:bCs/>
-          <w:sz w:val="24"/>
-          <w:szCs w:val="24"/>
-        </w:rPr>
-        <w:t xml:space="preserve"> : </w:t>
+        <w:t xml:space="preserve">2) TKinter : </w:t>
       </w:r>
     </w:p>
     <w:p>
@@ -21112,25 +20592,7 @@
           <w:sz w:val="24"/>
           <w:szCs w:val="24"/>
         </w:rPr>
-        <w:t xml:space="preserve">It is an internal library in the Python environment that is used to build simple application interfaces, to facilitate the process of dealing with them for the user, and through which images are also uploaded and given to </w:t>
-      </w:r>
-      <w:proofErr w:type="spellStart"/>
-      <w:r>
-        <w:rPr>
-          <w:rFonts w:ascii="Segoe UI Light" w:hAnsi="Segoe UI Light" w:cs="Segoe UI Light"/>
-          <w:sz w:val="24"/>
-          <w:szCs w:val="24"/>
-        </w:rPr>
-        <w:t>Keras</w:t>
-      </w:r>
-      <w:proofErr w:type="spellEnd"/>
-      <w:r>
-        <w:rPr>
-          <w:rFonts w:ascii="Segoe UI Light" w:hAnsi="Segoe UI Light" w:cs="Segoe UI Light"/>
-          <w:sz w:val="24"/>
-          <w:szCs w:val="24"/>
-        </w:rPr>
-        <w:t xml:space="preserve"> to predict the classification of the image, for example.</w:t>
+        <w:t>It is an internal library in the Python environment that is used to build simple application interfaces, to facilitate the process of dealing with them for the user, and through which images are also uploaded and given to Keras to predict the classification of the image, for example.</w:t>
       </w:r>
     </w:p>
     <w:p>
@@ -21853,20 +21315,19 @@
         <w:spacing w:line="240" w:lineRule="auto"/>
         <w:jc w:val="both"/>
         <w:rPr>
-          <w:rFonts w:ascii="Segoe UI Light" w:eastAsia="Calibri" w:hAnsi="Segoe UI Light" w:cs="Segoe UI Light"/>
-          <w:sz w:val="24"/>
-          <w:szCs w:val="24"/>
-          <w:lang w:eastAsia="en-GB"/>
-        </w:rPr>
-      </w:pPr>
-      <w:r>
-        <w:rPr>
-          <w:rFonts w:ascii="Segoe UI Light" w:eastAsia="Calibri" w:hAnsi="Segoe UI Light" w:cs="Segoe UI Light"/>
-          <w:sz w:val="24"/>
-          <w:szCs w:val="24"/>
-          <w:lang w:eastAsia="en-GB"/>
-        </w:rPr>
-        <w:t>In this section, the process of measuring the accuracy of the LCD-CNN model is explained, as it is measured in two ways:</w:t>
+          <w:rFonts w:ascii="Segoe UI Light" w:hAnsi="Segoe UI Light" w:cs="Segoe UI Light"/>
+          <w:sz w:val="40"/>
+          <w:szCs w:val="40"/>
+        </w:rPr>
+      </w:pPr>
+      <w:r>
+        <w:rPr>
+          <w:rFonts w:ascii="Segoe UI Light" w:eastAsia="Calibri" w:hAnsi="Segoe UI Light" w:cs="Segoe UI Light"/>
+          <w:sz w:val="24"/>
+          <w:szCs w:val="24"/>
+          <w:lang w:eastAsia="en-GB"/>
+        </w:rPr>
+        <w:t>In this section, the process of measuring the accuracy of the LCD-CNN model, which was obtained after a training process of about 10 minutes, is explained. The accuracy is measured in two ways:</w:t>
       </w:r>
     </w:p>
     <w:p>
@@ -22049,65 +21510,14 @@
           <w:lang w:eastAsia="en-GB"/>
         </w:rPr>
       </w:pPr>
-      <w:proofErr w:type="spellStart"/>
-      <w:r>
-        <w:rPr>
-          <w:rFonts w:ascii="Segoe UI Light" w:eastAsia="Calibri" w:hAnsi="Segoe UI Light" w:cs="Segoe UI Light"/>
-          <w:sz w:val="24"/>
-          <w:szCs w:val="24"/>
-          <w:lang w:eastAsia="en-GB"/>
-        </w:rPr>
-        <w:t>model.compile</w:t>
-      </w:r>
-      <w:proofErr w:type="spellEnd"/>
-      <w:r>
-        <w:rPr>
-          <w:rFonts w:ascii="Segoe UI Light" w:eastAsia="Calibri" w:hAnsi="Segoe UI Light" w:cs="Segoe UI Light"/>
-          <w:sz w:val="24"/>
-          <w:szCs w:val="24"/>
-          <w:lang w:eastAsia="en-GB"/>
-        </w:rPr>
-        <w:t>(optimizer="</w:t>
-      </w:r>
-      <w:proofErr w:type="spellStart"/>
-      <w:r>
-        <w:rPr>
-          <w:rFonts w:ascii="Segoe UI Light" w:eastAsia="Calibri" w:hAnsi="Segoe UI Light" w:cs="Segoe UI Light"/>
-          <w:sz w:val="24"/>
-          <w:szCs w:val="24"/>
-          <w:lang w:eastAsia="en-GB"/>
-        </w:rPr>
-        <w:t>adam</w:t>
-      </w:r>
-      <w:proofErr w:type="spellEnd"/>
-      <w:r>
-        <w:rPr>
-          <w:rFonts w:ascii="Segoe UI Light" w:eastAsia="Calibri" w:hAnsi="Segoe UI Light" w:cs="Segoe UI Light"/>
-          <w:sz w:val="24"/>
-          <w:szCs w:val="24"/>
-          <w:lang w:eastAsia="en-GB"/>
-        </w:rPr>
-        <w:t>", loss="</w:t>
-      </w:r>
-      <w:proofErr w:type="spellStart"/>
-      <w:r>
-        <w:rPr>
-          <w:rFonts w:ascii="Segoe UI Light" w:eastAsia="Calibri" w:hAnsi="Segoe UI Light" w:cs="Segoe UI Light"/>
-          <w:sz w:val="24"/>
-          <w:szCs w:val="24"/>
-          <w:lang w:eastAsia="en-GB"/>
-        </w:rPr>
-        <w:t>binary_crossentropy</w:t>
-      </w:r>
-      <w:proofErr w:type="spellEnd"/>
-      <w:r>
-        <w:rPr>
-          <w:rFonts w:ascii="Segoe UI Light" w:eastAsia="Calibri" w:hAnsi="Segoe UI Light" w:cs="Segoe UI Light"/>
-          <w:sz w:val="24"/>
-          <w:szCs w:val="24"/>
-          <w:lang w:eastAsia="en-GB"/>
-        </w:rPr>
-        <w:t>", metrics=["accuracy"])</w:t>
+      <w:r>
+        <w:rPr>
+          <w:rFonts w:ascii="Segoe UI Light" w:eastAsia="Calibri" w:hAnsi="Segoe UI Light" w:cs="Segoe UI Light"/>
+          <w:sz w:val="24"/>
+          <w:szCs w:val="24"/>
+          <w:lang w:eastAsia="en-GB"/>
+        </w:rPr>
+        <w:t>model.compile(optimizer="adam", loss="binary_crossentropy", metrics=["accuracy"])</w:t>
       </w:r>
     </w:p>
     <w:p>
@@ -24319,7 +23729,7 @@
               <w:jc w:val="center"/>
               <w:cnfStyle w:val="000000000000" w:firstRow="0" w:lastRow="0" w:firstColumn="0" w:lastColumn="0" w:oddVBand="0" w:evenVBand="0" w:oddHBand="0" w:evenHBand="0" w:firstRowFirstColumn="0" w:firstRowLastColumn="0" w:lastRowFirstColumn="0" w:lastRowLastColumn="0"/>
               <w:rPr>
-                <w:rFonts w:ascii="Segoe UI Light" w:eastAsia="Calibri" w:hAnsi="Segoe UI Light" w:cs="Segoe UI Light" w:hint="cs"/>
+                <w:rFonts w:ascii="Segoe UI Light" w:eastAsia="Calibri" w:hAnsi="Segoe UI Light" w:cs="Segoe UI Light"/>
                 <w:sz w:val="24"/>
                 <w:szCs w:val="24"/>
                 <w:rtl/>
@@ -26699,10 +26109,13 @@
           <w:szCs w:val="24"/>
           <w:lang w:val="en-GB"/>
         </w:rPr>
-        <w:t xml:space="preserve">1. </w:t>
-      </w:r>
-      <w:proofErr w:type="spellStart"/>
-      <w:r>
+        <w:t>1. Ausawalaithong, W., et al. Automatic lung cancer prediction from chest X-ray images using the deep learning approach. in 2018 11th Biomedical Engineering International Conference (BMEiCON). 2018. IEEE.</w:t>
+      </w:r>
+      <w:bookmarkEnd w:id="26"/>
+    </w:p>
+    <w:p>
+      <w:pPr>
+        <w:jc w:val="both"/>
         <w:rPr>
           <w:rFonts w:ascii="Segoe UI Light" w:hAnsi="Segoe UI Light" w:cs="Segoe UI Light"/>
           <w:iCs/>
@@ -26710,9 +26123,7 @@
           <w:szCs w:val="24"/>
           <w:lang w:val="en-GB"/>
         </w:rPr>
-        <w:t>Ausawalaithong</w:t>
-      </w:r>
-      <w:proofErr w:type="spellEnd"/>
+      </w:pPr>
       <w:r>
         <w:rPr>
           <w:rFonts w:ascii="Segoe UI Light" w:hAnsi="Segoe UI Light" w:cs="Segoe UI Light"/>
@@ -26721,10 +26132,13 @@
           <w:szCs w:val="24"/>
           <w:lang w:val="en-GB"/>
         </w:rPr>
-        <w:t>, W., et al. Automatic lung cancer prediction from chest X-ray images using the deep learning approach. in 2018 11th Biomedical Engineering International Conference (</w:t>
-      </w:r>
-      <w:proofErr w:type="spellStart"/>
-      <w:r>
+        <w:t>2. Makaju, S., et al., Lung cancer detection using CT scan images. Procedia Computer Science, 2018. 125: p. 107-114.</w:t>
+      </w:r>
+      <w:bookmarkEnd w:id="27"/>
+    </w:p>
+    <w:p>
+      <w:pPr>
+        <w:jc w:val="both"/>
         <w:rPr>
           <w:rFonts w:ascii="Segoe UI Light" w:hAnsi="Segoe UI Light" w:cs="Segoe UI Light"/>
           <w:iCs/>
@@ -26732,9 +26146,8 @@
           <w:szCs w:val="24"/>
           <w:lang w:val="en-GB"/>
         </w:rPr>
-        <w:t>BMEiCON</w:t>
-      </w:r>
-      <w:proofErr w:type="spellEnd"/>
+      </w:pPr>
+      <w:bookmarkStart w:id="28" w:name="_ENREF_3"/>
       <w:r>
         <w:rPr>
           <w:rFonts w:ascii="Segoe UI Light" w:hAnsi="Segoe UI Light" w:cs="Segoe UI Light"/>
@@ -26743,9 +26156,9 @@
           <w:szCs w:val="24"/>
           <w:lang w:val="en-GB"/>
         </w:rPr>
-        <w:t>). 2018. IEEE.</w:t>
-      </w:r>
-      <w:bookmarkEnd w:id="26"/>
+        <w:t>3. Bhatia, S., Y. Sinha, and L. Goel, Lung cancer detection: a deep learning approach, in Soft Computing for Problem Solving. 2019, Springer. p. 699-705.</w:t>
+      </w:r>
+      <w:bookmarkEnd w:id="28"/>
     </w:p>
     <w:p>
       <w:pPr>
@@ -26758,6 +26171,7 @@
           <w:lang w:val="en-GB"/>
         </w:rPr>
       </w:pPr>
+      <w:bookmarkStart w:id="29" w:name="_ENREF_4"/>
       <w:r>
         <w:rPr>
           <w:rFonts w:ascii="Segoe UI Light" w:hAnsi="Segoe UI Light" w:cs="Segoe UI Light"/>
@@ -26766,10 +26180,13 @@
           <w:szCs w:val="24"/>
           <w:lang w:val="en-GB"/>
         </w:rPr>
-        <w:t xml:space="preserve">2. </w:t>
-      </w:r>
-      <w:proofErr w:type="spellStart"/>
-      <w:r>
+        <w:t>4. Shin, H., et al., Early-stage lung cancer diagnosis by deep learning-based spectroscopic analysis of circulating exosomes. ACS nano, 2020. 14(5): p. 5435-5444.</w:t>
+      </w:r>
+      <w:bookmarkEnd w:id="29"/>
+    </w:p>
+    <w:p>
+      <w:pPr>
+        <w:jc w:val="both"/>
         <w:rPr>
           <w:rFonts w:ascii="Segoe UI Light" w:hAnsi="Segoe UI Light" w:cs="Segoe UI Light"/>
           <w:iCs/>
@@ -26777,9 +26194,8 @@
           <w:szCs w:val="24"/>
           <w:lang w:val="en-GB"/>
         </w:rPr>
-        <w:t>Makaju</w:t>
-      </w:r>
-      <w:proofErr w:type="spellEnd"/>
+      </w:pPr>
+      <w:bookmarkStart w:id="30" w:name="_ENREF_5"/>
       <w:r>
         <w:rPr>
           <w:rFonts w:ascii="Segoe UI Light" w:hAnsi="Segoe UI Light" w:cs="Segoe UI Light"/>
@@ -26788,9 +26204,9 @@
           <w:szCs w:val="24"/>
           <w:lang w:val="en-GB"/>
         </w:rPr>
-        <w:t>, S., et al., Lung cancer detection using CT scan images. Procedia Computer Science, 2018. 125: p. 107-114.</w:t>
-      </w:r>
-      <w:bookmarkEnd w:id="27"/>
+        <w:t>5. Taher, F. and R. Sammouda. Lung cancer detection by using artificial neural network and fuzzy clustering methods. in 2011 IEEE GCC conference and exhibition (GCC). 2011. IEEE.</w:t>
+      </w:r>
+      <w:bookmarkEnd w:id="30"/>
     </w:p>
     <w:p>
       <w:pPr>
@@ -26803,7 +26219,7 @@
           <w:lang w:val="en-GB"/>
         </w:rPr>
       </w:pPr>
-      <w:bookmarkStart w:id="28" w:name="_ENREF_3"/>
+      <w:bookmarkStart w:id="31" w:name="_ENREF_6"/>
       <w:r>
         <w:rPr>
           <w:rFonts w:ascii="Segoe UI Light" w:hAnsi="Segoe UI Light" w:cs="Segoe UI Light"/>
@@ -26812,9 +26228,9 @@
           <w:szCs w:val="24"/>
           <w:lang w:val="en-GB"/>
         </w:rPr>
-        <w:t>3. Bhatia, S., Y. Sinha, and L. Goel, Lung cancer detection: a deep learning approach, in Soft Computing for Problem Solving. 2019, Springer. p. 699-705.</w:t>
-      </w:r>
-      <w:bookmarkEnd w:id="28"/>
+        <w:t>6. Arulmurugan, R. and H. Anandakumar, Early detection of lung cancer using wavelet feature descriptor and feed forward back propagation neural networks classifier, in Computational vision and bio inspired computing. 2018, Springer. p. 103-110.</w:t>
+      </w:r>
+      <w:bookmarkEnd w:id="31"/>
     </w:p>
     <w:p>
       <w:pPr>
@@ -26827,7 +26243,7 @@
           <w:lang w:val="en-GB"/>
         </w:rPr>
       </w:pPr>
-      <w:bookmarkStart w:id="29" w:name="_ENREF_4"/>
+      <w:bookmarkStart w:id="32" w:name="_ENREF_7"/>
       <w:r>
         <w:rPr>
           <w:rFonts w:ascii="Segoe UI Light" w:hAnsi="Segoe UI Light" w:cs="Segoe UI Light"/>
@@ -26836,9 +26252,9 @@
           <w:szCs w:val="24"/>
           <w:lang w:val="en-GB"/>
         </w:rPr>
-        <w:t>4. Shin, H., et al., Early-stage lung cancer diagnosis by deep learning-based spectroscopic analysis of circulating exosomes. ACS nano, 2020. 14(5): p. 5435-5444.</w:t>
-      </w:r>
-      <w:bookmarkEnd w:id="29"/>
+        <w:t>7. Choi, W., et al., Radiomics analysis of pulmonary nodules in low‐dose CT for early detection of lung cancer. Medical physics, 2018. 45(4): p. 1537-1549.</w:t>
+      </w:r>
+      <w:bookmarkEnd w:id="32"/>
     </w:p>
     <w:p>
       <w:pPr>
@@ -26851,7 +26267,7 @@
           <w:lang w:val="en-GB"/>
         </w:rPr>
       </w:pPr>
-      <w:bookmarkStart w:id="30" w:name="_ENREF_5"/>
+      <w:bookmarkStart w:id="33" w:name="_ENREF_8"/>
       <w:r>
         <w:rPr>
           <w:rFonts w:ascii="Segoe UI Light" w:hAnsi="Segoe UI Light" w:cs="Segoe UI Light"/>
@@ -26860,212 +26276,30 @@
           <w:szCs w:val="24"/>
           <w:lang w:val="en-GB"/>
         </w:rPr>
-        <w:t xml:space="preserve">5. Taher, F. and R. </w:t>
-      </w:r>
-      <w:proofErr w:type="spellStart"/>
-      <w:r>
+        <w:t>8. Broodman, I., et al., Serum protein markers for the early detection of lung cancer: a focus on autoantibodies. Journal of Proteome Research, 2017. 16(1): p. 3-13.</w:t>
+      </w:r>
+      <w:bookmarkEnd w:id="33"/>
+    </w:p>
+    <w:p>
+      <w:pPr>
+        <w:jc w:val="both"/>
         <w:rPr>
           <w:rFonts w:ascii="Segoe UI Light" w:hAnsi="Segoe UI Light" w:cs="Segoe UI Light"/>
           <w:iCs/>
           <w:sz w:val="24"/>
           <w:szCs w:val="24"/>
+        </w:rPr>
+      </w:pPr>
+      <w:bookmarkStart w:id="34" w:name="_ENREF_9"/>
+      <w:r>
+        <w:rPr>
+          <w:rFonts w:ascii="Segoe UI Light" w:hAnsi="Segoe UI Light" w:cs="Segoe UI Light"/>
+          <w:iCs/>
+          <w:sz w:val="24"/>
+          <w:szCs w:val="24"/>
           <w:lang w:val="en-GB"/>
         </w:rPr>
-        <w:t>Sammouda</w:t>
-      </w:r>
-      <w:proofErr w:type="spellEnd"/>
-      <w:r>
-        <w:rPr>
-          <w:rFonts w:ascii="Segoe UI Light" w:hAnsi="Segoe UI Light" w:cs="Segoe UI Light"/>
-          <w:iCs/>
-          <w:sz w:val="24"/>
-          <w:szCs w:val="24"/>
-          <w:lang w:val="en-GB"/>
-        </w:rPr>
-        <w:t>. Lung cancer detection by using artificial neural network and fuzzy clustering methods. in 2011 IEEE GCC conference and exhibition (GCC). 2011. IEEE.</w:t>
-      </w:r>
-      <w:bookmarkEnd w:id="30"/>
-    </w:p>
-    <w:p>
-      <w:pPr>
-        <w:jc w:val="both"/>
-        <w:rPr>
-          <w:rFonts w:ascii="Segoe UI Light" w:hAnsi="Segoe UI Light" w:cs="Segoe UI Light"/>
-          <w:iCs/>
-          <w:sz w:val="24"/>
-          <w:szCs w:val="24"/>
-          <w:lang w:val="en-GB"/>
-        </w:rPr>
-      </w:pPr>
-      <w:bookmarkStart w:id="31" w:name="_ENREF_6"/>
-      <w:r>
-        <w:rPr>
-          <w:rFonts w:ascii="Segoe UI Light" w:hAnsi="Segoe UI Light" w:cs="Segoe UI Light"/>
-          <w:iCs/>
-          <w:sz w:val="24"/>
-          <w:szCs w:val="24"/>
-          <w:lang w:val="en-GB"/>
-        </w:rPr>
-        <w:t xml:space="preserve">6. </w:t>
-      </w:r>
-      <w:proofErr w:type="spellStart"/>
-      <w:r>
-        <w:rPr>
-          <w:rFonts w:ascii="Segoe UI Light" w:hAnsi="Segoe UI Light" w:cs="Segoe UI Light"/>
-          <w:iCs/>
-          <w:sz w:val="24"/>
-          <w:szCs w:val="24"/>
-          <w:lang w:val="en-GB"/>
-        </w:rPr>
-        <w:t>Arulmurugan</w:t>
-      </w:r>
-      <w:proofErr w:type="spellEnd"/>
-      <w:r>
-        <w:rPr>
-          <w:rFonts w:ascii="Segoe UI Light" w:hAnsi="Segoe UI Light" w:cs="Segoe UI Light"/>
-          <w:iCs/>
-          <w:sz w:val="24"/>
-          <w:szCs w:val="24"/>
-          <w:lang w:val="en-GB"/>
-        </w:rPr>
-        <w:t xml:space="preserve">, R. and H. </w:t>
-      </w:r>
-      <w:proofErr w:type="spellStart"/>
-      <w:r>
-        <w:rPr>
-          <w:rFonts w:ascii="Segoe UI Light" w:hAnsi="Segoe UI Light" w:cs="Segoe UI Light"/>
-          <w:iCs/>
-          <w:sz w:val="24"/>
-          <w:szCs w:val="24"/>
-          <w:lang w:val="en-GB"/>
-        </w:rPr>
-        <w:t>Anandakumar</w:t>
-      </w:r>
-      <w:proofErr w:type="spellEnd"/>
-      <w:r>
-        <w:rPr>
-          <w:rFonts w:ascii="Segoe UI Light" w:hAnsi="Segoe UI Light" w:cs="Segoe UI Light"/>
-          <w:iCs/>
-          <w:sz w:val="24"/>
-          <w:szCs w:val="24"/>
-          <w:lang w:val="en-GB"/>
-        </w:rPr>
-        <w:t>, Early detection of lung cancer using wavelet feature descriptor and feed forward back propagation neural networks classifier, in Computational vision and bio inspired computing. 2018, Springer. p. 103-110.</w:t>
-      </w:r>
-      <w:bookmarkEnd w:id="31"/>
-    </w:p>
-    <w:p>
-      <w:pPr>
-        <w:jc w:val="both"/>
-        <w:rPr>
-          <w:rFonts w:ascii="Segoe UI Light" w:hAnsi="Segoe UI Light" w:cs="Segoe UI Light"/>
-          <w:iCs/>
-          <w:sz w:val="24"/>
-          <w:szCs w:val="24"/>
-          <w:lang w:val="en-GB"/>
-        </w:rPr>
-      </w:pPr>
-      <w:bookmarkStart w:id="32" w:name="_ENREF_7"/>
-      <w:r>
-        <w:rPr>
-          <w:rFonts w:ascii="Segoe UI Light" w:hAnsi="Segoe UI Light" w:cs="Segoe UI Light"/>
-          <w:iCs/>
-          <w:sz w:val="24"/>
-          <w:szCs w:val="24"/>
-          <w:lang w:val="en-GB"/>
-        </w:rPr>
-        <w:t>7. Choi, W., et al., Radiomics analysis of pulmonary nodules in low‐dose CT for early detection of lung cancer. Medical physics, 2018. 45(4): p. 1537-1549.</w:t>
-      </w:r>
-      <w:bookmarkEnd w:id="32"/>
-    </w:p>
-    <w:p>
-      <w:pPr>
-        <w:jc w:val="both"/>
-        <w:rPr>
-          <w:rFonts w:ascii="Segoe UI Light" w:hAnsi="Segoe UI Light" w:cs="Segoe UI Light"/>
-          <w:iCs/>
-          <w:sz w:val="24"/>
-          <w:szCs w:val="24"/>
-          <w:lang w:val="en-GB"/>
-        </w:rPr>
-      </w:pPr>
-      <w:bookmarkStart w:id="33" w:name="_ENREF_8"/>
-      <w:r>
-        <w:rPr>
-          <w:rFonts w:ascii="Segoe UI Light" w:hAnsi="Segoe UI Light" w:cs="Segoe UI Light"/>
-          <w:iCs/>
-          <w:sz w:val="24"/>
-          <w:szCs w:val="24"/>
-          <w:lang w:val="en-GB"/>
-        </w:rPr>
-        <w:t xml:space="preserve">8. </w:t>
-      </w:r>
-      <w:proofErr w:type="spellStart"/>
-      <w:r>
-        <w:rPr>
-          <w:rFonts w:ascii="Segoe UI Light" w:hAnsi="Segoe UI Light" w:cs="Segoe UI Light"/>
-          <w:iCs/>
-          <w:sz w:val="24"/>
-          <w:szCs w:val="24"/>
-          <w:lang w:val="en-GB"/>
-        </w:rPr>
-        <w:t>Broodman</w:t>
-      </w:r>
-      <w:proofErr w:type="spellEnd"/>
-      <w:r>
-        <w:rPr>
-          <w:rFonts w:ascii="Segoe UI Light" w:hAnsi="Segoe UI Light" w:cs="Segoe UI Light"/>
-          <w:iCs/>
-          <w:sz w:val="24"/>
-          <w:szCs w:val="24"/>
-          <w:lang w:val="en-GB"/>
-        </w:rPr>
-        <w:t>, I., et al., Serum protein markers for the early detection of lung cancer: a focus on autoantibodies. Journal of Proteome Research, 2017. 16(1): p. 3-13.</w:t>
-      </w:r>
-      <w:bookmarkEnd w:id="33"/>
-    </w:p>
-    <w:p>
-      <w:pPr>
-        <w:jc w:val="both"/>
-        <w:rPr>
-          <w:rFonts w:ascii="Segoe UI Light" w:hAnsi="Segoe UI Light" w:cs="Segoe UI Light"/>
-          <w:iCs/>
-          <w:sz w:val="24"/>
-          <w:szCs w:val="24"/>
-        </w:rPr>
-      </w:pPr>
-      <w:bookmarkStart w:id="34" w:name="_ENREF_9"/>
-      <w:r>
-        <w:rPr>
-          <w:rFonts w:ascii="Segoe UI Light" w:hAnsi="Segoe UI Light" w:cs="Segoe UI Light"/>
-          <w:iCs/>
-          <w:sz w:val="24"/>
-          <w:szCs w:val="24"/>
-          <w:lang w:val="en-GB"/>
-        </w:rPr>
-        <w:t xml:space="preserve">9. </w:t>
-      </w:r>
-      <w:proofErr w:type="spellStart"/>
-      <w:r>
-        <w:rPr>
-          <w:rFonts w:ascii="Segoe UI Light" w:hAnsi="Segoe UI Light" w:cs="Segoe UI Light"/>
-          <w:iCs/>
-          <w:sz w:val="24"/>
-          <w:szCs w:val="24"/>
-          <w:lang w:val="en-GB"/>
-        </w:rPr>
-        <w:t>Shaffie</w:t>
-      </w:r>
-      <w:proofErr w:type="spellEnd"/>
-      <w:r>
-        <w:rPr>
-          <w:rFonts w:ascii="Segoe UI Light" w:hAnsi="Segoe UI Light" w:cs="Segoe UI Light"/>
-          <w:iCs/>
-          <w:sz w:val="24"/>
-          <w:szCs w:val="24"/>
-          <w:lang w:val="en-GB"/>
-        </w:rPr>
-        <w:t xml:space="preserve">, A., et al. On the integration of </w:t>
+        <w:t xml:space="preserve">9. Shaffie, A., et al. On the integration of </w:t>
       </w:r>
       <w:r>
         <w:rPr>

</xml_diff>